<commit_message>
add fixes for alb_5
</commit_message>
<xml_diff>
--- a/ЦОС/Lab_2/ИКТЗ_83_Лабраторная_2_Громов_Миколаени.docx
+++ b/ЦОС/Lab_2/ИКТЗ_83_Лабраторная_2_Громов_Миколаени.docx
@@ -1,6 +1,6 @@
 
 <file path=word/document.xml><?xml version="1.0" encoding="utf-8"?>
-<w:document xmlns:wpc="http://schemas.microsoft.com/office/word/2010/wordprocessingCanvas" xmlns:mo="http://schemas.microsoft.com/office/mac/office/2008/main" xmlns:mc="http://schemas.openxmlformats.org/markup-compatibility/2006" xmlns:mv="urn:schemas-microsoft-com:mac:vml" xmlns:o="urn:schemas-microsoft-com:office:office" xmlns:r="http://schemas.openxmlformats.org/officeDocument/2006/relationships" xmlns:m="http://schemas.openxmlformats.org/officeDocument/2006/math" xmlns:v="urn:schemas-microsoft-com:vml" xmlns:wp14="http://schemas.microsoft.com/office/word/2010/wordprocessingDrawing" xmlns:wp="http://schemas.openxmlformats.org/drawingml/2006/wordprocessingDrawing" xmlns:w10="urn:schemas-microsoft-com:office:word" xmlns:w="http://schemas.openxmlformats.org/wordprocessingml/2006/main" xmlns:w14="http://schemas.microsoft.com/office/word/2010/wordml" xmlns:w15="http://schemas.microsoft.com/office/word/2012/wordml" xmlns:wpg="http://schemas.microsoft.com/office/word/2010/wordprocessingGroup" xmlns:wpi="http://schemas.microsoft.com/office/word/2010/wordprocessingInk" xmlns:wne="http://schemas.microsoft.com/office/word/2006/wordml" xmlns:wps="http://schemas.microsoft.com/office/word/2010/wordprocessingShape" mc:Ignorable="w14 w15 wp14 mv">
+<w:document xmlns:wpc="http://schemas.microsoft.com/office/word/2010/wordprocessingCanvas" xmlns:cx="http://schemas.microsoft.com/office/drawing/2014/chartex" xmlns:cx1="http://schemas.microsoft.com/office/drawing/2015/9/8/chartex" xmlns:cx2="http://schemas.microsoft.com/office/drawing/2015/10/21/chartex" xmlns:cx3="http://schemas.microsoft.com/office/drawing/2016/5/9/chartex" xmlns:cx4="http://schemas.microsoft.com/office/drawing/2016/5/10/chartex" xmlns:cx5="http://schemas.microsoft.com/office/drawing/2016/5/11/chartex" xmlns:cx6="http://schemas.microsoft.com/office/drawing/2016/5/12/chartex" xmlns:cx7="http://schemas.microsoft.com/office/drawing/2016/5/13/chartex" xmlns:cx8="http://schemas.microsoft.com/office/drawing/2016/5/14/chartex" xmlns:mc="http://schemas.openxmlformats.org/markup-compatibility/2006" xmlns:aink="http://schemas.microsoft.com/office/drawing/2016/ink" xmlns:am3d="http://schemas.microsoft.com/office/drawing/2017/model3d" xmlns:o="urn:schemas-microsoft-com:office:office" xmlns:r="http://schemas.openxmlformats.org/officeDocument/2006/relationships" xmlns:m="http://schemas.openxmlformats.org/officeDocument/2006/math" xmlns:v="urn:schemas-microsoft-com:vml" xmlns:wp14="http://schemas.microsoft.com/office/word/2010/wordprocessingDrawing" xmlns:wp="http://schemas.openxmlformats.org/drawingml/2006/wordprocessingDrawing" xmlns:w10="urn:schemas-microsoft-com:office:word" xmlns:w="http://schemas.openxmlformats.org/wordprocessingml/2006/main" xmlns:w14="http://schemas.microsoft.com/office/word/2010/wordml" xmlns:w15="http://schemas.microsoft.com/office/word/2012/wordml" xmlns:w16cex="http://schemas.microsoft.com/office/word/2018/wordml/cex" xmlns:w16cid="http://schemas.microsoft.com/office/word/2016/wordml/cid" xmlns:w16="http://schemas.microsoft.com/office/word/2018/wordml" xmlns:w16se="http://schemas.microsoft.com/office/word/2015/wordml/symex" xmlns:wpg="http://schemas.microsoft.com/office/word/2010/wordprocessingGroup" xmlns:wpi="http://schemas.microsoft.com/office/word/2010/wordprocessingInk" xmlns:wne="http://schemas.microsoft.com/office/word/2006/wordml" xmlns:wps="http://schemas.microsoft.com/office/word/2010/wordprocessingShape" mc:Ignorable="w14 w15 w16se w16cid w16 w16cex wp14">
   <w:body>
     <w:p>
       <w:pPr>
@@ -939,11 +939,11 @@
                 <w:position w:val="-14"/>
               </w:rPr>
               <w:object w:dxaOrig="366" w:dyaOrig="338" w14:anchorId="2D68F79B">
-                <v:shape id="_x0000_i0" o:spid="_x0000_i1025" type="#_x0000_t75" style="width:18pt;height:17pt;mso-wrap-distance-left:0;mso-wrap-distance-top:0;mso-wrap-distance-right:0;mso-wrap-distance-bottom:0" o:ole="">
+                <v:shape id="_x0000_i0" o:spid="_x0000_i1025" type="#_x0000_t75" style="width:18.25pt;height:17.2pt;mso-wrap-distance-left:0;mso-wrap-distance-top:0;mso-wrap-distance-right:0;mso-wrap-distance-bottom:0" o:ole="">
                   <v:imagedata r:id="rId7" o:title=""/>
                   <v:path textboxrect="0,0,0,0"/>
                 </v:shape>
-                <o:OLEObject Type="Embed" ProgID="Equation.DSMT4" ShapeID="_x0000_i0" DrawAspect="Content" ObjectID="_1668328905" r:id="rId8"/>
+                <o:OLEObject Type="Embed" ProgID="Equation.DSMT4" ShapeID="_x0000_i0" DrawAspect="Content" ObjectID="_1668850544" r:id="rId8"/>
               </w:object>
             </w:r>
           </w:p>
@@ -1016,11 +1016,11 @@
                 <w:position w:val="-14"/>
               </w:rPr>
               <w:object w:dxaOrig="366" w:dyaOrig="338" w14:anchorId="3C7589D2">
-                <v:shape id="_x0000_i1026" type="#_x0000_t75" style="width:18pt;height:17pt;mso-wrap-distance-left:0;mso-wrap-distance-top:0;mso-wrap-distance-right:0;mso-wrap-distance-bottom:0" o:ole="">
+                <v:shape id="_x0000_i1026" type="#_x0000_t75" style="width:18.25pt;height:17.2pt;mso-wrap-distance-left:0;mso-wrap-distance-top:0;mso-wrap-distance-right:0;mso-wrap-distance-bottom:0" o:ole="">
                   <v:imagedata r:id="rId9" o:title=""/>
                   <v:path textboxrect="0,0,0,0"/>
                 </v:shape>
-                <o:OLEObject Type="Embed" ProgID="Equation.DSMT4" ShapeID="_x0000_i1026" DrawAspect="Content" ObjectID="_1668328906" r:id="rId10"/>
+                <o:OLEObject Type="Embed" ProgID="Equation.DSMT4" ShapeID="_x0000_i1026" DrawAspect="Content" ObjectID="_1668850545" r:id="rId10"/>
               </w:object>
             </w:r>
           </w:p>
@@ -1045,7 +1045,6 @@
                 <w:szCs w:val="16"/>
               </w:rPr>
             </w:pPr>
-            <w:proofErr w:type="spellStart"/>
             <w:r>
               <w:rPr>
                 <w:rFonts w:ascii="Courier New" w:hAnsi="Courier New" w:cs="Courier New"/>
@@ -1055,7 +1054,6 @@
               </w:rPr>
               <w:t>Nb</w:t>
             </w:r>
-            <w:proofErr w:type="spellEnd"/>
             <w:r>
               <w:rPr>
                 <w:rFonts w:ascii="Courier New" w:hAnsi="Courier New" w:cs="Courier New"/>
@@ -1103,11 +1101,11 @@
                 <w:position w:val="-10"/>
               </w:rPr>
               <w:object w:dxaOrig="254" w:dyaOrig="296" w14:anchorId="01AB96D9">
-                <v:shape id="_x0000_i1027" type="#_x0000_t75" style="width:13pt;height:15pt;mso-wrap-distance-left:0;mso-wrap-distance-top:0;mso-wrap-distance-right:0;mso-wrap-distance-bottom:0" o:ole="">
+                <v:shape id="_x0000_i1027" type="#_x0000_t75" style="width:12.9pt;height:15.05pt;mso-wrap-distance-left:0;mso-wrap-distance-top:0;mso-wrap-distance-right:0;mso-wrap-distance-bottom:0" o:ole="">
                   <v:imagedata r:id="rId11" o:title=""/>
                   <v:path textboxrect="0,0,0,0"/>
                 </v:shape>
-                <o:OLEObject Type="Embed" ProgID="Equation.DSMT4" ShapeID="_x0000_i1027" DrawAspect="Content" ObjectID="_1668328907" r:id="rId12"/>
+                <o:OLEObject Type="Embed" ProgID="Equation.DSMT4" ShapeID="_x0000_i1027" DrawAspect="Content" ObjectID="_1668850546" r:id="rId12"/>
               </w:object>
             </w:r>
           </w:p>
@@ -1133,11 +1131,11 @@
                 <w:position w:val="-10"/>
               </w:rPr>
               <w:object w:dxaOrig="184" w:dyaOrig="296" w14:anchorId="18BCE155">
-                <v:shape id="_x0000_i1028" type="#_x0000_t75" style="width:9pt;height:15pt;mso-wrap-distance-left:0;mso-wrap-distance-top:0;mso-wrap-distance-right:0;mso-wrap-distance-bottom:0" o:ole="">
+                <v:shape id="_x0000_i1028" type="#_x0000_t75" style="width:9.15pt;height:15.05pt;mso-wrap-distance-left:0;mso-wrap-distance-top:0;mso-wrap-distance-right:0;mso-wrap-distance-bottom:0" o:ole="">
                   <v:imagedata r:id="rId13" o:title=""/>
                   <v:path textboxrect="0,0,0,0"/>
                 </v:shape>
-                <o:OLEObject Type="Embed" ProgID="Equation.DSMT4" ShapeID="_x0000_i1028" DrawAspect="Content" ObjectID="_1668328908" r:id="rId14"/>
+                <o:OLEObject Type="Embed" ProgID="Equation.DSMT4" ShapeID="_x0000_i1028" DrawAspect="Content" ObjectID="_1668850547" r:id="rId14"/>
               </w:object>
             </w:r>
           </w:p>
@@ -1163,11 +1161,11 @@
                 <w:position w:val="-10"/>
               </w:rPr>
               <w:object w:dxaOrig="254" w:dyaOrig="296" w14:anchorId="79AC3358">
-                <v:shape id="_x0000_i1029" type="#_x0000_t75" style="width:13pt;height:15pt;mso-wrap-distance-left:0;mso-wrap-distance-top:0;mso-wrap-distance-right:0;mso-wrap-distance-bottom:0" o:ole="">
+                <v:shape id="_x0000_i1029" type="#_x0000_t75" style="width:12.9pt;height:15.05pt;mso-wrap-distance-left:0;mso-wrap-distance-top:0;mso-wrap-distance-right:0;mso-wrap-distance-bottom:0" o:ole="">
                   <v:imagedata r:id="rId15" o:title=""/>
                   <v:path textboxrect="0,0,0,0"/>
                 </v:shape>
-                <o:OLEObject Type="Embed" ProgID="Equation.DSMT4" ShapeID="_x0000_i1029" DrawAspect="Content" ObjectID="_1668328909" r:id="rId16"/>
+                <o:OLEObject Type="Embed" ProgID="Equation.DSMT4" ShapeID="_x0000_i1029" DrawAspect="Content" ObjectID="_1668850548" r:id="rId16"/>
               </w:object>
             </w:r>
           </w:p>
@@ -1235,11 +1233,11 @@
                 <w:position w:val="-14"/>
               </w:rPr>
               <w:object w:dxaOrig="1566" w:dyaOrig="338" w14:anchorId="0DFF1FD2">
-                <v:shape id="_x0000_i1030" type="#_x0000_t75" style="width:78pt;height:17pt;mso-wrap-distance-left:0;mso-wrap-distance-top:0;mso-wrap-distance-right:0;mso-wrap-distance-bottom:0" o:ole="">
+                <v:shape id="_x0000_i1030" type="#_x0000_t75" style="width:77.9pt;height:17.2pt;mso-wrap-distance-left:0;mso-wrap-distance-top:0;mso-wrap-distance-right:0;mso-wrap-distance-bottom:0" o:ole="">
                   <v:imagedata r:id="rId17" o:title=""/>
                   <v:path textboxrect="0,0,0,0"/>
                 </v:shape>
-                <o:OLEObject Type="Embed" ProgID="Equation.DSMT4" ShapeID="_x0000_i1030" DrawAspect="Content" ObjectID="_1668328910" r:id="rId18"/>
+                <o:OLEObject Type="Embed" ProgID="Equation.DSMT4" ShapeID="_x0000_i1030" DrawAspect="Content" ObjectID="_1668850549" r:id="rId18"/>
               </w:object>
             </w:r>
             <w:r>
@@ -1259,11 +1257,11 @@
                 <w:position w:val="-14"/>
               </w:rPr>
               <w:object w:dxaOrig="3092" w:dyaOrig="408" w14:anchorId="014B810F">
-                <v:shape id="_x0000_i1031" type="#_x0000_t75" style="width:154pt;height:20pt;mso-wrap-distance-left:0;mso-wrap-distance-top:0;mso-wrap-distance-right:0;mso-wrap-distance-bottom:0" o:ole="">
+                <v:shape id="_x0000_i1031" type="#_x0000_t75" style="width:154.2pt;height:19.9pt;mso-wrap-distance-left:0;mso-wrap-distance-top:0;mso-wrap-distance-right:0;mso-wrap-distance-bottom:0" o:ole="">
                   <v:imagedata r:id="rId19" o:title=""/>
                   <v:path textboxrect="0,0,0,0"/>
                 </v:shape>
-                <o:OLEObject Type="Embed" ProgID="Equation.DSMT4" ShapeID="_x0000_i1031" DrawAspect="Content" ObjectID="_1668328911" r:id="rId20"/>
+                <o:OLEObject Type="Embed" ProgID="Equation.DSMT4" ShapeID="_x0000_i1031" DrawAspect="Content" ObjectID="_1668850550" r:id="rId20"/>
               </w:object>
             </w:r>
             <w:r>
@@ -1283,11 +1281,11 @@
                 <w:position w:val="-14"/>
               </w:rPr>
               <w:object w:dxaOrig="2526" w:dyaOrig="366" w14:anchorId="29F29E8E">
-                <v:shape id="_x0000_i1032" type="#_x0000_t75" style="width:126pt;height:18pt;mso-wrap-distance-left:0;mso-wrap-distance-top:0;mso-wrap-distance-right:0;mso-wrap-distance-bottom:0" o:ole="">
+                <v:shape id="_x0000_i1032" type="#_x0000_t75" style="width:126.25pt;height:18.25pt;mso-wrap-distance-left:0;mso-wrap-distance-top:0;mso-wrap-distance-right:0;mso-wrap-distance-bottom:0" o:ole="">
                   <v:imagedata r:id="rId21" o:title=""/>
                   <v:path textboxrect="0,0,0,0"/>
                 </v:shape>
-                <o:OLEObject Type="Embed" ProgID="Equation.DSMT4" ShapeID="_x0000_i1032" DrawAspect="Content" ObjectID="_1668328912" r:id="rId22"/>
+                <o:OLEObject Type="Embed" ProgID="Equation.DSMT4" ShapeID="_x0000_i1032" DrawAspect="Content" ObjectID="_1668850551" r:id="rId22"/>
               </w:object>
             </w:r>
           </w:p>
@@ -1404,11 +1402,11 @@
                 <w:position w:val="-10"/>
               </w:rPr>
               <w:object w:dxaOrig="254" w:dyaOrig="296" w14:anchorId="7667FF75">
-                <v:shape id="_x0000_i1033" type="#_x0000_t75" style="width:13pt;height:15pt;mso-wrap-distance-left:0;mso-wrap-distance-top:0;mso-wrap-distance-right:0;mso-wrap-distance-bottom:0" o:ole="">
+                <v:shape id="_x0000_i1033" type="#_x0000_t75" style="width:12.9pt;height:15.05pt;mso-wrap-distance-left:0;mso-wrap-distance-top:0;mso-wrap-distance-right:0;mso-wrap-distance-bottom:0" o:ole="">
                   <v:imagedata r:id="rId23" o:title=""/>
                   <v:path textboxrect="0,0,0,0"/>
                 </v:shape>
-                <o:OLEObject Type="Embed" ProgID="Equation.DSMT4" ShapeID="_x0000_i1033" DrawAspect="Content" ObjectID="_1668328913" r:id="rId24"/>
+                <o:OLEObject Type="Embed" ProgID="Equation.DSMT4" ShapeID="_x0000_i1033" DrawAspect="Content" ObjectID="_1668850552" r:id="rId24"/>
               </w:object>
             </w:r>
           </w:p>
@@ -1434,11 +1432,11 @@
                 <w:position w:val="-10"/>
               </w:rPr>
               <w:object w:dxaOrig="212" w:dyaOrig="296" w14:anchorId="7D09141E">
-                <v:shape id="_x0000_i1034" type="#_x0000_t75" style="width:11pt;height:15pt;mso-wrap-distance-left:0;mso-wrap-distance-top:0;mso-wrap-distance-right:0;mso-wrap-distance-bottom:0" o:ole="">
+                <v:shape id="_x0000_i1034" type="#_x0000_t75" style="width:10.75pt;height:15.05pt;mso-wrap-distance-left:0;mso-wrap-distance-top:0;mso-wrap-distance-right:0;mso-wrap-distance-bottom:0" o:ole="">
                   <v:imagedata r:id="rId25" o:title=""/>
                   <v:path textboxrect="0,0,0,0"/>
                 </v:shape>
-                <o:OLEObject Type="Embed" ProgID="Equation.DSMT4" ShapeID="_x0000_i1034" DrawAspect="Content" ObjectID="_1668328914" r:id="rId26"/>
+                <o:OLEObject Type="Embed" ProgID="Equation.DSMT4" ShapeID="_x0000_i1034" DrawAspect="Content" ObjectID="_1668850553" r:id="rId26"/>
               </w:object>
             </w:r>
           </w:p>
@@ -1464,11 +1462,11 @@
                 <w:position w:val="-10"/>
               </w:rPr>
               <w:object w:dxaOrig="254" w:dyaOrig="296" w14:anchorId="5630227F">
-                <v:shape id="_x0000_i1035" type="#_x0000_t75" style="width:13pt;height:15pt;mso-wrap-distance-left:0;mso-wrap-distance-top:0;mso-wrap-distance-right:0;mso-wrap-distance-bottom:0" o:ole="">
+                <v:shape id="_x0000_i1035" type="#_x0000_t75" style="width:12.9pt;height:15.05pt;mso-wrap-distance-left:0;mso-wrap-distance-top:0;mso-wrap-distance-right:0;mso-wrap-distance-bottom:0" o:ole="">
                   <v:imagedata r:id="rId27" o:title=""/>
                   <v:path textboxrect="0,0,0,0"/>
                 </v:shape>
-                <o:OLEObject Type="Embed" ProgID="Equation.DSMT4" ShapeID="_x0000_i1035" DrawAspect="Content" ObjectID="_1668328915" r:id="rId28"/>
+                <o:OLEObject Type="Embed" ProgID="Equation.DSMT4" ShapeID="_x0000_i1035" DrawAspect="Content" ObjectID="_1668850554" r:id="rId28"/>
               </w:object>
             </w:r>
           </w:p>
@@ -1536,11 +1534,11 @@
                 <w:position w:val="-10"/>
               </w:rPr>
               <w:object w:dxaOrig="536" w:dyaOrig="296" w14:anchorId="4761B157">
-                <v:shape id="_x0000_i1036" type="#_x0000_t75" style="width:27pt;height:15pt;mso-wrap-distance-left:0;mso-wrap-distance-top:0;mso-wrap-distance-right:0;mso-wrap-distance-bottom:0" o:ole="">
+                <v:shape id="_x0000_i1036" type="#_x0000_t75" style="width:26.85pt;height:15.05pt;mso-wrap-distance-left:0;mso-wrap-distance-top:0;mso-wrap-distance-right:0;mso-wrap-distance-bottom:0" o:ole="">
                   <v:imagedata r:id="rId29" o:title=""/>
                   <v:path textboxrect="0,0,0,0"/>
                 </v:shape>
-                <o:OLEObject Type="Embed" ProgID="Equation.DSMT4" ShapeID="_x0000_i1036" DrawAspect="Content" ObjectID="_1668328916" r:id="rId30"/>
+                <o:OLEObject Type="Embed" ProgID="Equation.DSMT4" ShapeID="_x0000_i1036" DrawAspect="Content" ObjectID="_1668850555" r:id="rId30"/>
               </w:object>
             </w:r>
           </w:p>
@@ -1566,11 +1564,11 @@
                 <w:position w:val="-14"/>
               </w:rPr>
               <w:object w:dxaOrig="2710" w:dyaOrig="408" w14:anchorId="0750234E">
-                <v:shape id="_x0000_i1037" type="#_x0000_t75" style="width:136pt;height:20pt;mso-wrap-distance-left:0;mso-wrap-distance-top:0;mso-wrap-distance-right:0;mso-wrap-distance-bottom:0" o:ole="">
+                <v:shape id="_x0000_i1037" type="#_x0000_t75" style="width:135.95pt;height:19.9pt;mso-wrap-distance-left:0;mso-wrap-distance-top:0;mso-wrap-distance-right:0;mso-wrap-distance-bottom:0" o:ole="">
                   <v:imagedata r:id="rId31" o:title=""/>
                   <v:path textboxrect="0,0,0,0"/>
                 </v:shape>
-                <o:OLEObject Type="Embed" ProgID="Equation.DSMT4" ShapeID="_x0000_i1037" DrawAspect="Content" ObjectID="_1668328917" r:id="rId32"/>
+                <o:OLEObject Type="Embed" ProgID="Equation.DSMT4" ShapeID="_x0000_i1037" DrawAspect="Content" ObjectID="_1668850556" r:id="rId32"/>
               </w:object>
             </w:r>
             <w:r>
@@ -1590,11 +1588,11 @@
                 <w:position w:val="-14"/>
               </w:rPr>
               <w:object w:dxaOrig="1792" w:dyaOrig="338" w14:anchorId="13EA2CDA">
-                <v:shape id="_x0000_i1038" type="#_x0000_t75" style="width:89pt;height:17pt;mso-wrap-distance-left:0;mso-wrap-distance-top:0;mso-wrap-distance-right:0;mso-wrap-distance-bottom:0" o:ole="">
+                <v:shape id="_x0000_i1038" type="#_x0000_t75" style="width:89.2pt;height:17.2pt;mso-wrap-distance-left:0;mso-wrap-distance-top:0;mso-wrap-distance-right:0;mso-wrap-distance-bottom:0" o:ole="">
                   <v:imagedata r:id="rId33" o:title=""/>
                   <v:path textboxrect="0,0,0,0"/>
                 </v:shape>
-                <o:OLEObject Type="Embed" ProgID="Equation.DSMT4" ShapeID="_x0000_i1038" DrawAspect="Content" ObjectID="_1668328918" r:id="rId34"/>
+                <o:OLEObject Type="Embed" ProgID="Equation.DSMT4" ShapeID="_x0000_i1038" DrawAspect="Content" ObjectID="_1668850557" r:id="rId34"/>
               </w:object>
             </w:r>
           </w:p>
@@ -1681,11 +1679,11 @@
                 <w:position w:val="-10"/>
               </w:rPr>
               <w:object w:dxaOrig="282" w:dyaOrig="296" w14:anchorId="134F833B">
-                <v:shape id="_x0000_i1039" type="#_x0000_t75" style="width:14pt;height:15pt;mso-wrap-distance-left:0;mso-wrap-distance-top:0;mso-wrap-distance-right:0;mso-wrap-distance-bottom:0" o:ole="">
+                <v:shape id="_x0000_i1039" type="#_x0000_t75" style="width:13.95pt;height:15.05pt;mso-wrap-distance-left:0;mso-wrap-distance-top:0;mso-wrap-distance-right:0;mso-wrap-distance-bottom:0" o:ole="">
                   <v:imagedata r:id="rId35" o:title=""/>
                   <v:path textboxrect="0,0,0,0"/>
                 </v:shape>
-                <o:OLEObject Type="Embed" ProgID="Equation.DSMT4" ShapeID="_x0000_i1039" DrawAspect="Content" ObjectID="_1668328919" r:id="rId36"/>
+                <o:OLEObject Type="Embed" ProgID="Equation.DSMT4" ShapeID="_x0000_i1039" DrawAspect="Content" ObjectID="_1668850558" r:id="rId36"/>
               </w:object>
             </w:r>
           </w:p>
@@ -1756,11 +1754,11 @@
                 <w:position w:val="-14"/>
               </w:rPr>
               <w:object w:dxaOrig="1792" w:dyaOrig="338" w14:anchorId="4266ADFE">
-                <v:shape id="_x0000_i1040" type="#_x0000_t75" style="width:89pt;height:17pt;mso-wrap-distance-left:0;mso-wrap-distance-top:0;mso-wrap-distance-right:0;mso-wrap-distance-bottom:0" o:ole="">
+                <v:shape id="_x0000_i1040" type="#_x0000_t75" style="width:89.2pt;height:17.2pt;mso-wrap-distance-left:0;mso-wrap-distance-top:0;mso-wrap-distance-right:0;mso-wrap-distance-bottom:0" o:ole="">
                   <v:imagedata r:id="rId37" o:title=""/>
                   <v:path textboxrect="0,0,0,0"/>
                 </v:shape>
-                <o:OLEObject Type="Embed" ProgID="Equation.DSMT4" ShapeID="_x0000_i1040" DrawAspect="Content" ObjectID="_1668328920" r:id="rId38"/>
+                <o:OLEObject Type="Embed" ProgID="Equation.DSMT4" ShapeID="_x0000_i1040" DrawAspect="Content" ObjectID="_1668850559" r:id="rId38"/>
               </w:object>
             </w:r>
           </w:p>
@@ -1845,11 +1843,11 @@
                 <w:position w:val="-10"/>
               </w:rPr>
               <w:object w:dxaOrig="296" w:dyaOrig="296" w14:anchorId="0EA8C0F4">
-                <v:shape id="_x0000_i1041" type="#_x0000_t75" style="width:15pt;height:15pt;mso-wrap-distance-left:0;mso-wrap-distance-top:0;mso-wrap-distance-right:0;mso-wrap-distance-bottom:0" o:ole="">
+                <v:shape id="_x0000_i1041" type="#_x0000_t75" style="width:15.05pt;height:15.05pt;mso-wrap-distance-left:0;mso-wrap-distance-top:0;mso-wrap-distance-right:0;mso-wrap-distance-bottom:0" o:ole="">
                   <v:imagedata r:id="rId39" o:title=""/>
                   <v:path textboxrect="0,0,0,0"/>
                 </v:shape>
-                <o:OLEObject Type="Embed" ProgID="Equation.DSMT4" ShapeID="_x0000_i1041" DrawAspect="Content" ObjectID="_1668328921" r:id="rId40"/>
+                <o:OLEObject Type="Embed" ProgID="Equation.DSMT4" ShapeID="_x0000_i1041" DrawAspect="Content" ObjectID="_1668850560" r:id="rId40"/>
               </w:object>
             </w:r>
           </w:p>
@@ -1919,11 +1917,11 @@
                 <w:position w:val="-14"/>
               </w:rPr>
               <w:object w:dxaOrig="1806" w:dyaOrig="338" w14:anchorId="23005393">
-                <v:shape id="_x0000_i1042" type="#_x0000_t75" style="width:90pt;height:17pt;mso-wrap-distance-left:0;mso-wrap-distance-top:0;mso-wrap-distance-right:0;mso-wrap-distance-bottom:0" o:ole="">
+                <v:shape id="_x0000_i1042" type="#_x0000_t75" style="width:90.25pt;height:17.2pt;mso-wrap-distance-left:0;mso-wrap-distance-top:0;mso-wrap-distance-right:0;mso-wrap-distance-bottom:0" o:ole="">
                   <v:imagedata r:id="rId41" o:title=""/>
                   <v:path textboxrect="0,0,0,0"/>
                 </v:shape>
-                <o:OLEObject Type="Embed" ProgID="Equation.DSMT4" ShapeID="_x0000_i1042" DrawAspect="Content" ObjectID="_1668328922" r:id="rId42"/>
+                <o:OLEObject Type="Embed" ProgID="Equation.DSMT4" ShapeID="_x0000_i1042" DrawAspect="Content" ObjectID="_1668850561" r:id="rId42"/>
               </w:object>
             </w:r>
           </w:p>
@@ -2013,11 +2011,11 @@
                 <w:position w:val="-12"/>
               </w:rPr>
               <w:object w:dxaOrig="254" w:dyaOrig="310" w14:anchorId="468B2868">
-                <v:shape id="_x0000_i1043" type="#_x0000_t75" style="width:13pt;height:16pt;mso-wrap-distance-left:0;mso-wrap-distance-top:0;mso-wrap-distance-right:0;mso-wrap-distance-bottom:0" o:ole="">
+                <v:shape id="_x0000_i1043" type="#_x0000_t75" style="width:12.9pt;height:16.1pt;mso-wrap-distance-left:0;mso-wrap-distance-top:0;mso-wrap-distance-right:0;mso-wrap-distance-bottom:0" o:ole="">
                   <v:imagedata r:id="rId43" o:title=""/>
                   <v:path textboxrect="0,0,0,0"/>
                 </v:shape>
-                <o:OLEObject Type="Embed" ProgID="Equation.DSMT4" ShapeID="_x0000_i1043" DrawAspect="Content" ObjectID="_1668328923" r:id="rId44"/>
+                <o:OLEObject Type="Embed" ProgID="Equation.DSMT4" ShapeID="_x0000_i1043" DrawAspect="Content" ObjectID="_1668850562" r:id="rId44"/>
               </w:object>
             </w:r>
           </w:p>
@@ -2088,11 +2086,11 @@
                 <w:position w:val="-14"/>
               </w:rPr>
               <w:object w:dxaOrig="1158" w:dyaOrig="338" w14:anchorId="251F1C0A">
-                <v:shape id="_x0000_i1044" type="#_x0000_t75" style="width:58pt;height:17pt;mso-wrap-distance-left:0;mso-wrap-distance-top:0;mso-wrap-distance-right:0;mso-wrap-distance-bottom:0" o:ole="">
+                <v:shape id="_x0000_i1044" type="#_x0000_t75" style="width:58.05pt;height:17.2pt;mso-wrap-distance-left:0;mso-wrap-distance-top:0;mso-wrap-distance-right:0;mso-wrap-distance-bottom:0" o:ole="">
                   <v:imagedata r:id="rId45" o:title=""/>
                   <v:path textboxrect="0,0,0,0"/>
                 </v:shape>
-                <o:OLEObject Type="Embed" ProgID="Equation.DSMT4" ShapeID="_x0000_i1044" DrawAspect="Content" ObjectID="_1668328924" r:id="rId46"/>
+                <o:OLEObject Type="Embed" ProgID="Equation.DSMT4" ShapeID="_x0000_i1044" DrawAspect="Content" ObjectID="_1668850563" r:id="rId46"/>
               </w:object>
             </w:r>
           </w:p>
@@ -2979,6 +2977,8 @@
       <w:pPr>
         <w:rPr>
           <w:rFonts w:ascii="Times New Roman" w:hAnsi="Times New Roman" w:cs="Times New Roman"/>
+          <w:sz w:val="18"/>
+          <w:szCs w:val="18"/>
         </w:rPr>
       </w:pPr>
       <m:oMathPara>
@@ -2993,7 +2993,7 @@
             <w:rPr>
               <w:rFonts w:ascii="Cambria Math" w:eastAsia="Cambria Math" w:hAnsi="Cambria Math" w:cs="Cambria Math"/>
               <w:sz w:val="18"/>
-              <w:szCs w:val="24"/>
+              <w:szCs w:val="18"/>
             </w:rPr>
             <m:t>h</m:t>
           </m:r>
@@ -3002,7 +3002,8 @@
               <m:ctrlPr>
                 <w:rPr>
                   <w:rFonts w:ascii="Cambria Math" w:eastAsia="Cambria Math" w:hAnsi="Cambria Math" w:cs="Cambria Math"/>
-                  <w:sz w:val="16"/>
+                  <w:sz w:val="18"/>
+                  <w:szCs w:val="18"/>
                 </w:rPr>
               </m:ctrlPr>
             </m:dPr>
@@ -3013,7 +3014,8 @@
                 </m:rPr>
                 <w:rPr>
                   <w:rFonts w:ascii="Cambria Math" w:eastAsia="Cambria Math" w:hAnsi="Cambria Math" w:cs="Cambria Math"/>
-                  <w:sz w:val="16"/>
+                  <w:sz w:val="18"/>
+                  <w:szCs w:val="18"/>
                 </w:rPr>
                 <m:t>n</m:t>
               </m:r>
@@ -3026,19 +3028,9 @@
             <w:rPr>
               <w:rFonts w:ascii="Cambria Math" w:eastAsia="Cambria Math" w:hAnsi="Cambria Math" w:cs="Cambria Math"/>
               <w:sz w:val="18"/>
-              <w:szCs w:val="24"/>
+              <w:szCs w:val="18"/>
             </w:rPr>
-            <m:t xml:space="preserve"> =0,72</m:t>
-          </m:r>
-          <m:r>
-            <m:rPr>
-              <m:sty m:val="p"/>
-            </m:rPr>
-            <w:rPr>
-              <w:rFonts w:ascii="Cambria Math" w:eastAsia="Cambria Math" w:hAnsi="Cambria Math" w:cs="Cambria Math"/>
-              <w:sz w:val="16"/>
-            </w:rPr>
-            <m:t>*</m:t>
+            <m:t xml:space="preserve"> =0,72*</m:t>
           </m:r>
           <m:sSup>
             <m:sSupPr>
@@ -3047,7 +3039,7 @@
                   <w:rFonts w:ascii="Cambria Math" w:eastAsia="Cambria Math" w:hAnsi="Cambria Math" w:cs="Cambria Math"/>
                   <w:i/>
                   <w:sz w:val="18"/>
-                  <w:szCs w:val="24"/>
+                  <w:szCs w:val="18"/>
                 </w:rPr>
               </m:ctrlPr>
             </m:sSupPr>
@@ -3059,7 +3051,7 @@
                 <w:rPr>
                   <w:rFonts w:ascii="Cambria Math" w:eastAsia="Cambria Math" w:hAnsi="Cambria Math" w:cs="Cambria Math"/>
                   <w:sz w:val="18"/>
-                  <w:szCs w:val="24"/>
+                  <w:szCs w:val="18"/>
                 </w:rPr>
                 <m:t>0,8402</m:t>
               </m:r>
@@ -3072,7 +3064,7 @@
                 <w:rPr>
                   <w:rFonts w:ascii="Cambria Math" w:eastAsia="Cambria Math" w:hAnsi="Cambria Math" w:cs="Cambria Math"/>
                   <w:sz w:val="18"/>
-                  <w:szCs w:val="24"/>
+                  <w:szCs w:val="18"/>
                 </w:rPr>
                 <m:t>n</m:t>
               </m:r>
@@ -3085,7 +3077,7 @@
                   <w:rFonts w:ascii="Cambria Math" w:eastAsia="Cambria Math" w:hAnsi="Cambria Math" w:cs="Cambria Math"/>
                   <w:i/>
                   <w:sz w:val="18"/>
-                  <w:szCs w:val="24"/>
+                  <w:szCs w:val="18"/>
                 </w:rPr>
               </m:ctrlPr>
             </m:fPr>
@@ -3097,7 +3089,7 @@
                 <w:rPr>
                   <w:rFonts w:ascii="Cambria Math" w:eastAsia="Cambria Math" w:hAnsi="Cambria Math" w:cs="Cambria Math"/>
                   <w:sz w:val="18"/>
-                  <w:szCs w:val="24"/>
+                  <w:szCs w:val="18"/>
                 </w:rPr>
                 <m:t>sin⁡(</m:t>
               </m:r>
@@ -3108,7 +3100,7 @@
                       <w:rFonts w:ascii="Cambria Math" w:eastAsia="Cambria Math" w:hAnsi="Cambria Math" w:cs="Cambria Math"/>
                       <w:i/>
                       <w:sz w:val="18"/>
-                      <w:szCs w:val="24"/>
+                      <w:szCs w:val="18"/>
                     </w:rPr>
                   </m:ctrlPr>
                 </m:dPr>
@@ -3120,7 +3112,7 @@
                     <w:rPr>
                       <w:rFonts w:ascii="Cambria Math" w:eastAsia="Cambria Math" w:hAnsi="Cambria Math" w:cs="Cambria Math"/>
                       <w:sz w:val="18"/>
-                      <w:szCs w:val="24"/>
+                      <w:szCs w:val="18"/>
                     </w:rPr>
                     <m:t>n+1</m:t>
                   </m:r>
@@ -3133,7 +3125,7 @@
                       <w:rFonts w:ascii="Cambria Math" w:eastAsia="Cambria Math" w:hAnsi="Cambria Math" w:cs="Cambria Math"/>
                       <w:i/>
                       <w:sz w:val="18"/>
-                      <w:szCs w:val="24"/>
+                      <w:szCs w:val="18"/>
                       <w:lang w:val="en-US"/>
                     </w:rPr>
                   </m:ctrlPr>
@@ -3146,7 +3138,7 @@
                     <w:rPr>
                       <w:rFonts w:ascii="Cambria Math" w:eastAsia="Cambria Math" w:hAnsi="Cambria Math" w:cs="Cambria Math"/>
                       <w:sz w:val="18"/>
-                      <w:szCs w:val="24"/>
+                      <w:szCs w:val="18"/>
                     </w:rPr>
                     <m:t>51,20</m:t>
                   </m:r>
@@ -3159,7 +3151,7 @@
                     <w:rPr>
                       <w:rFonts w:ascii="Cambria Math" w:eastAsia="Cambria Math" w:hAnsi="Cambria Math" w:cs="Cambria Math"/>
                       <w:sz w:val="18"/>
-                      <w:szCs w:val="24"/>
+                      <w:szCs w:val="18"/>
                     </w:rPr>
                     <m:t>0</m:t>
                   </m:r>
@@ -3172,7 +3164,7 @@
                 <w:rPr>
                   <w:rFonts w:ascii="Cambria Math" w:eastAsia="Cambria Math" w:hAnsi="Cambria Math" w:cs="Cambria Math"/>
                   <w:sz w:val="18"/>
-                  <w:szCs w:val="24"/>
+                  <w:szCs w:val="18"/>
                 </w:rPr>
                 <m:t>)</m:t>
               </m:r>
@@ -3185,7 +3177,7 @@
                 <w:rPr>
                   <w:rFonts w:ascii="Cambria Math" w:eastAsia="Cambria Math" w:hAnsi="Cambria Math" w:cs="Cambria Math"/>
                   <w:sz w:val="18"/>
-                  <w:szCs w:val="24"/>
+                  <w:szCs w:val="18"/>
                   <w:lang w:val="en-US"/>
                 </w:rPr>
                 <m:t>sin</m:t>
@@ -3197,7 +3189,7 @@
                 <w:rPr>
                   <w:rFonts w:ascii="Cambria Math" w:eastAsia="Cambria Math" w:hAnsi="Cambria Math" w:cs="Cambria Math"/>
                   <w:sz w:val="18"/>
-                  <w:szCs w:val="24"/>
+                  <w:szCs w:val="18"/>
                 </w:rPr>
                 <m:t>⁡(</m:t>
               </m:r>
@@ -3208,7 +3200,7 @@
                       <w:rFonts w:ascii="Cambria Math" w:eastAsia="Cambria Math" w:hAnsi="Cambria Math" w:cs="Cambria Math"/>
                       <w:i/>
                       <w:sz w:val="18"/>
-                      <w:szCs w:val="24"/>
+                      <w:szCs w:val="18"/>
                       <w:lang w:val="en-US"/>
                     </w:rPr>
                   </m:ctrlPr>
@@ -3221,7 +3213,7 @@
                     <w:rPr>
                       <w:rFonts w:ascii="Cambria Math" w:eastAsia="Cambria Math" w:hAnsi="Cambria Math" w:cs="Cambria Math"/>
                       <w:sz w:val="18"/>
-                      <w:szCs w:val="24"/>
+                      <w:szCs w:val="18"/>
                     </w:rPr>
                     <m:t>51,20</m:t>
                   </m:r>
@@ -3234,7 +3226,7 @@
                     <w:rPr>
                       <w:rFonts w:ascii="Cambria Math" w:eastAsia="Cambria Math" w:hAnsi="Cambria Math" w:cs="Cambria Math"/>
                       <w:sz w:val="18"/>
-                      <w:szCs w:val="24"/>
+                      <w:szCs w:val="18"/>
                     </w:rPr>
                     <m:t>0</m:t>
                   </m:r>
@@ -3247,7 +3239,7 @@
                 <w:rPr>
                   <w:rFonts w:ascii="Cambria Math" w:eastAsia="Cambria Math" w:hAnsi="Cambria Math" w:cs="Cambria Math"/>
                   <w:sz w:val="18"/>
-                  <w:szCs w:val="24"/>
+                  <w:szCs w:val="18"/>
                 </w:rPr>
                 <m:t>)</m:t>
               </m:r>
@@ -3260,7 +3252,7 @@
             <w:rPr>
               <w:rFonts w:ascii="Cambria Math" w:eastAsia="Cambria Math" w:hAnsi="Cambria Math" w:cs="Cambria Math"/>
               <w:sz w:val="18"/>
-              <w:szCs w:val="24"/>
+              <w:szCs w:val="18"/>
             </w:rPr>
             <m:t>+</m:t>
           </m:r>
@@ -3271,7 +3263,7 @@
                   <w:rFonts w:ascii="Cambria Math" w:eastAsia="Cambria Math" w:hAnsi="Cambria Math" w:cs="Cambria Math"/>
                   <w:i/>
                   <w:sz w:val="18"/>
-                  <w:szCs w:val="24"/>
+                  <w:szCs w:val="18"/>
                 </w:rPr>
               </m:ctrlPr>
             </m:sSupPr>
@@ -3281,20 +3273,9 @@
                   <m:sty m:val="p"/>
                 </m:rPr>
                 <w:rPr>
-                  <w:rFonts w:ascii="Cambria Math" w:eastAsia="Cambria Math" w:hAnsi="Cambria Math" w:cs="Cambria Math"/>
+                  <w:rFonts w:ascii="Cambria Math" w:hAnsi="Cambria Math" w:cs="Courier New"/>
                   <w:sz w:val="18"/>
-                  <w:szCs w:val="24"/>
-                </w:rPr>
-                <m:t>0,</m:t>
-              </m:r>
-              <m:r>
-                <m:rPr>
-                  <m:sty m:val="p"/>
-                </m:rPr>
-                <w:rPr>
-                  <w:rFonts w:ascii="Cambria Math" w:hAnsi="Cambria Math" w:cs="Courier New"/>
-                  <w:sz w:val="16"/>
-                  <w:szCs w:val="16"/>
+                  <w:szCs w:val="18"/>
                 </w:rPr>
                 <m:t>0.84816</m:t>
               </m:r>
@@ -3304,20 +3285,10 @@
                 </m:rPr>
                 <w:rPr>
                   <w:rFonts w:ascii="Cambria Math" w:eastAsia="Cambria Math" w:hAnsi="Cambria Math" w:cs="Cambria Math"/>
-                  <w:sz w:val="16"/>
+                  <w:sz w:val="18"/>
+                  <w:szCs w:val="18"/>
                 </w:rPr>
-                <m:t>*</m:t>
-              </m:r>
-              <m:r>
-                <m:rPr>
-                  <m:sty m:val="p"/>
-                </m:rPr>
-                <w:rPr>
-                  <w:rFonts w:ascii="Cambria Math" w:eastAsia="Cambria Math" w:hAnsi="Cambria Math" w:cs="Cambria Math"/>
-                  <w:sz w:val="18"/>
-                  <w:szCs w:val="24"/>
-                </w:rPr>
-                <m:t>0,8402</m:t>
+                <m:t>*0,8402</m:t>
               </m:r>
             </m:e>
             <m:sup>
@@ -3328,7 +3299,7 @@
                 <w:rPr>
                   <w:rFonts w:ascii="Cambria Math" w:eastAsia="Cambria Math" w:hAnsi="Cambria Math" w:cs="Cambria Math"/>
                   <w:sz w:val="18"/>
-                  <w:szCs w:val="24"/>
+                  <w:szCs w:val="18"/>
                 </w:rPr>
                 <m:t>n-1</m:t>
               </m:r>
@@ -3341,7 +3312,7 @@
                   <w:rFonts w:ascii="Cambria Math" w:eastAsia="Cambria Math" w:hAnsi="Cambria Math" w:cs="Cambria Math"/>
                   <w:i/>
                   <w:sz w:val="18"/>
-                  <w:szCs w:val="24"/>
+                  <w:szCs w:val="18"/>
                 </w:rPr>
               </m:ctrlPr>
             </m:fPr>
@@ -3353,19 +3324,9 @@
                 <w:rPr>
                   <w:rFonts w:ascii="Cambria Math" w:eastAsia="Cambria Math" w:hAnsi="Cambria Math" w:cs="Cambria Math"/>
                   <w:sz w:val="18"/>
-                  <w:szCs w:val="24"/>
+                  <w:szCs w:val="18"/>
                 </w:rPr>
-                <m:t>sin⁡(n</m:t>
-              </m:r>
-              <m:r>
-                <m:rPr>
-                  <m:sty m:val="p"/>
-                </m:rPr>
-                <w:rPr>
-                  <w:rFonts w:ascii="Cambria Math" w:eastAsia="Cambria Math" w:hAnsi="Cambria Math" w:cs="Cambria Math"/>
-                  <w:sz w:val="16"/>
-                </w:rPr>
-                <m:t>*</m:t>
+                <m:t>sin⁡(n*</m:t>
               </m:r>
               <m:sSup>
                 <m:sSupPr>
@@ -3374,7 +3335,7 @@
                       <w:rFonts w:ascii="Cambria Math" w:eastAsia="Cambria Math" w:hAnsi="Cambria Math" w:cs="Cambria Math"/>
                       <w:i/>
                       <w:sz w:val="18"/>
-                      <w:szCs w:val="24"/>
+                      <w:szCs w:val="18"/>
                       <w:lang w:val="en-US"/>
                     </w:rPr>
                   </m:ctrlPr>
@@ -3387,7 +3348,7 @@
                     <w:rPr>
                       <w:rFonts w:ascii="Cambria Math" w:eastAsia="Cambria Math" w:hAnsi="Cambria Math" w:cs="Cambria Math"/>
                       <w:sz w:val="18"/>
-                      <w:szCs w:val="24"/>
+                      <w:szCs w:val="18"/>
                     </w:rPr>
                     <m:t>51,20</m:t>
                   </m:r>
@@ -3400,7 +3361,7 @@
                     <w:rPr>
                       <w:rFonts w:ascii="Cambria Math" w:eastAsia="Cambria Math" w:hAnsi="Cambria Math" w:cs="Cambria Math"/>
                       <w:sz w:val="18"/>
-                      <w:szCs w:val="24"/>
+                      <w:szCs w:val="18"/>
                     </w:rPr>
                     <m:t>0</m:t>
                   </m:r>
@@ -3413,7 +3374,7 @@
                 <w:rPr>
                   <w:rFonts w:ascii="Cambria Math" w:eastAsia="Cambria Math" w:hAnsi="Cambria Math" w:cs="Cambria Math"/>
                   <w:sz w:val="18"/>
-                  <w:szCs w:val="24"/>
+                  <w:szCs w:val="18"/>
                 </w:rPr>
                 <m:t>)</m:t>
               </m:r>
@@ -3426,7 +3387,7 @@
                 <w:rPr>
                   <w:rFonts w:ascii="Cambria Math" w:eastAsia="Cambria Math" w:hAnsi="Cambria Math" w:cs="Cambria Math"/>
                   <w:sz w:val="18"/>
-                  <w:szCs w:val="24"/>
+                  <w:szCs w:val="18"/>
                   <w:lang w:val="en-US"/>
                 </w:rPr>
                 <m:t>sin</m:t>
@@ -3438,7 +3399,7 @@
                 <w:rPr>
                   <w:rFonts w:ascii="Cambria Math" w:eastAsia="Cambria Math" w:hAnsi="Cambria Math" w:cs="Cambria Math"/>
                   <w:sz w:val="18"/>
-                  <w:szCs w:val="24"/>
+                  <w:szCs w:val="18"/>
                 </w:rPr>
                 <m:t>⁡(</m:t>
               </m:r>
@@ -3449,7 +3410,7 @@
                       <w:rFonts w:ascii="Cambria Math" w:eastAsia="Cambria Math" w:hAnsi="Cambria Math" w:cs="Cambria Math"/>
                       <w:i/>
                       <w:sz w:val="18"/>
-                      <w:szCs w:val="24"/>
+                      <w:szCs w:val="18"/>
                       <w:lang w:val="en-US"/>
                     </w:rPr>
                   </m:ctrlPr>
@@ -3462,7 +3423,7 @@
                     <w:rPr>
                       <w:rFonts w:ascii="Cambria Math" w:eastAsia="Cambria Math" w:hAnsi="Cambria Math" w:cs="Cambria Math"/>
                       <w:sz w:val="18"/>
-                      <w:szCs w:val="24"/>
+                      <w:szCs w:val="18"/>
                     </w:rPr>
                     <m:t>51,20</m:t>
                   </m:r>
@@ -3475,7 +3436,7 @@
                     <w:rPr>
                       <w:rFonts w:ascii="Cambria Math" w:eastAsia="Cambria Math" w:hAnsi="Cambria Math" w:cs="Cambria Math"/>
                       <w:sz w:val="18"/>
-                      <w:szCs w:val="24"/>
+                      <w:szCs w:val="18"/>
                     </w:rPr>
                     <m:t>0</m:t>
                   </m:r>
@@ -3488,7 +3449,7 @@
                 <w:rPr>
                   <w:rFonts w:ascii="Cambria Math" w:eastAsia="Cambria Math" w:hAnsi="Cambria Math" w:cs="Cambria Math"/>
                   <w:sz w:val="18"/>
-                  <w:szCs w:val="24"/>
+                  <w:szCs w:val="18"/>
                 </w:rPr>
                 <m:t>)</m:t>
               </m:r>
@@ -3501,7 +3462,7 @@
                   <w:rFonts w:ascii="Cambria Math" w:eastAsia="Cambria Math" w:hAnsi="Cambria Math" w:cs="Cambria Math"/>
                   <w:i/>
                   <w:sz w:val="18"/>
-                  <w:szCs w:val="24"/>
+                  <w:szCs w:val="18"/>
                 </w:rPr>
               </m:ctrlPr>
             </m:sSupPr>
@@ -3513,30 +3474,9 @@
                 <w:rPr>
                   <w:rFonts w:ascii="Cambria Math" w:eastAsia="Cambria Math" w:hAnsi="Cambria Math" w:cs="Cambria Math"/>
                   <w:sz w:val="18"/>
-                  <w:szCs w:val="24"/>
+                  <w:szCs w:val="18"/>
                 </w:rPr>
-                <m:t>+0,72</m:t>
-              </m:r>
-              <m:r>
-                <m:rPr>
-                  <m:sty m:val="p"/>
-                </m:rPr>
-                <w:rPr>
-                  <w:rFonts w:ascii="Cambria Math" w:eastAsia="Cambria Math" w:hAnsi="Cambria Math" w:cs="Cambria Math"/>
-                  <w:sz w:val="16"/>
-                </w:rPr>
-                <m:t>*</m:t>
-              </m:r>
-              <m:r>
-                <m:rPr>
-                  <m:sty m:val="p"/>
-                </m:rPr>
-                <w:rPr>
-                  <w:rFonts w:ascii="Cambria Math" w:eastAsia="Cambria Math" w:hAnsi="Cambria Math" w:cs="Cambria Math"/>
-                  <w:sz w:val="18"/>
-                  <w:szCs w:val="24"/>
-                </w:rPr>
-                <m:t>0,8402</m:t>
+                <m:t>+0,72*0,8402</m:t>
               </m:r>
             </m:e>
             <m:sup>
@@ -3547,7 +3487,7 @@
                 <w:rPr>
                   <w:rFonts w:ascii="Cambria Math" w:eastAsia="Cambria Math" w:hAnsi="Cambria Math" w:cs="Cambria Math"/>
                   <w:sz w:val="18"/>
-                  <w:szCs w:val="24"/>
+                  <w:szCs w:val="18"/>
                 </w:rPr>
                 <m:t>n-2</m:t>
               </m:r>
@@ -3560,7 +3500,7 @@
                   <w:rFonts w:ascii="Cambria Math" w:eastAsia="Cambria Math" w:hAnsi="Cambria Math" w:cs="Cambria Math"/>
                   <w:i/>
                   <w:sz w:val="18"/>
-                  <w:szCs w:val="24"/>
+                  <w:szCs w:val="18"/>
                 </w:rPr>
               </m:ctrlPr>
             </m:fPr>
@@ -3572,7 +3512,7 @@
                 <w:rPr>
                   <w:rFonts w:ascii="Cambria Math" w:eastAsia="Cambria Math" w:hAnsi="Cambria Math" w:cs="Cambria Math"/>
                   <w:sz w:val="18"/>
-                  <w:szCs w:val="24"/>
+                  <w:szCs w:val="18"/>
                 </w:rPr>
                 <m:t>sin⁡(</m:t>
               </m:r>
@@ -3583,7 +3523,7 @@
                       <w:rFonts w:ascii="Cambria Math" w:eastAsia="Cambria Math" w:hAnsi="Cambria Math" w:cs="Cambria Math"/>
                       <w:i/>
                       <w:sz w:val="18"/>
-                      <w:szCs w:val="24"/>
+                      <w:szCs w:val="18"/>
                     </w:rPr>
                   </m:ctrlPr>
                 </m:dPr>
@@ -3595,7 +3535,7 @@
                     <w:rPr>
                       <w:rFonts w:ascii="Cambria Math" w:eastAsia="Cambria Math" w:hAnsi="Cambria Math" w:cs="Cambria Math"/>
                       <w:sz w:val="18"/>
-                      <w:szCs w:val="24"/>
+                      <w:szCs w:val="18"/>
                     </w:rPr>
                     <m:t>n-1</m:t>
                   </m:r>
@@ -3608,7 +3548,7 @@
                       <w:rFonts w:ascii="Cambria Math" w:eastAsia="Cambria Math" w:hAnsi="Cambria Math" w:cs="Cambria Math"/>
                       <w:i/>
                       <w:sz w:val="18"/>
-                      <w:szCs w:val="24"/>
+                      <w:szCs w:val="18"/>
                       <w:lang w:val="en-US"/>
                     </w:rPr>
                   </m:ctrlPr>
@@ -3621,7 +3561,7 @@
                     <w:rPr>
                       <w:rFonts w:ascii="Cambria Math" w:eastAsia="Cambria Math" w:hAnsi="Cambria Math" w:cs="Cambria Math"/>
                       <w:sz w:val="18"/>
-                      <w:szCs w:val="24"/>
+                      <w:szCs w:val="18"/>
                     </w:rPr>
                     <m:t>51,20</m:t>
                   </m:r>
@@ -3634,7 +3574,7 @@
                     <w:rPr>
                       <w:rFonts w:ascii="Cambria Math" w:eastAsia="Cambria Math" w:hAnsi="Cambria Math" w:cs="Cambria Math"/>
                       <w:sz w:val="18"/>
-                      <w:szCs w:val="24"/>
+                      <w:szCs w:val="18"/>
                     </w:rPr>
                     <m:t>0</m:t>
                   </m:r>
@@ -3647,7 +3587,7 @@
                 <w:rPr>
                   <w:rFonts w:ascii="Cambria Math" w:eastAsia="Cambria Math" w:hAnsi="Cambria Math" w:cs="Cambria Math"/>
                   <w:sz w:val="18"/>
-                  <w:szCs w:val="24"/>
+                  <w:szCs w:val="18"/>
                 </w:rPr>
                 <m:t>)</m:t>
               </m:r>
@@ -3660,7 +3600,7 @@
                 <w:rPr>
                   <w:rFonts w:ascii="Cambria Math" w:eastAsia="Cambria Math" w:hAnsi="Cambria Math" w:cs="Cambria Math"/>
                   <w:sz w:val="18"/>
-                  <w:szCs w:val="24"/>
+                  <w:szCs w:val="18"/>
                   <w:lang w:val="en-US"/>
                 </w:rPr>
                 <m:t>sin</m:t>
@@ -3672,7 +3612,7 @@
                 <w:rPr>
                   <w:rFonts w:ascii="Cambria Math" w:eastAsia="Cambria Math" w:hAnsi="Cambria Math" w:cs="Cambria Math"/>
                   <w:sz w:val="18"/>
-                  <w:szCs w:val="24"/>
+                  <w:szCs w:val="18"/>
                 </w:rPr>
                 <m:t>⁡(</m:t>
               </m:r>
@@ -3683,7 +3623,7 @@
                       <w:rFonts w:ascii="Cambria Math" w:eastAsia="Cambria Math" w:hAnsi="Cambria Math" w:cs="Cambria Math"/>
                       <w:i/>
                       <w:sz w:val="18"/>
-                      <w:szCs w:val="24"/>
+                      <w:szCs w:val="18"/>
                       <w:lang w:val="en-US"/>
                     </w:rPr>
                   </m:ctrlPr>
@@ -3696,7 +3636,7 @@
                     <w:rPr>
                       <w:rFonts w:ascii="Cambria Math" w:eastAsia="Cambria Math" w:hAnsi="Cambria Math" w:cs="Cambria Math"/>
                       <w:sz w:val="18"/>
-                      <w:szCs w:val="24"/>
+                      <w:szCs w:val="18"/>
                     </w:rPr>
                     <m:t>51,20</m:t>
                   </m:r>
@@ -3709,7 +3649,7 @@
                     <w:rPr>
                       <w:rFonts w:ascii="Cambria Math" w:eastAsia="Cambria Math" w:hAnsi="Cambria Math" w:cs="Cambria Math"/>
                       <w:sz w:val="18"/>
-                      <w:szCs w:val="24"/>
+                      <w:szCs w:val="18"/>
                     </w:rPr>
                     <m:t>0</m:t>
                   </m:r>
@@ -3722,7 +3662,7 @@
                 <w:rPr>
                   <w:rFonts w:ascii="Cambria Math" w:eastAsia="Cambria Math" w:hAnsi="Cambria Math" w:cs="Cambria Math"/>
                   <w:sz w:val="18"/>
-                  <w:szCs w:val="24"/>
+                  <w:szCs w:val="18"/>
                 </w:rPr>
                 <m:t>)</m:t>
               </m:r>
@@ -3893,7 +3833,7 @@
               </wp:anchor>
             </w:drawing>
           </mc:Choice>
-          <mc:Fallback xmlns:a="http://schemas.openxmlformats.org/drawingml/2006/main" xmlns:w16se="http://schemas.microsoft.com/office/word/2015/wordml/symex" xmlns:w16="http://schemas.microsoft.com/office/word/2018/wordml" xmlns:w16cid="http://schemas.microsoft.com/office/word/2016/wordml/cid" xmlns:w16cex="http://schemas.microsoft.com/office/word/2018/wordml/cex" xmlns:am3d="http://schemas.microsoft.com/office/drawing/2017/model3d" xmlns:aink="http://schemas.microsoft.com/office/drawing/2016/ink" xmlns:cx8="http://schemas.microsoft.com/office/drawing/2016/5/14/chartex" xmlns:cx7="http://schemas.microsoft.com/office/drawing/2016/5/13/chartex" xmlns:cx6="http://schemas.microsoft.com/office/drawing/2016/5/12/chartex" xmlns:cx5="http://schemas.microsoft.com/office/drawing/2016/5/11/chartex" xmlns:cx4="http://schemas.microsoft.com/office/drawing/2016/5/10/chartex" xmlns:cx3="http://schemas.microsoft.com/office/drawing/2016/5/9/chartex" xmlns:cx2="http://schemas.microsoft.com/office/drawing/2015/10/21/chartex" xmlns:cx1="http://schemas.microsoft.com/office/drawing/2015/9/8/chartex" xmlns:cx="http://schemas.microsoft.com/office/drawing/2014/chartex">
+          <mc:Fallback xmlns:mo="http://schemas.microsoft.com/office/mac/office/2008/main" xmlns:mv="urn:schemas-microsoft-com:mac:vml" xmlns:a="http://schemas.openxmlformats.org/drawingml/2006/main">
             <w:pict>
               <v:shapetype type="#_x0000_t75" o:spt="75" coordsize="21600,21600" o:preferrelative="t" path="m@4@5l@4@11@9@11@9@5xe">
                 <v:formulas>
@@ -3985,6 +3925,8 @@
       <w:pPr>
         <w:rPr>
           <w:i/>
+          <w:sz w:val="18"/>
+          <w:szCs w:val="18"/>
         </w:rPr>
       </w:pPr>
       <m:oMathPara>
@@ -3999,6 +3941,7 @@
             <w:rPr>
               <w:rFonts w:ascii="Cambria Math" w:eastAsia="Cambria Math" w:hAnsi="Cambria Math" w:cs="Cambria Math"/>
               <w:sz w:val="18"/>
+              <w:szCs w:val="18"/>
             </w:rPr>
             <m:t>h</m:t>
           </m:r>
@@ -4007,7 +3950,8 @@
               <m:ctrlPr>
                 <w:rPr>
                   <w:rFonts w:ascii="Cambria Math" w:eastAsia="Cambria Math" w:hAnsi="Cambria Math" w:cs="Cambria Math"/>
-                  <w:sz w:val="16"/>
+                  <w:sz w:val="18"/>
+                  <w:szCs w:val="18"/>
                 </w:rPr>
               </m:ctrlPr>
             </m:dPr>
@@ -4018,7 +3962,8 @@
                 </m:rPr>
                 <w:rPr>
                   <w:rFonts w:ascii="Cambria Math" w:eastAsia="Cambria Math" w:hAnsi="Cambria Math" w:cs="Cambria Math"/>
-                  <w:sz w:val="16"/>
+                  <w:sz w:val="18"/>
+                  <w:szCs w:val="18"/>
                 </w:rPr>
                 <m:t>n</m:t>
               </m:r>
@@ -4031,18 +3976,9 @@
             <w:rPr>
               <w:rFonts w:ascii="Cambria Math" w:eastAsia="Cambria Math" w:hAnsi="Cambria Math" w:cs="Cambria Math"/>
               <w:sz w:val="18"/>
+              <w:szCs w:val="18"/>
             </w:rPr>
-            <m:t xml:space="preserve"> =0,72</m:t>
-          </m:r>
-          <m:r>
-            <m:rPr>
-              <m:sty m:val="p"/>
-            </m:rPr>
-            <w:rPr>
-              <w:rFonts w:ascii="Cambria Math" w:eastAsia="Cambria Math" w:hAnsi="Cambria Math" w:cs="Cambria Math"/>
-              <w:sz w:val="16"/>
-            </w:rPr>
-            <m:t>*</m:t>
+            <m:t xml:space="preserve"> =0,72*</m:t>
           </m:r>
           <m:sSup>
             <m:sSupPr>
@@ -4051,6 +3987,7 @@
                   <w:rFonts w:ascii="Cambria Math" w:eastAsia="Cambria Math" w:hAnsi="Cambria Math" w:cs="Cambria Math"/>
                   <w:i/>
                   <w:sz w:val="18"/>
+                  <w:szCs w:val="18"/>
                 </w:rPr>
               </m:ctrlPr>
             </m:sSupPr>
@@ -4062,6 +3999,7 @@
                 <w:rPr>
                   <w:rFonts w:ascii="Cambria Math" w:eastAsia="Cambria Math" w:hAnsi="Cambria Math" w:cs="Cambria Math"/>
                   <w:sz w:val="18"/>
+                  <w:szCs w:val="18"/>
                 </w:rPr>
                 <m:t>0,8402</m:t>
               </m:r>
@@ -4074,6 +4012,7 @@
                 <w:rPr>
                   <w:rFonts w:ascii="Cambria Math" w:eastAsia="Cambria Math" w:hAnsi="Cambria Math" w:cs="Cambria Math"/>
                   <w:sz w:val="18"/>
+                  <w:szCs w:val="18"/>
                 </w:rPr>
                 <m:t>n</m:t>
               </m:r>
@@ -4086,6 +4025,7 @@
                   <w:rFonts w:ascii="Cambria Math" w:eastAsia="Cambria Math" w:hAnsi="Cambria Math" w:cs="Cambria Math"/>
                   <w:i/>
                   <w:sz w:val="18"/>
+                  <w:szCs w:val="18"/>
                 </w:rPr>
               </m:ctrlPr>
             </m:fPr>
@@ -4097,6 +4037,7 @@
                 <w:rPr>
                   <w:rFonts w:ascii="Cambria Math" w:eastAsia="Cambria Math" w:hAnsi="Cambria Math" w:cs="Cambria Math"/>
                   <w:sz w:val="18"/>
+                  <w:szCs w:val="18"/>
                 </w:rPr>
                 <m:t>sin⁡(</m:t>
               </m:r>
@@ -4107,6 +4048,7 @@
                       <w:rFonts w:ascii="Cambria Math" w:eastAsia="Cambria Math" w:hAnsi="Cambria Math" w:cs="Cambria Math"/>
                       <w:i/>
                       <w:sz w:val="18"/>
+                      <w:szCs w:val="18"/>
                     </w:rPr>
                   </m:ctrlPr>
                 </m:dPr>
@@ -4118,6 +4060,7 @@
                     <w:rPr>
                       <w:rFonts w:ascii="Cambria Math" w:eastAsia="Cambria Math" w:hAnsi="Cambria Math" w:cs="Cambria Math"/>
                       <w:sz w:val="18"/>
+                      <w:szCs w:val="18"/>
                     </w:rPr>
                     <m:t>n+1</m:t>
                   </m:r>
@@ -4130,6 +4073,7 @@
                       <w:rFonts w:ascii="Cambria Math" w:eastAsia="Cambria Math" w:hAnsi="Cambria Math" w:cs="Cambria Math"/>
                       <w:i/>
                       <w:sz w:val="18"/>
+                      <w:szCs w:val="18"/>
                       <w:lang w:val="en-US"/>
                     </w:rPr>
                   </m:ctrlPr>
@@ -4142,6 +4086,7 @@
                     <w:rPr>
                       <w:rFonts w:ascii="Cambria Math" w:eastAsia="Cambria Math" w:hAnsi="Cambria Math" w:cs="Cambria Math"/>
                       <w:sz w:val="18"/>
+                      <w:szCs w:val="18"/>
                     </w:rPr>
                     <m:t>51,20</m:t>
                   </m:r>
@@ -4154,6 +4099,7 @@
                     <w:rPr>
                       <w:rFonts w:ascii="Cambria Math" w:eastAsia="Cambria Math" w:hAnsi="Cambria Math" w:cs="Cambria Math"/>
                       <w:sz w:val="18"/>
+                      <w:szCs w:val="18"/>
                     </w:rPr>
                     <m:t>0</m:t>
                   </m:r>
@@ -4166,11 +4112,10 @@
                 <w:rPr>
                   <w:rFonts w:ascii="Cambria Math" w:eastAsia="Cambria Math" w:hAnsi="Cambria Math" w:cs="Cambria Math"/>
                   <w:sz w:val="18"/>
+                  <w:szCs w:val="18"/>
                 </w:rPr>
                 <m:t>)</m:t>
               </m:r>
-              <w:bookmarkStart w:id="1" w:name="_GoBack"/>
-              <w:bookmarkEnd w:id="1"/>
             </m:num>
             <m:den>
               <m:r>
@@ -4180,6 +4125,7 @@
                 <w:rPr>
                   <w:rFonts w:ascii="Cambria Math" w:eastAsia="Cambria Math" w:hAnsi="Cambria Math" w:cs="Cambria Math"/>
                   <w:sz w:val="18"/>
+                  <w:szCs w:val="18"/>
                   <w:lang w:val="en-US"/>
                 </w:rPr>
                 <m:t>sin</m:t>
@@ -4191,6 +4137,7 @@
                 <w:rPr>
                   <w:rFonts w:ascii="Cambria Math" w:eastAsia="Cambria Math" w:hAnsi="Cambria Math" w:cs="Cambria Math"/>
                   <w:sz w:val="18"/>
+                  <w:szCs w:val="18"/>
                 </w:rPr>
                 <m:t>⁡(</m:t>
               </m:r>
@@ -4201,6 +4148,7 @@
                       <w:rFonts w:ascii="Cambria Math" w:eastAsia="Cambria Math" w:hAnsi="Cambria Math" w:cs="Cambria Math"/>
                       <w:i/>
                       <w:sz w:val="18"/>
+                      <w:szCs w:val="18"/>
                       <w:lang w:val="en-US"/>
                     </w:rPr>
                   </m:ctrlPr>
@@ -4213,6 +4161,7 @@
                     <w:rPr>
                       <w:rFonts w:ascii="Cambria Math" w:eastAsia="Cambria Math" w:hAnsi="Cambria Math" w:cs="Cambria Math"/>
                       <w:sz w:val="18"/>
+                      <w:szCs w:val="18"/>
                     </w:rPr>
                     <m:t>51,20</m:t>
                   </m:r>
@@ -4225,6 +4174,7 @@
                     <w:rPr>
                       <w:rFonts w:ascii="Cambria Math" w:eastAsia="Cambria Math" w:hAnsi="Cambria Math" w:cs="Cambria Math"/>
                       <w:sz w:val="18"/>
+                      <w:szCs w:val="18"/>
                     </w:rPr>
                     <m:t>0</m:t>
                   </m:r>
@@ -4237,6 +4187,7 @@
                 <w:rPr>
                   <w:rFonts w:ascii="Cambria Math" w:eastAsia="Cambria Math" w:hAnsi="Cambria Math" w:cs="Cambria Math"/>
                   <w:sz w:val="18"/>
+                  <w:szCs w:val="18"/>
                 </w:rPr>
                 <m:t>)</m:t>
               </m:r>
@@ -4249,6 +4200,7 @@
             <w:rPr>
               <w:rFonts w:ascii="Cambria Math" w:eastAsia="Cambria Math" w:hAnsi="Cambria Math" w:cs="Cambria Math"/>
               <w:sz w:val="18"/>
+              <w:szCs w:val="18"/>
             </w:rPr>
             <m:t>+</m:t>
           </m:r>
@@ -4259,6 +4211,7 @@
                   <w:rFonts w:ascii="Cambria Math" w:eastAsia="Cambria Math" w:hAnsi="Cambria Math" w:cs="Cambria Math"/>
                   <w:i/>
                   <w:sz w:val="18"/>
+                  <w:szCs w:val="18"/>
                 </w:rPr>
               </m:ctrlPr>
             </m:sSupPr>
@@ -4268,19 +4221,9 @@
                   <m:sty m:val="p"/>
                 </m:rPr>
                 <w:rPr>
-                  <w:rFonts w:ascii="Cambria Math" w:eastAsia="Cambria Math" w:hAnsi="Cambria Math" w:cs="Cambria Math"/>
+                  <w:rFonts w:ascii="Cambria Math" w:hAnsi="Cambria Math" w:cs="Courier New"/>
                   <w:sz w:val="18"/>
-                </w:rPr>
-                <m:t>0,</m:t>
-              </m:r>
-              <m:r>
-                <m:rPr>
-                  <m:sty m:val="p"/>
-                </m:rPr>
-                <w:rPr>
-                  <w:rFonts w:ascii="Cambria Math" w:hAnsi="Cambria Math" w:cs="Courier New"/>
-                  <w:sz w:val="16"/>
-                  <w:szCs w:val="16"/>
+                  <w:szCs w:val="18"/>
                 </w:rPr>
                 <m:t>0.84816</m:t>
               </m:r>
@@ -4290,19 +4233,10 @@
                 </m:rPr>
                 <w:rPr>
                   <w:rFonts w:ascii="Cambria Math" w:eastAsia="Cambria Math" w:hAnsi="Cambria Math" w:cs="Cambria Math"/>
-                  <w:sz w:val="16"/>
+                  <w:sz w:val="18"/>
+                  <w:szCs w:val="18"/>
                 </w:rPr>
-                <m:t>*</m:t>
-              </m:r>
-              <m:r>
-                <m:rPr>
-                  <m:sty m:val="p"/>
-                </m:rPr>
-                <w:rPr>
-                  <w:rFonts w:ascii="Cambria Math" w:eastAsia="Cambria Math" w:hAnsi="Cambria Math" w:cs="Cambria Math"/>
-                  <w:sz w:val="18"/>
-                </w:rPr>
-                <m:t>0,8402</m:t>
+                <m:t>*0,8402</m:t>
               </m:r>
             </m:e>
             <m:sup>
@@ -4313,6 +4247,7 @@
                 <w:rPr>
                   <w:rFonts w:ascii="Cambria Math" w:eastAsia="Cambria Math" w:hAnsi="Cambria Math" w:cs="Cambria Math"/>
                   <w:sz w:val="18"/>
+                  <w:szCs w:val="18"/>
                 </w:rPr>
                 <m:t>n-1</m:t>
               </m:r>
@@ -4325,6 +4260,7 @@
                   <w:rFonts w:ascii="Cambria Math" w:eastAsia="Cambria Math" w:hAnsi="Cambria Math" w:cs="Cambria Math"/>
                   <w:i/>
                   <w:sz w:val="18"/>
+                  <w:szCs w:val="18"/>
                 </w:rPr>
               </m:ctrlPr>
             </m:fPr>
@@ -4336,18 +4272,9 @@
                 <w:rPr>
                   <w:rFonts w:ascii="Cambria Math" w:eastAsia="Cambria Math" w:hAnsi="Cambria Math" w:cs="Cambria Math"/>
                   <w:sz w:val="18"/>
+                  <w:szCs w:val="18"/>
                 </w:rPr>
-                <m:t>sin⁡(n</m:t>
-              </m:r>
-              <m:r>
-                <m:rPr>
-                  <m:sty m:val="p"/>
-                </m:rPr>
-                <w:rPr>
-                  <w:rFonts w:ascii="Cambria Math" w:eastAsia="Cambria Math" w:hAnsi="Cambria Math" w:cs="Cambria Math"/>
-                  <w:sz w:val="16"/>
-                </w:rPr>
-                <m:t>*</m:t>
+                <m:t>sin⁡(n*</m:t>
               </m:r>
               <m:sSup>
                 <m:sSupPr>
@@ -4356,6 +4283,7 @@
                       <w:rFonts w:ascii="Cambria Math" w:eastAsia="Cambria Math" w:hAnsi="Cambria Math" w:cs="Cambria Math"/>
                       <w:i/>
                       <w:sz w:val="18"/>
+                      <w:szCs w:val="18"/>
                       <w:lang w:val="en-US"/>
                     </w:rPr>
                   </m:ctrlPr>
@@ -4368,6 +4296,7 @@
                     <w:rPr>
                       <w:rFonts w:ascii="Cambria Math" w:eastAsia="Cambria Math" w:hAnsi="Cambria Math" w:cs="Cambria Math"/>
                       <w:sz w:val="18"/>
+                      <w:szCs w:val="18"/>
                     </w:rPr>
                     <m:t>51,20</m:t>
                   </m:r>
@@ -4380,6 +4309,7 @@
                     <w:rPr>
                       <w:rFonts w:ascii="Cambria Math" w:eastAsia="Cambria Math" w:hAnsi="Cambria Math" w:cs="Cambria Math"/>
                       <w:sz w:val="18"/>
+                      <w:szCs w:val="18"/>
                     </w:rPr>
                     <m:t>0</m:t>
                   </m:r>
@@ -4392,6 +4322,7 @@
                 <w:rPr>
                   <w:rFonts w:ascii="Cambria Math" w:eastAsia="Cambria Math" w:hAnsi="Cambria Math" w:cs="Cambria Math"/>
                   <w:sz w:val="18"/>
+                  <w:szCs w:val="18"/>
                 </w:rPr>
                 <m:t>)</m:t>
               </m:r>
@@ -4404,6 +4335,7 @@
                 <w:rPr>
                   <w:rFonts w:ascii="Cambria Math" w:eastAsia="Cambria Math" w:hAnsi="Cambria Math" w:cs="Cambria Math"/>
                   <w:sz w:val="18"/>
+                  <w:szCs w:val="18"/>
                   <w:lang w:val="en-US"/>
                 </w:rPr>
                 <m:t>sin</m:t>
@@ -4415,6 +4347,7 @@
                 <w:rPr>
                   <w:rFonts w:ascii="Cambria Math" w:eastAsia="Cambria Math" w:hAnsi="Cambria Math" w:cs="Cambria Math"/>
                   <w:sz w:val="18"/>
+                  <w:szCs w:val="18"/>
                 </w:rPr>
                 <m:t>⁡(</m:t>
               </m:r>
@@ -4425,6 +4358,7 @@
                       <w:rFonts w:ascii="Cambria Math" w:eastAsia="Cambria Math" w:hAnsi="Cambria Math" w:cs="Cambria Math"/>
                       <w:i/>
                       <w:sz w:val="18"/>
+                      <w:szCs w:val="18"/>
                       <w:lang w:val="en-US"/>
                     </w:rPr>
                   </m:ctrlPr>
@@ -4437,6 +4371,7 @@
                     <w:rPr>
                       <w:rFonts w:ascii="Cambria Math" w:eastAsia="Cambria Math" w:hAnsi="Cambria Math" w:cs="Cambria Math"/>
                       <w:sz w:val="18"/>
+                      <w:szCs w:val="18"/>
                     </w:rPr>
                     <m:t>51,20</m:t>
                   </m:r>
@@ -4449,6 +4384,7 @@
                     <w:rPr>
                       <w:rFonts w:ascii="Cambria Math" w:eastAsia="Cambria Math" w:hAnsi="Cambria Math" w:cs="Cambria Math"/>
                       <w:sz w:val="18"/>
+                      <w:szCs w:val="18"/>
                     </w:rPr>
                     <m:t>0</m:t>
                   </m:r>
@@ -4461,6 +4397,7 @@
                 <w:rPr>
                   <w:rFonts w:ascii="Cambria Math" w:eastAsia="Cambria Math" w:hAnsi="Cambria Math" w:cs="Cambria Math"/>
                   <w:sz w:val="18"/>
+                  <w:szCs w:val="18"/>
                 </w:rPr>
                 <m:t>)</m:t>
               </m:r>
@@ -4473,6 +4410,7 @@
                   <w:rFonts w:ascii="Cambria Math" w:eastAsia="Cambria Math" w:hAnsi="Cambria Math" w:cs="Cambria Math"/>
                   <w:i/>
                   <w:sz w:val="18"/>
+                  <w:szCs w:val="18"/>
                 </w:rPr>
               </m:ctrlPr>
             </m:sSupPr>
@@ -4484,28 +4422,9 @@
                 <w:rPr>
                   <w:rFonts w:ascii="Cambria Math" w:eastAsia="Cambria Math" w:hAnsi="Cambria Math" w:cs="Cambria Math"/>
                   <w:sz w:val="18"/>
+                  <w:szCs w:val="18"/>
                 </w:rPr>
-                <m:t>+0,72</m:t>
-              </m:r>
-              <m:r>
-                <m:rPr>
-                  <m:sty m:val="p"/>
-                </m:rPr>
-                <w:rPr>
-                  <w:rFonts w:ascii="Cambria Math" w:eastAsia="Cambria Math" w:hAnsi="Cambria Math" w:cs="Cambria Math"/>
-                  <w:sz w:val="16"/>
-                </w:rPr>
-                <m:t>*</m:t>
-              </m:r>
-              <m:r>
-                <m:rPr>
-                  <m:sty m:val="p"/>
-                </m:rPr>
-                <w:rPr>
-                  <w:rFonts w:ascii="Cambria Math" w:eastAsia="Cambria Math" w:hAnsi="Cambria Math" w:cs="Cambria Math"/>
-                  <w:sz w:val="18"/>
-                </w:rPr>
-                <m:t>0,8402</m:t>
+                <m:t>+0,72*0,8402</m:t>
               </m:r>
             </m:e>
             <m:sup>
@@ -4516,6 +4435,7 @@
                 <w:rPr>
                   <w:rFonts w:ascii="Cambria Math" w:eastAsia="Cambria Math" w:hAnsi="Cambria Math" w:cs="Cambria Math"/>
                   <w:sz w:val="18"/>
+                  <w:szCs w:val="18"/>
                 </w:rPr>
                 <m:t>n-2</m:t>
               </m:r>
@@ -4528,6 +4448,7 @@
                   <w:rFonts w:ascii="Cambria Math" w:eastAsia="Cambria Math" w:hAnsi="Cambria Math" w:cs="Cambria Math"/>
                   <w:i/>
                   <w:sz w:val="18"/>
+                  <w:szCs w:val="18"/>
                 </w:rPr>
               </m:ctrlPr>
             </m:fPr>
@@ -4539,6 +4460,7 @@
                 <w:rPr>
                   <w:rFonts w:ascii="Cambria Math" w:eastAsia="Cambria Math" w:hAnsi="Cambria Math" w:cs="Cambria Math"/>
                   <w:sz w:val="18"/>
+                  <w:szCs w:val="18"/>
                 </w:rPr>
                 <m:t>sin⁡(</m:t>
               </m:r>
@@ -4549,6 +4471,7 @@
                       <w:rFonts w:ascii="Cambria Math" w:eastAsia="Cambria Math" w:hAnsi="Cambria Math" w:cs="Cambria Math"/>
                       <w:i/>
                       <w:sz w:val="18"/>
+                      <w:szCs w:val="18"/>
                     </w:rPr>
                   </m:ctrlPr>
                 </m:dPr>
@@ -4560,6 +4483,7 @@
                     <w:rPr>
                       <w:rFonts w:ascii="Cambria Math" w:eastAsia="Cambria Math" w:hAnsi="Cambria Math" w:cs="Cambria Math"/>
                       <w:sz w:val="18"/>
+                      <w:szCs w:val="18"/>
                     </w:rPr>
                     <m:t>n-1</m:t>
                   </m:r>
@@ -4572,6 +4496,7 @@
                       <w:rFonts w:ascii="Cambria Math" w:eastAsia="Cambria Math" w:hAnsi="Cambria Math" w:cs="Cambria Math"/>
                       <w:i/>
                       <w:sz w:val="18"/>
+                      <w:szCs w:val="18"/>
                       <w:lang w:val="en-US"/>
                     </w:rPr>
                   </m:ctrlPr>
@@ -4584,6 +4509,7 @@
                     <w:rPr>
                       <w:rFonts w:ascii="Cambria Math" w:eastAsia="Cambria Math" w:hAnsi="Cambria Math" w:cs="Cambria Math"/>
                       <w:sz w:val="18"/>
+                      <w:szCs w:val="18"/>
                     </w:rPr>
                     <m:t>51,20</m:t>
                   </m:r>
@@ -4596,6 +4522,7 @@
                     <w:rPr>
                       <w:rFonts w:ascii="Cambria Math" w:eastAsia="Cambria Math" w:hAnsi="Cambria Math" w:cs="Cambria Math"/>
                       <w:sz w:val="18"/>
+                      <w:szCs w:val="18"/>
                     </w:rPr>
                     <m:t>0</m:t>
                   </m:r>
@@ -4608,6 +4535,7 @@
                 <w:rPr>
                   <w:rFonts w:ascii="Cambria Math" w:eastAsia="Cambria Math" w:hAnsi="Cambria Math" w:cs="Cambria Math"/>
                   <w:sz w:val="18"/>
+                  <w:szCs w:val="18"/>
                 </w:rPr>
                 <m:t>)</m:t>
               </m:r>
@@ -4620,6 +4548,7 @@
                 <w:rPr>
                   <w:rFonts w:ascii="Cambria Math" w:eastAsia="Cambria Math" w:hAnsi="Cambria Math" w:cs="Cambria Math"/>
                   <w:sz w:val="18"/>
+                  <w:szCs w:val="18"/>
                   <w:lang w:val="en-US"/>
                 </w:rPr>
                 <m:t>sin</m:t>
@@ -4631,6 +4560,7 @@
                 <w:rPr>
                   <w:rFonts w:ascii="Cambria Math" w:eastAsia="Cambria Math" w:hAnsi="Cambria Math" w:cs="Cambria Math"/>
                   <w:sz w:val="18"/>
+                  <w:szCs w:val="18"/>
                 </w:rPr>
                 <m:t>⁡(</m:t>
               </m:r>
@@ -4641,6 +4571,7 @@
                       <w:rFonts w:ascii="Cambria Math" w:eastAsia="Cambria Math" w:hAnsi="Cambria Math" w:cs="Cambria Math"/>
                       <w:i/>
                       <w:sz w:val="18"/>
+                      <w:szCs w:val="18"/>
                       <w:lang w:val="en-US"/>
                     </w:rPr>
                   </m:ctrlPr>
@@ -4653,6 +4584,7 @@
                     <w:rPr>
                       <w:rFonts w:ascii="Cambria Math" w:eastAsia="Cambria Math" w:hAnsi="Cambria Math" w:cs="Cambria Math"/>
                       <w:sz w:val="18"/>
+                      <w:szCs w:val="18"/>
                     </w:rPr>
                     <m:t>51,20</m:t>
                   </m:r>
@@ -4665,6 +4597,7 @@
                     <w:rPr>
                       <w:rFonts w:ascii="Cambria Math" w:eastAsia="Cambria Math" w:hAnsi="Cambria Math" w:cs="Cambria Math"/>
                       <w:sz w:val="18"/>
+                      <w:szCs w:val="18"/>
                     </w:rPr>
                     <m:t>0</m:t>
                   </m:r>
@@ -4677,6 +4610,7 @@
                 <w:rPr>
                   <w:rFonts w:ascii="Cambria Math" w:eastAsia="Cambria Math" w:hAnsi="Cambria Math" w:cs="Cambria Math"/>
                   <w:sz w:val="18"/>
+                  <w:szCs w:val="18"/>
                 </w:rPr>
                 <m:t>)</m:t>
               </m:r>
@@ -4828,7 +4762,7 @@
               </wp:anchor>
             </w:drawing>
           </mc:Choice>
-          <mc:Fallback xmlns:a="http://schemas.openxmlformats.org/drawingml/2006/main" xmlns:w16se="http://schemas.microsoft.com/office/word/2015/wordml/symex" xmlns:w16="http://schemas.microsoft.com/office/word/2018/wordml" xmlns:w16cid="http://schemas.microsoft.com/office/word/2016/wordml/cid" xmlns:w16cex="http://schemas.microsoft.com/office/word/2018/wordml/cex" xmlns:am3d="http://schemas.microsoft.com/office/drawing/2017/model3d" xmlns:aink="http://schemas.microsoft.com/office/drawing/2016/ink" xmlns:cx8="http://schemas.microsoft.com/office/drawing/2016/5/14/chartex" xmlns:cx7="http://schemas.microsoft.com/office/drawing/2016/5/13/chartex" xmlns:cx6="http://schemas.microsoft.com/office/drawing/2016/5/12/chartex" xmlns:cx5="http://schemas.microsoft.com/office/drawing/2016/5/11/chartex" xmlns:cx4="http://schemas.microsoft.com/office/drawing/2016/5/10/chartex" xmlns:cx3="http://schemas.microsoft.com/office/drawing/2016/5/9/chartex" xmlns:cx2="http://schemas.microsoft.com/office/drawing/2015/10/21/chartex" xmlns:cx1="http://schemas.microsoft.com/office/drawing/2015/9/8/chartex" xmlns:cx="http://schemas.microsoft.com/office/drawing/2014/chartex">
+          <mc:Fallback xmlns:mo="http://schemas.microsoft.com/office/mac/office/2008/main" xmlns:mv="urn:schemas-microsoft-com:mac:vml" xmlns:a="http://schemas.openxmlformats.org/drawingml/2006/main">
             <w:pict>
               <v:shapetype type="#_x0000_t75" o:spt="75" coordsize="21600,21600" o:preferrelative="t" path="m@4@5l@4@11@9@11@9@5xe">
                 <v:formulas>
@@ -5064,7 +4998,7 @@
               </wp:anchor>
             </w:drawing>
           </mc:Choice>
-          <mc:Fallback xmlns:a="http://schemas.openxmlformats.org/drawingml/2006/main" xmlns:w16se="http://schemas.microsoft.com/office/word/2015/wordml/symex" xmlns:w16="http://schemas.microsoft.com/office/word/2018/wordml" xmlns:w16cid="http://schemas.microsoft.com/office/word/2016/wordml/cid" xmlns:w16cex="http://schemas.microsoft.com/office/word/2018/wordml/cex" xmlns:am3d="http://schemas.microsoft.com/office/drawing/2017/model3d" xmlns:aink="http://schemas.microsoft.com/office/drawing/2016/ink" xmlns:cx8="http://schemas.microsoft.com/office/drawing/2016/5/14/chartex" xmlns:cx7="http://schemas.microsoft.com/office/drawing/2016/5/13/chartex" xmlns:cx6="http://schemas.microsoft.com/office/drawing/2016/5/12/chartex" xmlns:cx5="http://schemas.microsoft.com/office/drawing/2016/5/11/chartex" xmlns:cx4="http://schemas.microsoft.com/office/drawing/2016/5/10/chartex" xmlns:cx3="http://schemas.microsoft.com/office/drawing/2016/5/9/chartex" xmlns:cx2="http://schemas.microsoft.com/office/drawing/2015/10/21/chartex" xmlns:cx1="http://schemas.microsoft.com/office/drawing/2015/9/8/chartex" xmlns:cx="http://schemas.microsoft.com/office/drawing/2014/chartex">
+          <mc:Fallback xmlns:mo="http://schemas.microsoft.com/office/mac/office/2008/main" xmlns:mv="urn:schemas-microsoft-com:mac:vml" xmlns:a="http://schemas.openxmlformats.org/drawingml/2006/main">
             <w:pict>
               <v:shapetype type="#_x0000_t75" o:spt="75" coordsize="21600,21600" o:preferrelative="t" path="m@4@5l@4@11@9@11@9@5xe">
                 <v:formulas>
@@ -5593,7 +5527,7 @@
               </wp:anchor>
             </w:drawing>
           </mc:Choice>
-          <mc:Fallback xmlns:a="http://schemas.openxmlformats.org/drawingml/2006/main" xmlns:w16se="http://schemas.microsoft.com/office/word/2015/wordml/symex" xmlns:w16="http://schemas.microsoft.com/office/word/2018/wordml" xmlns:w16cid="http://schemas.microsoft.com/office/word/2016/wordml/cid" xmlns:w16cex="http://schemas.microsoft.com/office/word/2018/wordml/cex" xmlns:am3d="http://schemas.microsoft.com/office/drawing/2017/model3d" xmlns:aink="http://schemas.microsoft.com/office/drawing/2016/ink" xmlns:cx8="http://schemas.microsoft.com/office/drawing/2016/5/14/chartex" xmlns:cx7="http://schemas.microsoft.com/office/drawing/2016/5/13/chartex" xmlns:cx6="http://schemas.microsoft.com/office/drawing/2016/5/12/chartex" xmlns:cx5="http://schemas.microsoft.com/office/drawing/2016/5/11/chartex" xmlns:cx4="http://schemas.microsoft.com/office/drawing/2016/5/10/chartex" xmlns:cx3="http://schemas.microsoft.com/office/drawing/2016/5/9/chartex" xmlns:cx2="http://schemas.microsoft.com/office/drawing/2015/10/21/chartex" xmlns:cx1="http://schemas.microsoft.com/office/drawing/2015/9/8/chartex" xmlns:cx="http://schemas.microsoft.com/office/drawing/2014/chartex">
+          <mc:Fallback xmlns:mo="http://schemas.microsoft.com/office/mac/office/2008/main" xmlns:mv="urn:schemas-microsoft-com:mac:vml" xmlns:a="http://schemas.openxmlformats.org/drawingml/2006/main">
             <w:pict>
               <v:shapetype type="#_x0000_t75" o:spt="75" coordsize="21600,21600" o:preferrelative="t" path="m@4@5l@4@11@9@11@9@5xe">
                 <v:formulas>
@@ -8706,211 +8640,6 @@
               </m:f>
             </m:e>
           </m:nary>
-          <m:r>
-            <w:rPr>
-              <w:rFonts w:ascii="Cambria Math" w:eastAsia="Times New Roman" w:hAnsi="Cambria Math" w:cs="Times New Roman"/>
-              <w:sz w:val="24"/>
-              <w:szCs w:val="24"/>
-            </w:rPr>
-            <m:t>=0.72*</m:t>
-          </m:r>
-          <m:f>
-            <m:fPr>
-              <m:ctrlPr>
-                <w:rPr>
-                  <w:rFonts w:ascii="Cambria Math" w:eastAsia="Times New Roman" w:hAnsi="Cambria Math" w:cs="Times New Roman"/>
-                  <w:i/>
-                  <w:iCs/>
-                  <w:sz w:val="24"/>
-                  <w:szCs w:val="24"/>
-                </w:rPr>
-              </m:ctrlPr>
-            </m:fPr>
-            <m:num>
-              <m:r>
-                <w:rPr>
-                  <w:rFonts w:ascii="Cambria Math" w:eastAsia="Times New Roman" w:hAnsi="Cambria Math" w:cs="Times New Roman"/>
-                  <w:sz w:val="24"/>
-                  <w:szCs w:val="24"/>
-                </w:rPr>
-                <m:t>1+1</m:t>
-              </m:r>
-              <m:r>
-                <w:rPr>
-                  <w:rFonts w:ascii="Cambria Math" w:eastAsia="Times New Roman" w:hAnsi="Cambria Math" w:cs="Times New Roman"/>
-                  <w:sz w:val="24"/>
-                  <w:szCs w:val="24"/>
-                </w:rPr>
-                <m:t>.178</m:t>
-              </m:r>
-              <m:sSup>
-                <m:sSupPr>
-                  <m:ctrlPr>
-                    <w:rPr>
-                      <w:rFonts w:ascii="Cambria Math" w:eastAsia="Times New Roman" w:hAnsi="Cambria Math" w:cs="Times New Roman"/>
-                      <w:i/>
-                      <w:iCs/>
-                      <w:sz w:val="24"/>
-                      <w:szCs w:val="24"/>
-                    </w:rPr>
-                  </m:ctrlPr>
-                </m:sSupPr>
-                <m:e>
-                  <m:r>
-                    <w:rPr>
-                      <w:rFonts w:ascii="Cambria Math" w:eastAsia="Times New Roman" w:hAnsi="Cambria Math" w:cs="Times New Roman"/>
-                      <w:sz w:val="24"/>
-                      <w:szCs w:val="24"/>
-                    </w:rPr>
-                    <m:t>*z</m:t>
-                  </m:r>
-                </m:e>
-                <m:sup>
-                  <m:r>
-                    <w:rPr>
-                      <w:rFonts w:ascii="Cambria Math" w:eastAsia="Times New Roman" w:hAnsi="Cambria Math" w:cs="Times New Roman"/>
-                      <w:sz w:val="24"/>
-                      <w:szCs w:val="24"/>
-                    </w:rPr>
-                    <m:t>-1</m:t>
-                  </m:r>
-                </m:sup>
-              </m:sSup>
-              <m:r>
-                <w:rPr>
-                  <w:rFonts w:ascii="Cambria Math" w:eastAsia="Times New Roman" w:hAnsi="Cambria Math" w:cs="Times New Roman"/>
-                  <w:sz w:val="24"/>
-                  <w:szCs w:val="24"/>
-                </w:rPr>
-                <m:t>+1*</m:t>
-              </m:r>
-              <m:sSup>
-                <m:sSupPr>
-                  <m:ctrlPr>
-                    <w:rPr>
-                      <w:rFonts w:ascii="Cambria Math" w:eastAsia="Times New Roman" w:hAnsi="Cambria Math" w:cs="Times New Roman"/>
-                      <w:i/>
-                      <w:iCs/>
-                      <w:sz w:val="24"/>
-                      <w:szCs w:val="24"/>
-                    </w:rPr>
-                  </m:ctrlPr>
-                </m:sSupPr>
-                <m:e>
-                  <m:r>
-                    <w:rPr>
-                      <w:rFonts w:ascii="Cambria Math" w:eastAsia="Times New Roman" w:hAnsi="Cambria Math" w:cs="Times New Roman"/>
-                      <w:sz w:val="24"/>
-                      <w:szCs w:val="24"/>
-                    </w:rPr>
-                    <m:t>z</m:t>
-                  </m:r>
-                </m:e>
-                <m:sup>
-                  <m:r>
-                    <w:rPr>
-                      <w:rFonts w:ascii="Cambria Math" w:eastAsia="Times New Roman" w:hAnsi="Cambria Math" w:cs="Times New Roman"/>
-                      <w:sz w:val="24"/>
-                      <w:szCs w:val="24"/>
-                    </w:rPr>
-                    <m:t>-2</m:t>
-                  </m:r>
-                </m:sup>
-              </m:sSup>
-            </m:num>
-            <m:den>
-              <m:r>
-                <w:rPr>
-                  <w:rFonts w:ascii="Cambria Math" w:eastAsia="Times New Roman" w:hAnsi="Cambria Math" w:cs="Times New Roman"/>
-                  <w:sz w:val="24"/>
-                  <w:szCs w:val="24"/>
-                </w:rPr>
-                <m:t>1-1</m:t>
-              </m:r>
-              <m:r>
-                <w:rPr>
-                  <w:rFonts w:ascii="Cambria Math" w:eastAsia="Times New Roman" w:hAnsi="Cambria Math" w:cs="Times New Roman"/>
-                  <w:sz w:val="24"/>
-                  <w:szCs w:val="24"/>
-                </w:rPr>
-                <m:t>.053*</m:t>
-              </m:r>
-              <m:sSup>
-                <m:sSupPr>
-                  <m:ctrlPr>
-                    <w:rPr>
-                      <w:rFonts w:ascii="Cambria Math" w:eastAsia="Times New Roman" w:hAnsi="Cambria Math" w:cs="Times New Roman"/>
-                      <w:i/>
-                      <w:iCs/>
-                      <w:sz w:val="24"/>
-                      <w:szCs w:val="24"/>
-                    </w:rPr>
-                  </m:ctrlPr>
-                </m:sSupPr>
-                <m:e>
-                  <m:r>
-                    <w:rPr>
-                      <w:rFonts w:ascii="Cambria Math" w:eastAsia="Times New Roman" w:hAnsi="Cambria Math" w:cs="Times New Roman"/>
-                      <w:sz w:val="24"/>
-                      <w:szCs w:val="24"/>
-                    </w:rPr>
-                    <m:t>z</m:t>
-                  </m:r>
-                </m:e>
-                <m:sup>
-                  <m:r>
-                    <w:rPr>
-                      <w:rFonts w:ascii="Cambria Math" w:eastAsia="Times New Roman" w:hAnsi="Cambria Math" w:cs="Times New Roman"/>
-                      <w:sz w:val="24"/>
-                      <w:szCs w:val="24"/>
-                    </w:rPr>
-                    <m:t>-1</m:t>
-                  </m:r>
-                </m:sup>
-              </m:sSup>
-              <m:r>
-                <w:rPr>
-                  <w:rFonts w:ascii="Cambria Math" w:eastAsia="Times New Roman" w:hAnsi="Cambria Math" w:cs="Times New Roman"/>
-                  <w:sz w:val="24"/>
-                  <w:szCs w:val="24"/>
-                </w:rPr>
-                <m:t>+0.706</m:t>
-              </m:r>
-              <m:sSup>
-                <m:sSupPr>
-                  <m:ctrlPr>
-                    <w:rPr>
-                      <w:rFonts w:ascii="Cambria Math" w:eastAsia="Times New Roman" w:hAnsi="Cambria Math" w:cs="Times New Roman"/>
-                      <w:i/>
-                      <w:iCs/>
-                      <w:sz w:val="24"/>
-                      <w:szCs w:val="24"/>
-                    </w:rPr>
-                  </m:ctrlPr>
-                </m:sSupPr>
-                <m:e>
-                  <m:r>
-                    <w:rPr>
-                      <w:rFonts w:ascii="Cambria Math" w:eastAsia="Times New Roman" w:hAnsi="Cambria Math" w:cs="Times New Roman"/>
-                      <w:sz w:val="24"/>
-                      <w:szCs w:val="24"/>
-                    </w:rPr>
-                    <m:t>*z</m:t>
-                  </m:r>
-                </m:e>
-                <m:sup>
-                  <m:r>
-                    <w:rPr>
-                      <w:rFonts w:ascii="Cambria Math" w:eastAsia="Times New Roman" w:hAnsi="Cambria Math" w:cs="Times New Roman"/>
-                      <w:sz w:val="24"/>
-                      <w:szCs w:val="24"/>
-                    </w:rPr>
-                    <m:t>-2</m:t>
-                  </m:r>
-                </m:sup>
-              </m:sSup>
-            </m:den>
-          </m:f>
         </m:oMath>
       </m:oMathPara>
     </w:p>
@@ -9084,7 +8813,6 @@
         <w:rPr>
           <w:rFonts w:ascii="Times New Roman" w:hAnsi="Times New Roman" w:cs="Times New Roman"/>
           <w:i/>
-          <w:iCs/>
           <w:sz w:val="24"/>
           <w:szCs w:val="24"/>
         </w:rPr>
@@ -9292,6 +9020,285 @@
           </m:r>
         </m:oMath>
       </m:oMathPara>
+    </w:p>
+    <w:p>
+      <w:pPr>
+        <w:rPr>
+          <w:rFonts w:ascii="Times New Roman" w:hAnsi="Times New Roman" w:cs="Times New Roman"/>
+          <w:i/>
+          <w:iCs/>
+          <w:sz w:val="24"/>
+          <w:szCs w:val="24"/>
+        </w:rPr>
+      </w:pPr>
+    </w:p>
+    <w:p>
+      <w:pPr>
+        <w:rPr>
+          <w:rFonts w:ascii="Times New Roman" w:hAnsi="Times New Roman" w:cs="Times New Roman"/>
+          <w:i/>
+          <w:iCs/>
+          <w:sz w:val="24"/>
+          <w:szCs w:val="24"/>
+        </w:rPr>
+      </w:pPr>
+    </w:p>
+    <w:p>
+      <w:pPr>
+        <w:rPr>
+          <w:rFonts w:ascii="Times New Roman" w:eastAsia="Times New Roman" w:hAnsi="Times New Roman" w:cs="Times New Roman"/>
+          <w:i/>
+          <w:iCs/>
+          <w:sz w:val="24"/>
+          <w:szCs w:val="24"/>
+        </w:rPr>
+      </w:pPr>
+      <m:oMathPara>
+        <m:oMathParaPr>
+          <m:jc m:val="left"/>
+        </m:oMathParaPr>
+        <m:oMath>
+          <m:r>
+            <w:rPr>
+              <w:rFonts w:ascii="Cambria Math" w:eastAsia="Times New Roman" w:hAnsi="Cambria Math" w:cs="Times New Roman"/>
+              <w:sz w:val="24"/>
+              <w:szCs w:val="24"/>
+            </w:rPr>
+            <m:t>H</m:t>
+          </m:r>
+          <m:d>
+            <m:dPr>
+              <m:ctrlPr>
+                <w:rPr>
+                  <w:rFonts w:ascii="Cambria Math" w:eastAsia="Times New Roman" w:hAnsi="Cambria Math" w:cs="Times New Roman"/>
+                  <w:i/>
+                  <w:iCs/>
+                  <w:sz w:val="24"/>
+                  <w:szCs w:val="24"/>
+                </w:rPr>
+              </m:ctrlPr>
+            </m:dPr>
+            <m:e>
+              <m:r>
+                <w:rPr>
+                  <w:rFonts w:ascii="Cambria Math" w:eastAsia="Times New Roman" w:hAnsi="Cambria Math" w:cs="Times New Roman"/>
+                  <w:sz w:val="24"/>
+                  <w:szCs w:val="24"/>
+                </w:rPr>
+                <m:t>z</m:t>
+              </m:r>
+            </m:e>
+          </m:d>
+          <m:r>
+            <w:rPr>
+              <w:rFonts w:ascii="Cambria Math" w:eastAsia="Times New Roman" w:hAnsi="Cambria Math" w:cs="Times New Roman"/>
+              <w:sz w:val="24"/>
+              <w:szCs w:val="24"/>
+            </w:rPr>
+            <m:t xml:space="preserve">= </m:t>
+          </m:r>
+          <m:r>
+            <w:rPr>
+              <w:rFonts w:ascii="Cambria Math" w:eastAsia="Times New Roman" w:hAnsi="Cambria Math" w:cs="Times New Roman"/>
+              <w:sz w:val="24"/>
+              <w:szCs w:val="24"/>
+            </w:rPr>
+            <m:t>0.72*</m:t>
+          </m:r>
+          <m:f>
+            <m:fPr>
+              <m:ctrlPr>
+                <w:rPr>
+                  <w:rFonts w:ascii="Cambria Math" w:eastAsia="Times New Roman" w:hAnsi="Cambria Math" w:cs="Times New Roman"/>
+                  <w:i/>
+                  <w:iCs/>
+                  <w:sz w:val="24"/>
+                  <w:szCs w:val="24"/>
+                </w:rPr>
+              </m:ctrlPr>
+            </m:fPr>
+            <m:num>
+              <m:r>
+                <w:rPr>
+                  <w:rFonts w:ascii="Cambria Math" w:eastAsia="Times New Roman" w:hAnsi="Cambria Math" w:cs="Times New Roman"/>
+                  <w:sz w:val="24"/>
+                  <w:szCs w:val="24"/>
+                </w:rPr>
+                <m:t>1+1.178</m:t>
+              </m:r>
+              <m:sSup>
+                <m:sSupPr>
+                  <m:ctrlPr>
+                    <w:rPr>
+                      <w:rFonts w:ascii="Cambria Math" w:eastAsia="Times New Roman" w:hAnsi="Cambria Math" w:cs="Times New Roman"/>
+                      <w:i/>
+                      <w:iCs/>
+                      <w:sz w:val="24"/>
+                      <w:szCs w:val="24"/>
+                    </w:rPr>
+                  </m:ctrlPr>
+                </m:sSupPr>
+                <m:e>
+                  <m:r>
+                    <w:rPr>
+                      <w:rFonts w:ascii="Cambria Math" w:eastAsia="Times New Roman" w:hAnsi="Cambria Math" w:cs="Times New Roman"/>
+                      <w:sz w:val="24"/>
+                      <w:szCs w:val="24"/>
+                    </w:rPr>
+                    <m:t>*z</m:t>
+                  </m:r>
+                </m:e>
+                <m:sup>
+                  <m:r>
+                    <w:rPr>
+                      <w:rFonts w:ascii="Cambria Math" w:eastAsia="Times New Roman" w:hAnsi="Cambria Math" w:cs="Times New Roman"/>
+                      <w:sz w:val="24"/>
+                      <w:szCs w:val="24"/>
+                    </w:rPr>
+                    <m:t>-1</m:t>
+                  </m:r>
+                </m:sup>
+              </m:sSup>
+              <m:r>
+                <w:rPr>
+                  <w:rFonts w:ascii="Cambria Math" w:eastAsia="Times New Roman" w:hAnsi="Cambria Math" w:cs="Times New Roman"/>
+                  <w:sz w:val="24"/>
+                  <w:szCs w:val="24"/>
+                </w:rPr>
+                <m:t>+1*</m:t>
+              </m:r>
+              <m:sSup>
+                <m:sSupPr>
+                  <m:ctrlPr>
+                    <w:rPr>
+                      <w:rFonts w:ascii="Cambria Math" w:eastAsia="Times New Roman" w:hAnsi="Cambria Math" w:cs="Times New Roman"/>
+                      <w:i/>
+                      <w:iCs/>
+                      <w:sz w:val="24"/>
+                      <w:szCs w:val="24"/>
+                    </w:rPr>
+                  </m:ctrlPr>
+                </m:sSupPr>
+                <m:e>
+                  <m:r>
+                    <w:rPr>
+                      <w:rFonts w:ascii="Cambria Math" w:eastAsia="Times New Roman" w:hAnsi="Cambria Math" w:cs="Times New Roman"/>
+                      <w:sz w:val="24"/>
+                      <w:szCs w:val="24"/>
+                    </w:rPr>
+                    <m:t>z</m:t>
+                  </m:r>
+                </m:e>
+                <m:sup>
+                  <m:r>
+                    <w:rPr>
+                      <w:rFonts w:ascii="Cambria Math" w:eastAsia="Times New Roman" w:hAnsi="Cambria Math" w:cs="Times New Roman"/>
+                      <w:sz w:val="24"/>
+                      <w:szCs w:val="24"/>
+                    </w:rPr>
+                    <m:t>-2</m:t>
+                  </m:r>
+                </m:sup>
+              </m:sSup>
+            </m:num>
+            <m:den>
+              <m:r>
+                <w:rPr>
+                  <w:rFonts w:ascii="Cambria Math" w:eastAsia="Times New Roman" w:hAnsi="Cambria Math" w:cs="Times New Roman"/>
+                  <w:sz w:val="24"/>
+                  <w:szCs w:val="24"/>
+                </w:rPr>
+                <m:t>1-1.053*</m:t>
+              </m:r>
+              <m:sSup>
+                <m:sSupPr>
+                  <m:ctrlPr>
+                    <w:rPr>
+                      <w:rFonts w:ascii="Cambria Math" w:eastAsia="Times New Roman" w:hAnsi="Cambria Math" w:cs="Times New Roman"/>
+                      <w:i/>
+                      <w:iCs/>
+                      <w:sz w:val="24"/>
+                      <w:szCs w:val="24"/>
+                    </w:rPr>
+                  </m:ctrlPr>
+                </m:sSupPr>
+                <m:e>
+                  <m:r>
+                    <w:rPr>
+                      <w:rFonts w:ascii="Cambria Math" w:eastAsia="Times New Roman" w:hAnsi="Cambria Math" w:cs="Times New Roman"/>
+                      <w:sz w:val="24"/>
+                      <w:szCs w:val="24"/>
+                    </w:rPr>
+                    <m:t>z</m:t>
+                  </m:r>
+                </m:e>
+                <m:sup>
+                  <m:r>
+                    <w:rPr>
+                      <w:rFonts w:ascii="Cambria Math" w:eastAsia="Times New Roman" w:hAnsi="Cambria Math" w:cs="Times New Roman"/>
+                      <w:sz w:val="24"/>
+                      <w:szCs w:val="24"/>
+                    </w:rPr>
+                    <m:t>-1</m:t>
+                  </m:r>
+                </m:sup>
+              </m:sSup>
+              <m:r>
+                <w:rPr>
+                  <w:rFonts w:ascii="Cambria Math" w:eastAsia="Times New Roman" w:hAnsi="Cambria Math" w:cs="Times New Roman"/>
+                  <w:sz w:val="24"/>
+                  <w:szCs w:val="24"/>
+                </w:rPr>
+                <m:t>+0.706</m:t>
+              </m:r>
+              <m:sSup>
+                <m:sSupPr>
+                  <m:ctrlPr>
+                    <w:rPr>
+                      <w:rFonts w:ascii="Cambria Math" w:eastAsia="Times New Roman" w:hAnsi="Cambria Math" w:cs="Times New Roman"/>
+                      <w:i/>
+                      <w:iCs/>
+                      <w:sz w:val="24"/>
+                      <w:szCs w:val="24"/>
+                    </w:rPr>
+                  </m:ctrlPr>
+                </m:sSupPr>
+                <m:e>
+                  <m:r>
+                    <w:rPr>
+                      <w:rFonts w:ascii="Cambria Math" w:eastAsia="Times New Roman" w:hAnsi="Cambria Math" w:cs="Times New Roman"/>
+                      <w:sz w:val="24"/>
+                      <w:szCs w:val="24"/>
+                    </w:rPr>
+                    <m:t>*z</m:t>
+                  </m:r>
+                </m:e>
+                <m:sup>
+                  <m:r>
+                    <w:rPr>
+                      <w:rFonts w:ascii="Cambria Math" w:eastAsia="Times New Roman" w:hAnsi="Cambria Math" w:cs="Times New Roman"/>
+                      <w:sz w:val="24"/>
+                      <w:szCs w:val="24"/>
+                    </w:rPr>
+                    <m:t>-2</m:t>
+                  </m:r>
+                </m:sup>
+              </m:sSup>
+            </m:den>
+          </m:f>
+        </m:oMath>
+      </m:oMathPara>
+    </w:p>
+    <w:p>
+      <w:pPr>
+        <w:rPr>
+          <w:rFonts w:ascii="Times New Roman" w:hAnsi="Times New Roman" w:cs="Times New Roman"/>
+          <w:i/>
+          <w:iCs/>
+          <w:sz w:val="24"/>
+          <w:szCs w:val="24"/>
+        </w:rPr>
+      </w:pPr>
     </w:p>
     <w:p>
       <w:pPr>
@@ -10081,6 +10088,7 @@
         <w:rPr>
           <w:i/>
         </w:rPr>
+        <w:lastRenderedPageBreak/>
         <w:t>Передаточная функция в виде суммы простых дробей с полюсами и коэффициентами разложения в показательной форме:</w:t>
       </w:r>
     </w:p>
@@ -10088,6 +10096,9 @@
       <w:pPr>
         <w:pStyle w:val="afd"/>
         <w:ind w:left="927"/>
+        <w:rPr>
+          <w:lang w:val="en-US"/>
+        </w:rPr>
       </w:pPr>
       <m:oMathPara>
         <m:oMathParaPr>
@@ -10265,6 +10276,13 @@
               </m:r>
             </m:e>
           </m:nary>
+          <m:r>
+            <w:rPr>
+              <w:rFonts w:ascii="Cambria Math" w:hAnsi="Cambria Math"/>
+              <w:lang w:val="en-US"/>
+            </w:rPr>
+            <m:t>, M=3</m:t>
+          </m:r>
         </m:oMath>
       </m:oMathPara>
     </w:p>
@@ -10384,7 +10402,7 @@
               </wp:anchor>
             </w:drawing>
           </mc:Choice>
-          <mc:Fallback xmlns:a="http://schemas.openxmlformats.org/drawingml/2006/main" xmlns:w16se="http://schemas.microsoft.com/office/word/2015/wordml/symex" xmlns:w16="http://schemas.microsoft.com/office/word/2018/wordml" xmlns:w16cid="http://schemas.microsoft.com/office/word/2016/wordml/cid" xmlns:w16cex="http://schemas.microsoft.com/office/word/2018/wordml/cex" xmlns:am3d="http://schemas.microsoft.com/office/drawing/2017/model3d" xmlns:aink="http://schemas.microsoft.com/office/drawing/2016/ink" xmlns:cx8="http://schemas.microsoft.com/office/drawing/2016/5/14/chartex" xmlns:cx7="http://schemas.microsoft.com/office/drawing/2016/5/13/chartex" xmlns:cx6="http://schemas.microsoft.com/office/drawing/2016/5/12/chartex" xmlns:cx5="http://schemas.microsoft.com/office/drawing/2016/5/11/chartex" xmlns:cx4="http://schemas.microsoft.com/office/drawing/2016/5/10/chartex" xmlns:cx3="http://schemas.microsoft.com/office/drawing/2016/5/9/chartex" xmlns:cx2="http://schemas.microsoft.com/office/drawing/2015/10/21/chartex" xmlns:cx1="http://schemas.microsoft.com/office/drawing/2015/9/8/chartex" xmlns:cx="http://schemas.microsoft.com/office/drawing/2014/chartex">
+          <mc:Fallback xmlns:mo="http://schemas.microsoft.com/office/mac/office/2008/main" xmlns:mv="urn:schemas-microsoft-com:mac:vml" xmlns:a="http://schemas.openxmlformats.org/drawingml/2006/main">
             <w:pict>
               <v:shapetype type="#_x0000_t75" o:spt="75" coordsize="21600,21600" o:preferrelative="t" path="m@4@5l@4@11@9@11@9@5xe">
                 <v:formulas>
@@ -10625,7 +10643,7 @@
               </wp:anchor>
             </w:drawing>
           </mc:Choice>
-          <mc:Fallback xmlns:a="http://schemas.openxmlformats.org/drawingml/2006/main" xmlns:w16se="http://schemas.microsoft.com/office/word/2015/wordml/symex" xmlns:w16="http://schemas.microsoft.com/office/word/2018/wordml" xmlns:w16cid="http://schemas.microsoft.com/office/word/2016/wordml/cid" xmlns:w16cex="http://schemas.microsoft.com/office/word/2018/wordml/cex" xmlns:am3d="http://schemas.microsoft.com/office/drawing/2017/model3d" xmlns:aink="http://schemas.microsoft.com/office/drawing/2016/ink" xmlns:cx8="http://schemas.microsoft.com/office/drawing/2016/5/14/chartex" xmlns:cx7="http://schemas.microsoft.com/office/drawing/2016/5/13/chartex" xmlns:cx6="http://schemas.microsoft.com/office/drawing/2016/5/12/chartex" xmlns:cx5="http://schemas.microsoft.com/office/drawing/2016/5/11/chartex" xmlns:cx4="http://schemas.microsoft.com/office/drawing/2016/5/10/chartex" xmlns:cx3="http://schemas.microsoft.com/office/drawing/2016/5/9/chartex" xmlns:cx2="http://schemas.microsoft.com/office/drawing/2015/10/21/chartex" xmlns:cx1="http://schemas.microsoft.com/office/drawing/2015/9/8/chartex" xmlns:cx="http://schemas.microsoft.com/office/drawing/2014/chartex">
+          <mc:Fallback xmlns:mo="http://schemas.microsoft.com/office/mac/office/2008/main" xmlns:mv="urn:schemas-microsoft-com:mac:vml" xmlns:a="http://schemas.openxmlformats.org/drawingml/2006/main">
             <w:pict>
               <v:shapetype type="#_x0000_t75" o:spt="75" coordsize="21600,21600" o:preferrelative="t" path="m@4@5l@4@11@9@11@9@5xe">
                 <v:formulas>
@@ -10989,7 +11007,7 @@
               </wp:anchor>
             </w:drawing>
           </mc:Choice>
-          <mc:Fallback xmlns:a="http://schemas.openxmlformats.org/drawingml/2006/main" xmlns:w16se="http://schemas.microsoft.com/office/word/2015/wordml/symex" xmlns:w16="http://schemas.microsoft.com/office/word/2018/wordml" xmlns:w16cid="http://schemas.microsoft.com/office/word/2016/wordml/cid" xmlns:w16cex="http://schemas.microsoft.com/office/word/2018/wordml/cex" xmlns:am3d="http://schemas.microsoft.com/office/drawing/2017/model3d" xmlns:aink="http://schemas.microsoft.com/office/drawing/2016/ink" xmlns:cx8="http://schemas.microsoft.com/office/drawing/2016/5/14/chartex" xmlns:cx7="http://schemas.microsoft.com/office/drawing/2016/5/13/chartex" xmlns:cx6="http://schemas.microsoft.com/office/drawing/2016/5/12/chartex" xmlns:cx5="http://schemas.microsoft.com/office/drawing/2016/5/11/chartex" xmlns:cx4="http://schemas.microsoft.com/office/drawing/2016/5/10/chartex" xmlns:cx3="http://schemas.microsoft.com/office/drawing/2016/5/9/chartex" xmlns:cx2="http://schemas.microsoft.com/office/drawing/2015/10/21/chartex" xmlns:cx1="http://schemas.microsoft.com/office/drawing/2015/9/8/chartex" xmlns:cx="http://schemas.microsoft.com/office/drawing/2014/chartex">
+          <mc:Fallback xmlns:mo="http://schemas.microsoft.com/office/mac/office/2008/main" xmlns:mv="urn:schemas-microsoft-com:mac:vml" xmlns:a="http://schemas.openxmlformats.org/drawingml/2006/main">
             <w:pict>
               <v:shapetype type="#_x0000_t75" o:spt="75" coordsize="21600,21600" o:preferrelative="t" path="m@4@5l@4@11@9@11@9@5xe">
                 <v:formulas>
@@ -11291,6 +11309,27 @@
     </w:p>
     <w:p>
       <w:pPr>
+        <w:rPr>
+          <w:rFonts w:ascii="Times New Roman" w:hAnsi="Times New Roman" w:cs="Times New Roman"/>
+          <w:b/>
+          <w:bCs/>
+          <w:sz w:val="24"/>
+          <w:szCs w:val="24"/>
+        </w:rPr>
+      </w:pPr>
+      <w:r>
+        <w:rPr>
+          <w:rFonts w:ascii="Times New Roman" w:hAnsi="Times New Roman" w:cs="Times New Roman"/>
+          <w:b/>
+          <w:bCs/>
+          <w:sz w:val="24"/>
+          <w:szCs w:val="24"/>
+        </w:rPr>
+        <w:br w:type="page"/>
+      </w:r>
+    </w:p>
+    <w:p>
+      <w:pPr>
         <w:ind w:left="0"/>
         <w:rPr>
           <w:rFonts w:ascii="Times New Roman" w:hAnsi="Times New Roman" w:cs="Times New Roman"/>
@@ -11364,88 +11403,54 @@
           <w:szCs w:val="24"/>
           <w:lang w:eastAsia="ru-RU"/>
         </w:rPr>
-        <w:lastRenderedPageBreak/>
-        <mc:AlternateContent>
-          <mc:Choice Requires="wpg">
-            <w:drawing>
-              <wp:anchor distT="0" distB="0" distL="114300" distR="114300" simplePos="0" relativeHeight="251650560" behindDoc="0" locked="0" layoutInCell="1" allowOverlap="1" wp14:anchorId="5B9A49DF" wp14:editId="4910CCB3">
-                <wp:simplePos x="0" y="0"/>
-                <wp:positionH relativeFrom="column">
-                  <wp:posOffset>-225425</wp:posOffset>
-                </wp:positionH>
-                <wp:positionV relativeFrom="paragraph">
-                  <wp:posOffset>319405</wp:posOffset>
-                </wp:positionV>
-                <wp:extent cx="5940425" cy="2780665"/>
-                <wp:effectExtent l="0" t="0" r="3175" b="0"/>
-                <wp:wrapSquare wrapText="bothSides"/>
-                <wp:docPr id="28" name="Рисунок 23" descr="../Documents/Labs/3%20курс/StudFiles/ЦОС/Lab_2/pics/schema.png"/>
-                <wp:cNvGraphicFramePr>
-                  <a:graphicFrameLocks xmlns:a="http://schemas.openxmlformats.org/drawingml/2006/main" noChangeAspect="1"/>
-                </wp:cNvGraphicFramePr>
-                <a:graphic xmlns:a="http://schemas.openxmlformats.org/drawingml/2006/main">
-                  <a:graphicData uri="http://schemas.openxmlformats.org/drawingml/2006/picture">
-                    <pic:pic xmlns:pic="http://schemas.openxmlformats.org/drawingml/2006/picture">
-                      <pic:nvPicPr>
-                        <pic:cNvPr id="31" name="Picture 91" descr="../Documents/Labs/3%20курс/StudFiles/ЦОС/Lab_2/pics/schema.png"/>
-                        <pic:cNvPicPr>
-                          <a:picLocks noChangeAspect="1"/>
-                        </pic:cNvPicPr>
-                      </pic:nvPicPr>
-                      <pic:blipFill>
-                        <a:blip r:embed="rId62"/>
-                        <a:stretch/>
-                      </pic:blipFill>
-                      <pic:spPr bwMode="auto">
-                        <a:xfrm>
-                          <a:off x="0" y="0"/>
-                          <a:ext cx="5940425" cy="2780665"/>
-                        </a:xfrm>
-                        <a:prstGeom prst="rect">
-                          <a:avLst/>
-                        </a:prstGeom>
-                        <a:noFill/>
-                        <a:ln>
-                          <a:noFill/>
-                        </a:ln>
-                      </pic:spPr>
-                    </pic:pic>
-                  </a:graphicData>
-                </a:graphic>
-                <wp14:sizeRelH relativeFrom="page">
-                  <wp14:pctWidth>0</wp14:pctWidth>
-                </wp14:sizeRelH>
-                <wp14:sizeRelV relativeFrom="page">
-                  <wp14:pctHeight>0</wp14:pctHeight>
-                </wp14:sizeRelV>
-              </wp:anchor>
-            </w:drawing>
-          </mc:Choice>
-          <mc:Fallback xmlns:a="http://schemas.openxmlformats.org/drawingml/2006/main" xmlns:w16se="http://schemas.microsoft.com/office/word/2015/wordml/symex" xmlns:w16="http://schemas.microsoft.com/office/word/2018/wordml" xmlns:w16cid="http://schemas.microsoft.com/office/word/2016/wordml/cid" xmlns:w16cex="http://schemas.microsoft.com/office/word/2018/wordml/cex" xmlns:am3d="http://schemas.microsoft.com/office/drawing/2017/model3d" xmlns:aink="http://schemas.microsoft.com/office/drawing/2016/ink" xmlns:cx8="http://schemas.microsoft.com/office/drawing/2016/5/14/chartex" xmlns:cx7="http://schemas.microsoft.com/office/drawing/2016/5/13/chartex" xmlns:cx6="http://schemas.microsoft.com/office/drawing/2016/5/12/chartex" xmlns:cx5="http://schemas.microsoft.com/office/drawing/2016/5/11/chartex" xmlns:cx4="http://schemas.microsoft.com/office/drawing/2016/5/10/chartex" xmlns:cx3="http://schemas.microsoft.com/office/drawing/2016/5/9/chartex" xmlns:cx2="http://schemas.microsoft.com/office/drawing/2015/10/21/chartex" xmlns:cx1="http://schemas.microsoft.com/office/drawing/2015/9/8/chartex" xmlns:cx="http://schemas.microsoft.com/office/drawing/2014/chartex">
-            <w:pict>
-              <v:shapetype type="#_x0000_t75" o:spt="75" coordsize="21600,21600" o:preferrelative="t" path="m@4@5l@4@11@9@11@9@5xe">
-                <v:formulas>
-                  <v:f eqn="if lineDrawn pixelLineWidth 0"/>
-                  <v:f eqn="sum @0 1 0"/>
-                  <v:f eqn="sum 0 0 @1"/>
-                  <v:f eqn="prod @2 1 2"/>
-                  <v:f eqn="prod @3 21600 pixelWidth"/>
-                  <v:f eqn="prod @3 21600 pixelHeight"/>
-                  <v:f eqn="sum @0 0 1"/>
-                  <v:f eqn="prod @6 1 2"/>
-                  <v:f eqn="prod @7 21600 pixelWidth"/>
-                  <v:f eqn="sum @8 21600 0"/>
-                  <v:f eqn="prod @7 21600 pixelHeight"/>
-                  <v:f eqn="sum @10 21600 0"/>
-                </v:formulas>
-              </v:shapetype>
-              <v:shape id="_x0000_i27" o:spid="_x0000_s27" type="#_x0000_t75" style="position:absolute;mso-wrap-distance-left:9.0pt;mso-wrap-distance-top:0.0pt;mso-wrap-distance-right:9.0pt;mso-wrap-distance-bottom:0.0pt;z-index:251671552;o:allowoverlap:true;o:allowincell:true;mso-position-horizontal-relative:text;margin-left:-17.8pt;mso-position-horizontal:absolute;mso-position-vertical-relative:text;margin-top:25.1pt;mso-position-vertical:absolute;width:467.8pt;height:218.9pt;">
-                <v:path textboxrect="0,0,0,0"/>
-                <v:imagedata r:id="rId63" o:title=""/>
-              </v:shape>
-            </w:pict>
-          </mc:Fallback>
-        </mc:AlternateContent>
+        <w:drawing>
+          <wp:inline distT="0" distB="0" distL="0" distR="0" wp14:anchorId="1FF05E00" wp14:editId="5B931E56">
+            <wp:extent cx="5936615" cy="2777490"/>
+            <wp:effectExtent l="0" t="0" r="6985" b="3810"/>
+            <wp:docPr id="1" name="Рисунок 1"/>
+            <wp:cNvGraphicFramePr>
+              <a:graphicFrameLocks xmlns:a="http://schemas.openxmlformats.org/drawingml/2006/main" noChangeAspect="1"/>
+            </wp:cNvGraphicFramePr>
+            <a:graphic xmlns:a="http://schemas.openxmlformats.org/drawingml/2006/main">
+              <a:graphicData uri="http://schemas.openxmlformats.org/drawingml/2006/picture">
+                <pic:pic xmlns:pic="http://schemas.openxmlformats.org/drawingml/2006/picture">
+                  <pic:nvPicPr>
+                    <pic:cNvPr id="0" name="Picture 21"/>
+                    <pic:cNvPicPr>
+                      <a:picLocks noChangeAspect="1" noChangeArrowheads="1"/>
+                    </pic:cNvPicPr>
+                  </pic:nvPicPr>
+                  <pic:blipFill>
+                    <a:blip r:embed="rId62" cstate="print">
+                      <a:extLst>
+                        <a:ext uri="{28A0092B-C50C-407E-A947-70E740481C1C}">
+                          <a14:useLocalDpi xmlns:a14="http://schemas.microsoft.com/office/drawing/2010/main" val="0"/>
+                        </a:ext>
+                      </a:extLst>
+                    </a:blip>
+                    <a:srcRect/>
+                    <a:stretch>
+                      <a:fillRect/>
+                    </a:stretch>
+                  </pic:blipFill>
+                  <pic:spPr bwMode="auto">
+                    <a:xfrm>
+                      <a:off x="0" y="0"/>
+                      <a:ext cx="5936615" cy="2777490"/>
+                    </a:xfrm>
+                    <a:prstGeom prst="rect">
+                      <a:avLst/>
+                    </a:prstGeom>
+                    <a:noFill/>
+                    <a:ln>
+                      <a:noFill/>
+                    </a:ln>
+                  </pic:spPr>
+                </pic:pic>
+              </a:graphicData>
+            </a:graphic>
+          </wp:inline>
+        </w:drawing>
       </w:r>
       <w:r>
         <w:rPr>
@@ -11474,8 +11479,7 @@
         <w:rPr>
           <w:color w:val="000000"/>
         </w:rPr>
-        <w:t>Структура (структурная схема) ЛДС отображает алгоритм вычисления реакции по РУ и определяется видом передаточной функции. -</w:t>
+        <w:t>Структура (структурная схема) ЛДС отображает алгоритм вычисления реакции по РУ и определяется видом передаточной функции.</w:t>
       </w:r>
     </w:p>
     <w:p>
@@ -11682,6 +11686,23 @@
     </w:p>
     <w:p>
       <w:pPr>
+        <w:rPr>
+          <w:rFonts w:ascii="Times New Roman" w:eastAsia="Times New Roman" w:hAnsi="Times New Roman" w:cs="Times New Roman"/>
+          <w:i/>
+          <w:sz w:val="24"/>
+          <w:szCs w:val="24"/>
+          <w:lang w:eastAsia="ru-RU"/>
+        </w:rPr>
+      </w:pPr>
+      <w:r>
+        <w:rPr>
+          <w:i/>
+        </w:rPr>
+        <w:br w:type="page"/>
+      </w:r>
+    </w:p>
+    <w:p>
+      <w:pPr>
         <w:ind w:left="0"/>
         <w:rPr>
           <w:rFonts w:ascii="Times New Roman" w:hAnsi="Times New Roman" w:cs="Times New Roman"/>
@@ -11699,6 +11720,7 @@
           <w:sz w:val="24"/>
           <w:szCs w:val="24"/>
         </w:rPr>
+        <w:lastRenderedPageBreak/>
         <w:t>П.12. АНАЛИЗ ВЛИЯНИЯ НУЛЕЙ И ПОЛЮСОВ НА ВИД АЧХ</w:t>
       </w:r>
     </w:p>
@@ -11729,7 +11751,6 @@
           <w:szCs w:val="20"/>
           <w:lang w:eastAsia="ru-RU"/>
         </w:rPr>
-        <w:lastRenderedPageBreak/>
         <mc:AlternateContent>
           <mc:Choice Requires="wpg">
             <w:drawing>
@@ -11758,7 +11779,7 @@
                         </pic:cNvPicPr>
                       </pic:nvPicPr>
                       <pic:blipFill>
-                        <a:blip r:embed="rId64"/>
+                        <a:blip r:embed="rId63"/>
                         <a:stretch/>
                       </pic:blipFill>
                       <pic:spPr bwMode="auto">
@@ -11786,7 +11807,7 @@
               </wp:anchor>
             </w:drawing>
           </mc:Choice>
-          <mc:Fallback xmlns:a="http://schemas.openxmlformats.org/drawingml/2006/main" xmlns:w16se="http://schemas.microsoft.com/office/word/2015/wordml/symex" xmlns:w16="http://schemas.microsoft.com/office/word/2018/wordml" xmlns:w16cid="http://schemas.microsoft.com/office/word/2016/wordml/cid" xmlns:w16cex="http://schemas.microsoft.com/office/word/2018/wordml/cex" xmlns:am3d="http://schemas.microsoft.com/office/drawing/2017/model3d" xmlns:aink="http://schemas.microsoft.com/office/drawing/2016/ink" xmlns:cx8="http://schemas.microsoft.com/office/drawing/2016/5/14/chartex" xmlns:cx7="http://schemas.microsoft.com/office/drawing/2016/5/13/chartex" xmlns:cx6="http://schemas.microsoft.com/office/drawing/2016/5/12/chartex" xmlns:cx5="http://schemas.microsoft.com/office/drawing/2016/5/11/chartex" xmlns:cx4="http://schemas.microsoft.com/office/drawing/2016/5/10/chartex" xmlns:cx3="http://schemas.microsoft.com/office/drawing/2016/5/9/chartex" xmlns:cx2="http://schemas.microsoft.com/office/drawing/2015/10/21/chartex" xmlns:cx1="http://schemas.microsoft.com/office/drawing/2015/9/8/chartex" xmlns:cx="http://schemas.microsoft.com/office/drawing/2014/chartex">
+          <mc:Fallback xmlns:mo="http://schemas.microsoft.com/office/mac/office/2008/main" xmlns:mv="urn:schemas-microsoft-com:mac:vml" xmlns:a="http://schemas.openxmlformats.org/drawingml/2006/main">
             <w:pict>
               <v:shapetype type="#_x0000_t75" o:spt="75" coordsize="21600,21600" o:preferrelative="t" path="m@4@5l@4@11@9@11@9@5xe">
                 <v:formulas>
@@ -12660,7 +12681,7 @@
 </file>
 
 <file path=word/endnotes.xml><?xml version="1.0" encoding="utf-8"?>
-<w:endnotes xmlns:wpc="http://schemas.microsoft.com/office/word/2010/wordprocessingCanvas" xmlns:mo="http://schemas.microsoft.com/office/mac/office/2008/main" xmlns:mc="http://schemas.openxmlformats.org/markup-compatibility/2006" xmlns:mv="urn:schemas-microsoft-com:mac:vml" xmlns:o="urn:schemas-microsoft-com:office:office" xmlns:r="http://schemas.openxmlformats.org/officeDocument/2006/relationships" xmlns:m="http://schemas.openxmlformats.org/officeDocument/2006/math" xmlns:v="urn:schemas-microsoft-com:vml" xmlns:wp14="http://schemas.microsoft.com/office/word/2010/wordprocessingDrawing" xmlns:wp="http://schemas.openxmlformats.org/drawingml/2006/wordprocessingDrawing" xmlns:w10="urn:schemas-microsoft-com:office:word" xmlns:w="http://schemas.openxmlformats.org/wordprocessingml/2006/main" xmlns:w14="http://schemas.microsoft.com/office/word/2010/wordml" xmlns:w15="http://schemas.microsoft.com/office/word/2012/wordml" xmlns:wpg="http://schemas.microsoft.com/office/word/2010/wordprocessingGroup" xmlns:wpi="http://schemas.microsoft.com/office/word/2010/wordprocessingInk" xmlns:wne="http://schemas.microsoft.com/office/word/2006/wordml" xmlns:wps="http://schemas.microsoft.com/office/word/2010/wordprocessingShape" mc:Ignorable="w14 w15 wp14 mv">
+<w:endnotes xmlns:wpc="http://schemas.microsoft.com/office/word/2010/wordprocessingCanvas" xmlns:cx="http://schemas.microsoft.com/office/drawing/2014/chartex" xmlns:cx1="http://schemas.microsoft.com/office/drawing/2015/9/8/chartex" xmlns:cx2="http://schemas.microsoft.com/office/drawing/2015/10/21/chartex" xmlns:cx3="http://schemas.microsoft.com/office/drawing/2016/5/9/chartex" xmlns:cx4="http://schemas.microsoft.com/office/drawing/2016/5/10/chartex" xmlns:cx5="http://schemas.microsoft.com/office/drawing/2016/5/11/chartex" xmlns:cx6="http://schemas.microsoft.com/office/drawing/2016/5/12/chartex" xmlns:cx7="http://schemas.microsoft.com/office/drawing/2016/5/13/chartex" xmlns:cx8="http://schemas.microsoft.com/office/drawing/2016/5/14/chartex" xmlns:mc="http://schemas.openxmlformats.org/markup-compatibility/2006" xmlns:aink="http://schemas.microsoft.com/office/drawing/2016/ink" xmlns:am3d="http://schemas.microsoft.com/office/drawing/2017/model3d" xmlns:o="urn:schemas-microsoft-com:office:office" xmlns:r="http://schemas.openxmlformats.org/officeDocument/2006/relationships" xmlns:m="http://schemas.openxmlformats.org/officeDocument/2006/math" xmlns:v="urn:schemas-microsoft-com:vml" xmlns:wp14="http://schemas.microsoft.com/office/word/2010/wordprocessingDrawing" xmlns:wp="http://schemas.openxmlformats.org/drawingml/2006/wordprocessingDrawing" xmlns:w10="urn:schemas-microsoft-com:office:word" xmlns:w="http://schemas.openxmlformats.org/wordprocessingml/2006/main" xmlns:w14="http://schemas.microsoft.com/office/word/2010/wordml" xmlns:w15="http://schemas.microsoft.com/office/word/2012/wordml" xmlns:w16cex="http://schemas.microsoft.com/office/word/2018/wordml/cex" xmlns:w16cid="http://schemas.microsoft.com/office/word/2016/wordml/cid" xmlns:w16="http://schemas.microsoft.com/office/word/2018/wordml" xmlns:w16se="http://schemas.microsoft.com/office/word/2015/wordml/symex" xmlns:wpg="http://schemas.microsoft.com/office/word/2010/wordprocessingGroup" xmlns:wpi="http://schemas.microsoft.com/office/word/2010/wordprocessingInk" xmlns:wne="http://schemas.microsoft.com/office/word/2006/wordml" xmlns:wps="http://schemas.microsoft.com/office/word/2010/wordprocessingShape" mc:Ignorable="w14 w15 w16se w16cid w16 w16cex wp14">
   <w:endnote w:type="separator" w:id="-1">
     <w:p>
       <w:r>
@@ -12679,7 +12700,7 @@
 </file>
 
 <file path=word/footnotes.xml><?xml version="1.0" encoding="utf-8"?>
-<w:footnotes xmlns:wpc="http://schemas.microsoft.com/office/word/2010/wordprocessingCanvas" xmlns:mo="http://schemas.microsoft.com/office/mac/office/2008/main" xmlns:mc="http://schemas.openxmlformats.org/markup-compatibility/2006" xmlns:mv="urn:schemas-microsoft-com:mac:vml" xmlns:o="urn:schemas-microsoft-com:office:office" xmlns:r="http://schemas.openxmlformats.org/officeDocument/2006/relationships" xmlns:m="http://schemas.openxmlformats.org/officeDocument/2006/math" xmlns:v="urn:schemas-microsoft-com:vml" xmlns:wp14="http://schemas.microsoft.com/office/word/2010/wordprocessingDrawing" xmlns:wp="http://schemas.openxmlformats.org/drawingml/2006/wordprocessingDrawing" xmlns:w10="urn:schemas-microsoft-com:office:word" xmlns:w="http://schemas.openxmlformats.org/wordprocessingml/2006/main" xmlns:w14="http://schemas.microsoft.com/office/word/2010/wordml" xmlns:w15="http://schemas.microsoft.com/office/word/2012/wordml" xmlns:wpg="http://schemas.microsoft.com/office/word/2010/wordprocessingGroup" xmlns:wpi="http://schemas.microsoft.com/office/word/2010/wordprocessingInk" xmlns:wne="http://schemas.microsoft.com/office/word/2006/wordml" xmlns:wps="http://schemas.microsoft.com/office/word/2010/wordprocessingShape" mc:Ignorable="w14 w15 wp14 mv">
+<w:footnotes xmlns:wpc="http://schemas.microsoft.com/office/word/2010/wordprocessingCanvas" xmlns:cx="http://schemas.microsoft.com/office/drawing/2014/chartex" xmlns:cx1="http://schemas.microsoft.com/office/drawing/2015/9/8/chartex" xmlns:cx2="http://schemas.microsoft.com/office/drawing/2015/10/21/chartex" xmlns:cx3="http://schemas.microsoft.com/office/drawing/2016/5/9/chartex" xmlns:cx4="http://schemas.microsoft.com/office/drawing/2016/5/10/chartex" xmlns:cx5="http://schemas.microsoft.com/office/drawing/2016/5/11/chartex" xmlns:cx6="http://schemas.microsoft.com/office/drawing/2016/5/12/chartex" xmlns:cx7="http://schemas.microsoft.com/office/drawing/2016/5/13/chartex" xmlns:cx8="http://schemas.microsoft.com/office/drawing/2016/5/14/chartex" xmlns:mc="http://schemas.openxmlformats.org/markup-compatibility/2006" xmlns:aink="http://schemas.microsoft.com/office/drawing/2016/ink" xmlns:am3d="http://schemas.microsoft.com/office/drawing/2017/model3d" xmlns:o="urn:schemas-microsoft-com:office:office" xmlns:r="http://schemas.openxmlformats.org/officeDocument/2006/relationships" xmlns:m="http://schemas.openxmlformats.org/officeDocument/2006/math" xmlns:v="urn:schemas-microsoft-com:vml" xmlns:wp14="http://schemas.microsoft.com/office/word/2010/wordprocessingDrawing" xmlns:wp="http://schemas.openxmlformats.org/drawingml/2006/wordprocessingDrawing" xmlns:w10="urn:schemas-microsoft-com:office:word" xmlns:w="http://schemas.openxmlformats.org/wordprocessingml/2006/main" xmlns:w14="http://schemas.microsoft.com/office/word/2010/wordml" xmlns:w15="http://schemas.microsoft.com/office/word/2012/wordml" xmlns:w16cex="http://schemas.microsoft.com/office/word/2018/wordml/cex" xmlns:w16cid="http://schemas.microsoft.com/office/word/2016/wordml/cid" xmlns:w16="http://schemas.microsoft.com/office/word/2018/wordml" xmlns:w16se="http://schemas.microsoft.com/office/word/2015/wordml/symex" xmlns:wpg="http://schemas.microsoft.com/office/word/2010/wordprocessingGroup" xmlns:wpi="http://schemas.microsoft.com/office/word/2010/wordprocessingInk" xmlns:wne="http://schemas.microsoft.com/office/word/2006/wordml" xmlns:wps="http://schemas.microsoft.com/office/word/2010/wordprocessingShape" mc:Ignorable="w14 w15 w16se w16cid w16 w16cex wp14">
   <w:footnote w:type="separator" w:id="-1">
     <w:p>
       <w:r>
@@ -12698,8 +12719,8 @@
 </file>
 
 <file path=word/numbering.xml><?xml version="1.0" encoding="utf-8"?>
-<w:numbering xmlns:wpc="http://schemas.microsoft.com/office/word/2010/wordprocessingCanvas" xmlns:mo="http://schemas.microsoft.com/office/mac/office/2008/main" xmlns:mc="http://schemas.openxmlformats.org/markup-compatibility/2006" xmlns:mv="urn:schemas-microsoft-com:mac:vml" xmlns:o="urn:schemas-microsoft-com:office:office" xmlns:r="http://schemas.openxmlformats.org/officeDocument/2006/relationships" xmlns:m="http://schemas.openxmlformats.org/officeDocument/2006/math" xmlns:v="urn:schemas-microsoft-com:vml" xmlns:wp14="http://schemas.microsoft.com/office/word/2010/wordprocessingDrawing" xmlns:wp="http://schemas.openxmlformats.org/drawingml/2006/wordprocessingDrawing" xmlns:w10="urn:schemas-microsoft-com:office:word" xmlns:w="http://schemas.openxmlformats.org/wordprocessingml/2006/main" xmlns:w14="http://schemas.microsoft.com/office/word/2010/wordml" xmlns:w15="http://schemas.microsoft.com/office/word/2012/wordml" xmlns:wpg="http://schemas.microsoft.com/office/word/2010/wordprocessingGroup" xmlns:wpi="http://schemas.microsoft.com/office/word/2010/wordprocessingInk" xmlns:wne="http://schemas.microsoft.com/office/word/2006/wordml" xmlns:wps="http://schemas.microsoft.com/office/word/2010/wordprocessingShape" mc:Ignorable="w14 w15 wp14 mv">
-  <w:abstractNum w:abstractNumId="0">
+<w:numbering xmlns:wpc="http://schemas.microsoft.com/office/word/2010/wordprocessingCanvas" xmlns:cx="http://schemas.microsoft.com/office/drawing/2014/chartex" xmlns:cx1="http://schemas.microsoft.com/office/drawing/2015/9/8/chartex" xmlns:cx2="http://schemas.microsoft.com/office/drawing/2015/10/21/chartex" xmlns:cx3="http://schemas.microsoft.com/office/drawing/2016/5/9/chartex" xmlns:cx4="http://schemas.microsoft.com/office/drawing/2016/5/10/chartex" xmlns:cx5="http://schemas.microsoft.com/office/drawing/2016/5/11/chartex" xmlns:cx6="http://schemas.microsoft.com/office/drawing/2016/5/12/chartex" xmlns:cx7="http://schemas.microsoft.com/office/drawing/2016/5/13/chartex" xmlns:cx8="http://schemas.microsoft.com/office/drawing/2016/5/14/chartex" xmlns:mc="http://schemas.openxmlformats.org/markup-compatibility/2006" xmlns:aink="http://schemas.microsoft.com/office/drawing/2016/ink" xmlns:am3d="http://schemas.microsoft.com/office/drawing/2017/model3d" xmlns:o="urn:schemas-microsoft-com:office:office" xmlns:r="http://schemas.openxmlformats.org/officeDocument/2006/relationships" xmlns:m="http://schemas.openxmlformats.org/officeDocument/2006/math" xmlns:v="urn:schemas-microsoft-com:vml" xmlns:wp14="http://schemas.microsoft.com/office/word/2010/wordprocessingDrawing" xmlns:wp="http://schemas.openxmlformats.org/drawingml/2006/wordprocessingDrawing" xmlns:w10="urn:schemas-microsoft-com:office:word" xmlns:w="http://schemas.openxmlformats.org/wordprocessingml/2006/main" xmlns:w14="http://schemas.microsoft.com/office/word/2010/wordml" xmlns:w15="http://schemas.microsoft.com/office/word/2012/wordml" xmlns:w16cex="http://schemas.microsoft.com/office/word/2018/wordml/cex" xmlns:w16cid="http://schemas.microsoft.com/office/word/2016/wordml/cid" xmlns:w16="http://schemas.microsoft.com/office/word/2018/wordml" xmlns:w16se="http://schemas.microsoft.com/office/word/2015/wordml/symex" xmlns:wpg="http://schemas.microsoft.com/office/word/2010/wordprocessingGroup" xmlns:wpi="http://schemas.microsoft.com/office/word/2010/wordprocessingInk" xmlns:wne="http://schemas.microsoft.com/office/word/2006/wordml" xmlns:wps="http://schemas.microsoft.com/office/word/2010/wordprocessingShape" mc:Ignorable="w14 w15 w16se w16cid w16 w16cex wp14">
+  <w:abstractNum w:abstractNumId="0" w15:restartNumberingAfterBreak="0">
     <w:nsid w:val="021C1337"/>
     <w:multiLevelType w:val="hybridMultilevel"/>
     <w:tmpl w:val="93DA9D9A"/>
@@ -12812,7 +12833,7 @@
       </w:rPr>
     </w:lvl>
   </w:abstractNum>
-  <w:abstractNum w:abstractNumId="1">
+  <w:abstractNum w:abstractNumId="1" w15:restartNumberingAfterBreak="0">
     <w:nsid w:val="08820722"/>
     <w:multiLevelType w:val="hybridMultilevel"/>
     <w:tmpl w:val="BBB6D408"/>
@@ -12925,7 +12946,7 @@
       </w:rPr>
     </w:lvl>
   </w:abstractNum>
-  <w:abstractNum w:abstractNumId="2">
+  <w:abstractNum w:abstractNumId="2" w15:restartNumberingAfterBreak="0">
     <w:nsid w:val="107B0298"/>
     <w:multiLevelType w:val="hybridMultilevel"/>
     <w:tmpl w:val="7598BDDC"/>
@@ -13038,7 +13059,7 @@
       </w:rPr>
     </w:lvl>
   </w:abstractNum>
-  <w:abstractNum w:abstractNumId="3">
+  <w:abstractNum w:abstractNumId="3" w15:restartNumberingAfterBreak="0">
     <w:nsid w:val="19C127A6"/>
     <w:multiLevelType w:val="hybridMultilevel"/>
     <w:tmpl w:val="7AD8351C"/>
@@ -13151,7 +13172,7 @@
       </w:rPr>
     </w:lvl>
   </w:abstractNum>
-  <w:abstractNum w:abstractNumId="4">
+  <w:abstractNum w:abstractNumId="4" w15:restartNumberingAfterBreak="0">
     <w:nsid w:val="2F144CAA"/>
     <w:multiLevelType w:val="hybridMultilevel"/>
     <w:tmpl w:val="C2326DC6"/>
@@ -13264,7 +13285,7 @@
       </w:rPr>
     </w:lvl>
   </w:abstractNum>
-  <w:abstractNum w:abstractNumId="5">
+  <w:abstractNum w:abstractNumId="5" w15:restartNumberingAfterBreak="0">
     <w:nsid w:val="321E5C71"/>
     <w:multiLevelType w:val="hybridMultilevel"/>
     <w:tmpl w:val="6EAE9A60"/>
@@ -13377,7 +13398,7 @@
       </w:rPr>
     </w:lvl>
   </w:abstractNum>
-  <w:abstractNum w:abstractNumId="6">
+  <w:abstractNum w:abstractNumId="6" w15:restartNumberingAfterBreak="0">
     <w:nsid w:val="470D05C1"/>
     <w:multiLevelType w:val="hybridMultilevel"/>
     <w:tmpl w:val="F76EE424"/>
@@ -13490,7 +13511,7 @@
       </w:rPr>
     </w:lvl>
   </w:abstractNum>
-  <w:abstractNum w:abstractNumId="7">
+  <w:abstractNum w:abstractNumId="7" w15:restartNumberingAfterBreak="0">
     <w:nsid w:val="474F695B"/>
     <w:multiLevelType w:val="hybridMultilevel"/>
     <w:tmpl w:val="36D277AE"/>
@@ -13603,7 +13624,7 @@
       </w:rPr>
     </w:lvl>
   </w:abstractNum>
-  <w:abstractNum w:abstractNumId="8">
+  <w:abstractNum w:abstractNumId="8" w15:restartNumberingAfterBreak="0">
     <w:nsid w:val="49CB39C9"/>
     <w:multiLevelType w:val="hybridMultilevel"/>
     <w:tmpl w:val="3B42CC38"/>
@@ -13689,7 +13710,7 @@
       </w:pPr>
     </w:lvl>
   </w:abstractNum>
-  <w:abstractNum w:abstractNumId="9">
+  <w:abstractNum w:abstractNumId="9" w15:restartNumberingAfterBreak="0">
     <w:nsid w:val="4B6D64F8"/>
     <w:multiLevelType w:val="hybridMultilevel"/>
     <w:tmpl w:val="78E20766"/>
@@ -13802,7 +13823,7 @@
       </w:rPr>
     </w:lvl>
   </w:abstractNum>
-  <w:abstractNum w:abstractNumId="10">
+  <w:abstractNum w:abstractNumId="10" w15:restartNumberingAfterBreak="0">
     <w:nsid w:val="4CE76FA1"/>
     <w:multiLevelType w:val="hybridMultilevel"/>
     <w:tmpl w:val="7E7A6B10"/>
@@ -13915,7 +13936,7 @@
       </w:rPr>
     </w:lvl>
   </w:abstractNum>
-  <w:abstractNum w:abstractNumId="11">
+  <w:abstractNum w:abstractNumId="11" w15:restartNumberingAfterBreak="0">
     <w:nsid w:val="5C556E61"/>
     <w:multiLevelType w:val="hybridMultilevel"/>
     <w:tmpl w:val="9C1C7F1C"/>
@@ -14028,7 +14049,7 @@
       </w:rPr>
     </w:lvl>
   </w:abstractNum>
-  <w:abstractNum w:abstractNumId="12">
+  <w:abstractNum w:abstractNumId="12" w15:restartNumberingAfterBreak="0">
     <w:nsid w:val="5ED26CA1"/>
     <w:multiLevelType w:val="hybridMultilevel"/>
     <w:tmpl w:val="6C00C730"/>
@@ -14141,7 +14162,7 @@
       </w:rPr>
     </w:lvl>
   </w:abstractNum>
-  <w:abstractNum w:abstractNumId="13">
+  <w:abstractNum w:abstractNumId="13" w15:restartNumberingAfterBreak="0">
     <w:nsid w:val="618B554D"/>
     <w:multiLevelType w:val="hybridMultilevel"/>
     <w:tmpl w:val="40B6D886"/>
@@ -14254,7 +14275,7 @@
       </w:rPr>
     </w:lvl>
   </w:abstractNum>
-  <w:abstractNum w:abstractNumId="14">
+  <w:abstractNum w:abstractNumId="14" w15:restartNumberingAfterBreak="0">
     <w:nsid w:val="6AD777DE"/>
     <w:multiLevelType w:val="hybridMultilevel"/>
     <w:tmpl w:val="AE02F890"/>
@@ -14367,7 +14388,7 @@
       </w:rPr>
     </w:lvl>
   </w:abstractNum>
-  <w:abstractNum w:abstractNumId="15">
+  <w:abstractNum w:abstractNumId="15" w15:restartNumberingAfterBreak="0">
     <w:nsid w:val="6D5D69FF"/>
     <w:multiLevelType w:val="hybridMultilevel"/>
     <w:tmpl w:val="4A4A88D2"/>
@@ -14565,7 +14586,7 @@
 </file>
 
 <file path=word/styles.xml><?xml version="1.0" encoding="utf-8"?>
-<w:styles xmlns:mc="http://schemas.openxmlformats.org/markup-compatibility/2006" xmlns:r="http://schemas.openxmlformats.org/officeDocument/2006/relationships" xmlns:w="http://schemas.openxmlformats.org/wordprocessingml/2006/main" xmlns:w14="http://schemas.microsoft.com/office/word/2010/wordml" xmlns:w15="http://schemas.microsoft.com/office/word/2012/wordml" mc:Ignorable="w14 w15">
+<w:styles xmlns:mc="http://schemas.openxmlformats.org/markup-compatibility/2006" xmlns:r="http://schemas.openxmlformats.org/officeDocument/2006/relationships" xmlns:w="http://schemas.openxmlformats.org/wordprocessingml/2006/main" xmlns:w14="http://schemas.microsoft.com/office/word/2010/wordml" xmlns:w15="http://schemas.microsoft.com/office/word/2012/wordml" xmlns:w16cex="http://schemas.microsoft.com/office/word/2018/wordml/cex" xmlns:w16cid="http://schemas.microsoft.com/office/word/2016/wordml/cid" xmlns:w16="http://schemas.microsoft.com/office/word/2018/wordml" xmlns:w16se="http://schemas.microsoft.com/office/word/2015/wordml/symex" mc:Ignorable="w14 w15 w16se w16cid w16 w16cex">
   <w:docDefaults>
     <w:rPrDefault>
       <w:rPr>
@@ -14589,7 +14610,7 @@
       </w:pPr>
     </w:pPrDefault>
   </w:docDefaults>
-  <w:latentStyles w:defLockedState="0" w:defUIPriority="99" w:defSemiHidden="0" w:defUnhideWhenUsed="0" w:defQFormat="0" w:count="382">
+  <w:latentStyles w:defLockedState="0" w:defUIPriority="99" w:defSemiHidden="0" w:defUnhideWhenUsed="0" w:defQFormat="0" w:count="376">
     <w:lsdException w:name="Normal" w:uiPriority="0" w:qFormat="1"/>
     <w:lsdException w:name="heading 1" w:uiPriority="9" w:qFormat="1"/>
     <w:lsdException w:name="heading 2" w:semiHidden="1" w:uiPriority="9" w:unhideWhenUsed="1" w:qFormat="1"/>
@@ -15315,7 +15336,7 @@
     </w:rPr>
   </w:style>
   <w:style w:type="character" w:customStyle="1" w:styleId="a5">
-    <w:name w:val="Название Знак"/>
+    <w:name w:val="Заголовок Знак"/>
     <w:basedOn w:val="a0"/>
     <w:link w:val="a4"/>
     <w:uiPriority w:val="10"/>
@@ -15466,7 +15487,6 @@
     <w:basedOn w:val="a1"/>
     <w:uiPriority w:val="59"/>
     <w:tblPr>
-      <w:tblInd w:w="0" w:type="dxa"/>
       <w:tblBorders>
         <w:top w:val="single" w:sz="4" w:space="0" w:color="AFAFAF" w:themeColor="text1" w:themeTint="50"/>
         <w:left w:val="single" w:sz="4" w:space="0" w:color="AFAFAF" w:themeColor="text1" w:themeTint="50"/>
@@ -15475,12 +15495,6 @@
         <w:insideH w:val="single" w:sz="4" w:space="0" w:color="AFAFAF" w:themeColor="text1" w:themeTint="50"/>
         <w:insideV w:val="single" w:sz="4" w:space="0" w:color="AFAFAF" w:themeColor="text1" w:themeTint="50"/>
       </w:tblBorders>
-      <w:tblCellMar>
-        <w:top w:w="0" w:type="dxa"/>
-        <w:left w:w="108" w:type="dxa"/>
-        <w:bottom w:w="0" w:type="dxa"/>
-        <w:right w:w="108" w:type="dxa"/>
-      </w:tblCellMar>
     </w:tblPr>
   </w:style>
   <w:style w:type="table" w:styleId="11">
@@ -15488,7 +15502,6 @@
     <w:basedOn w:val="a1"/>
     <w:uiPriority w:val="59"/>
     <w:tblPr>
-      <w:tblInd w:w="0" w:type="dxa"/>
       <w:tblBorders>
         <w:top w:val="single" w:sz="4" w:space="0" w:color="AFAFAF" w:themeColor="text1" w:themeTint="50"/>
         <w:left w:val="single" w:sz="4" w:space="0" w:color="AFAFAF" w:themeColor="text1" w:themeTint="50"/>
@@ -15497,12 +15510,6 @@
         <w:insideH w:val="single" w:sz="4" w:space="0" w:color="AFAFAF" w:themeColor="text1" w:themeTint="50"/>
         <w:insideV w:val="single" w:sz="4" w:space="0" w:color="AFAFAF" w:themeColor="text1" w:themeTint="50"/>
       </w:tblBorders>
-      <w:tblCellMar>
-        <w:top w:w="0" w:type="dxa"/>
-        <w:left w:w="108" w:type="dxa"/>
-        <w:bottom w:w="0" w:type="dxa"/>
-        <w:right w:w="108" w:type="dxa"/>
-      </w:tblCellMar>
     </w:tblPr>
     <w:tblStylePr w:type="firstRow">
       <w:rPr>
@@ -15554,19 +15561,12 @@
     <w:basedOn w:val="a1"/>
     <w:uiPriority w:val="59"/>
     <w:tblPr>
-      <w:tblInd w:w="0" w:type="dxa"/>
       <w:tblBorders>
         <w:top w:val="single" w:sz="4" w:space="0" w:color="000000" w:themeColor="text1"/>
         <w:left w:val="none" w:sz="4" w:space="0" w:color="000000" w:themeColor="text1"/>
         <w:bottom w:val="single" w:sz="4" w:space="0" w:color="000000" w:themeColor="text1"/>
         <w:right w:val="none" w:sz="4" w:space="0" w:color="000000" w:themeColor="text1"/>
       </w:tblBorders>
-      <w:tblCellMar>
-        <w:top w:w="0" w:type="dxa"/>
-        <w:left w:w="108" w:type="dxa"/>
-        <w:bottom w:w="0" w:type="dxa"/>
-        <w:right w:w="108" w:type="dxa"/>
-      </w:tblCellMar>
     </w:tblPr>
     <w:tblStylePr w:type="firstRow">
       <w:rPr>
@@ -15642,13 +15642,6 @@
     <w:tblPr>
       <w:tblStyleRowBandSize w:val="1"/>
       <w:tblStyleColBandSize w:val="1"/>
-      <w:tblInd w:w="0" w:type="dxa"/>
-      <w:tblCellMar>
-        <w:top w:w="0" w:type="dxa"/>
-        <w:left w:w="108" w:type="dxa"/>
-        <w:bottom w:w="0" w:type="dxa"/>
-        <w:right w:w="108" w:type="dxa"/>
-      </w:tblCellMar>
     </w:tblPr>
     <w:tblStylePr w:type="firstRow">
       <w:rPr>
@@ -15726,13 +15719,6 @@
     <w:tblPr>
       <w:tblStyleRowBandSize w:val="1"/>
       <w:tblStyleColBandSize w:val="1"/>
-      <w:tblInd w:w="0" w:type="dxa"/>
-      <w:tblCellMar>
-        <w:top w:w="0" w:type="dxa"/>
-        <w:left w:w="108" w:type="dxa"/>
-        <w:bottom w:w="0" w:type="dxa"/>
-        <w:right w:w="108" w:type="dxa"/>
-      </w:tblCellMar>
     </w:tblPr>
     <w:tblStylePr w:type="firstRow">
       <w:rPr>
@@ -15788,13 +15774,6 @@
     <w:tblPr>
       <w:tblStyleRowBandSize w:val="1"/>
       <w:tblStyleColBandSize w:val="1"/>
-      <w:tblInd w:w="0" w:type="dxa"/>
-      <w:tblCellMar>
-        <w:top w:w="0" w:type="dxa"/>
-        <w:left w:w="108" w:type="dxa"/>
-        <w:bottom w:w="0" w:type="dxa"/>
-        <w:right w:w="108" w:type="dxa"/>
-      </w:tblCellMar>
     </w:tblPr>
     <w:tblStylePr w:type="firstRow">
       <w:rPr>
@@ -15878,14 +15857,13 @@
       </w:tcPr>
     </w:tblStylePr>
   </w:style>
-  <w:style w:type="table" w:styleId="-11">
+  <w:style w:type="table" w:styleId="-1">
     <w:name w:val="Grid Table 1 Light"/>
     <w:basedOn w:val="a1"/>
     <w:uiPriority w:val="99"/>
     <w:tblPr>
       <w:tblStyleRowBandSize w:val="1"/>
       <w:tblStyleColBandSize w:val="1"/>
-      <w:tblInd w:w="0" w:type="dxa"/>
       <w:tblBorders>
         <w:top w:val="single" w:sz="4" w:space="0" w:color="989898" w:themeColor="text1" w:themeTint="67"/>
         <w:left w:val="single" w:sz="4" w:space="0" w:color="989898" w:themeColor="text1" w:themeTint="67"/>
@@ -15894,12 +15872,6 @@
         <w:insideH w:val="single" w:sz="4" w:space="0" w:color="989898" w:themeColor="text1" w:themeTint="67"/>
         <w:insideV w:val="single" w:sz="4" w:space="0" w:color="989898" w:themeColor="text1" w:themeTint="67"/>
       </w:tblBorders>
-      <w:tblCellMar>
-        <w:top w:w="0" w:type="dxa"/>
-        <w:left w:w="108" w:type="dxa"/>
-        <w:bottom w:w="0" w:type="dxa"/>
-        <w:right w:w="108" w:type="dxa"/>
-      </w:tblCellMar>
     </w:tblPr>
     <w:tblStylePr w:type="firstRow">
       <w:rPr>
@@ -15955,7 +15927,6 @@
     <w:tblPr>
       <w:tblStyleRowBandSize w:val="1"/>
       <w:tblStyleColBandSize w:val="1"/>
-      <w:tblInd w:w="0" w:type="dxa"/>
       <w:tblBorders>
         <w:top w:val="single" w:sz="4" w:space="0" w:color="B7CBE4" w:themeColor="accent1" w:themeTint="67"/>
         <w:left w:val="single" w:sz="4" w:space="0" w:color="B7CBE4" w:themeColor="accent1" w:themeTint="67"/>
@@ -15964,12 +15935,6 @@
         <w:insideH w:val="single" w:sz="4" w:space="0" w:color="B7CBE4" w:themeColor="accent1" w:themeTint="67"/>
         <w:insideV w:val="single" w:sz="4" w:space="0" w:color="B7CBE4" w:themeColor="accent1" w:themeTint="67"/>
       </w:tblBorders>
-      <w:tblCellMar>
-        <w:top w:w="0" w:type="dxa"/>
-        <w:left w:w="108" w:type="dxa"/>
-        <w:bottom w:w="0" w:type="dxa"/>
-        <w:right w:w="108" w:type="dxa"/>
-      </w:tblCellMar>
     </w:tblPr>
     <w:tblStylePr w:type="firstRow">
       <w:rPr>
@@ -16025,7 +15990,6 @@
     <w:tblPr>
       <w:tblStyleRowBandSize w:val="1"/>
       <w:tblStyleColBandSize w:val="1"/>
-      <w:tblInd w:w="0" w:type="dxa"/>
       <w:tblBorders>
         <w:top w:val="single" w:sz="4" w:space="0" w:color="E5B7B6" w:themeColor="accent2" w:themeTint="67"/>
         <w:left w:val="single" w:sz="4" w:space="0" w:color="E5B7B6" w:themeColor="accent2" w:themeTint="67"/>
@@ -16034,12 +15998,6 @@
         <w:insideH w:val="single" w:sz="4" w:space="0" w:color="E5B7B6" w:themeColor="accent2" w:themeTint="67"/>
         <w:insideV w:val="single" w:sz="4" w:space="0" w:color="E5B7B6" w:themeColor="accent2" w:themeTint="67"/>
       </w:tblBorders>
-      <w:tblCellMar>
-        <w:top w:w="0" w:type="dxa"/>
-        <w:left w:w="108" w:type="dxa"/>
-        <w:bottom w:w="0" w:type="dxa"/>
-        <w:right w:w="108" w:type="dxa"/>
-      </w:tblCellMar>
     </w:tblPr>
     <w:tblStylePr w:type="firstRow">
       <w:rPr>
@@ -16095,7 +16053,6 @@
     <w:tblPr>
       <w:tblStyleRowBandSize w:val="1"/>
       <w:tblStyleColBandSize w:val="1"/>
-      <w:tblInd w:w="0" w:type="dxa"/>
       <w:tblBorders>
         <w:top w:val="single" w:sz="4" w:space="0" w:color="D6E3BB" w:themeColor="accent3" w:themeTint="67"/>
         <w:left w:val="single" w:sz="4" w:space="0" w:color="D6E3BB" w:themeColor="accent3" w:themeTint="67"/>
@@ -16104,12 +16061,6 @@
         <w:insideH w:val="single" w:sz="4" w:space="0" w:color="D6E3BB" w:themeColor="accent3" w:themeTint="67"/>
         <w:insideV w:val="single" w:sz="4" w:space="0" w:color="D6E3BB" w:themeColor="accent3" w:themeTint="67"/>
       </w:tblBorders>
-      <w:tblCellMar>
-        <w:top w:w="0" w:type="dxa"/>
-        <w:left w:w="108" w:type="dxa"/>
-        <w:bottom w:w="0" w:type="dxa"/>
-        <w:right w:w="108" w:type="dxa"/>
-      </w:tblCellMar>
     </w:tblPr>
     <w:tblStylePr w:type="firstRow">
       <w:rPr>
@@ -16165,7 +16116,6 @@
     <w:tblPr>
       <w:tblStyleRowBandSize w:val="1"/>
       <w:tblStyleColBandSize w:val="1"/>
-      <w:tblInd w:w="0" w:type="dxa"/>
       <w:tblBorders>
         <w:top w:val="single" w:sz="4" w:space="0" w:color="CBC0D9" w:themeColor="accent4" w:themeTint="67"/>
         <w:left w:val="single" w:sz="4" w:space="0" w:color="CBC0D9" w:themeColor="accent4" w:themeTint="67"/>
@@ -16174,12 +16124,6 @@
         <w:insideH w:val="single" w:sz="4" w:space="0" w:color="CBC0D9" w:themeColor="accent4" w:themeTint="67"/>
         <w:insideV w:val="single" w:sz="4" w:space="0" w:color="CBC0D9" w:themeColor="accent4" w:themeTint="67"/>
       </w:tblBorders>
-      <w:tblCellMar>
-        <w:top w:w="0" w:type="dxa"/>
-        <w:left w:w="108" w:type="dxa"/>
-        <w:bottom w:w="0" w:type="dxa"/>
-        <w:right w:w="108" w:type="dxa"/>
-      </w:tblCellMar>
     </w:tblPr>
     <w:tblStylePr w:type="firstRow">
       <w:rPr>
@@ -16235,7 +16179,6 @@
     <w:tblPr>
       <w:tblStyleRowBandSize w:val="1"/>
       <w:tblStyleColBandSize w:val="1"/>
-      <w:tblInd w:w="0" w:type="dxa"/>
       <w:tblBorders>
         <w:top w:val="single" w:sz="4" w:space="0" w:color="B6DDE8" w:themeColor="accent5" w:themeTint="67"/>
         <w:left w:val="single" w:sz="4" w:space="0" w:color="B6DDE8" w:themeColor="accent5" w:themeTint="67"/>
@@ -16244,12 +16187,6 @@
         <w:insideH w:val="single" w:sz="4" w:space="0" w:color="B6DDE8" w:themeColor="accent5" w:themeTint="67"/>
         <w:insideV w:val="single" w:sz="4" w:space="0" w:color="B6DDE8" w:themeColor="accent5" w:themeTint="67"/>
       </w:tblBorders>
-      <w:tblCellMar>
-        <w:top w:w="0" w:type="dxa"/>
-        <w:left w:w="108" w:type="dxa"/>
-        <w:bottom w:w="0" w:type="dxa"/>
-        <w:right w:w="108" w:type="dxa"/>
-      </w:tblCellMar>
     </w:tblPr>
     <w:tblStylePr w:type="firstRow">
       <w:rPr>
@@ -16305,7 +16242,6 @@
     <w:tblPr>
       <w:tblStyleRowBandSize w:val="1"/>
       <w:tblStyleColBandSize w:val="1"/>
-      <w:tblInd w:w="0" w:type="dxa"/>
       <w:tblBorders>
         <w:top w:val="single" w:sz="4" w:space="0" w:color="FBD4B4" w:themeColor="accent6" w:themeTint="67"/>
         <w:left w:val="single" w:sz="4" w:space="0" w:color="FBD4B4" w:themeColor="accent6" w:themeTint="67"/>
@@ -16314,12 +16250,6 @@
         <w:insideH w:val="single" w:sz="4" w:space="0" w:color="FBD4B4" w:themeColor="accent6" w:themeTint="67"/>
         <w:insideV w:val="single" w:sz="4" w:space="0" w:color="FBD4B4" w:themeColor="accent6" w:themeTint="67"/>
       </w:tblBorders>
-      <w:tblCellMar>
-        <w:top w:w="0" w:type="dxa"/>
-        <w:left w:w="108" w:type="dxa"/>
-        <w:bottom w:w="0" w:type="dxa"/>
-        <w:right w:w="108" w:type="dxa"/>
-      </w:tblCellMar>
     </w:tblPr>
     <w:tblStylePr w:type="firstRow">
       <w:rPr>
@@ -16368,25 +16298,18 @@
       </w:tcPr>
     </w:tblStylePr>
   </w:style>
-  <w:style w:type="table" w:styleId="C-2">
+  <w:style w:type="table" w:styleId="-2">
     <w:name w:val="Grid Table 2"/>
     <w:basedOn w:val="a1"/>
     <w:uiPriority w:val="99"/>
     <w:tblPr>
       <w:tblStyleRowBandSize w:val="1"/>
       <w:tblStyleColBandSize w:val="1"/>
-      <w:tblInd w:w="0" w:type="dxa"/>
       <w:tblBorders>
         <w:bottom w:val="single" w:sz="4" w:space="0" w:color="6A6A6A" w:themeColor="text1" w:themeTint="95"/>
         <w:insideH w:val="single" w:sz="4" w:space="0" w:color="6A6A6A" w:themeColor="text1" w:themeTint="95"/>
         <w:insideV w:val="single" w:sz="4" w:space="0" w:color="6A6A6A" w:themeColor="text1" w:themeTint="95"/>
       </w:tblBorders>
-      <w:tblCellMar>
-        <w:top w:w="0" w:type="dxa"/>
-        <w:left w:w="108" w:type="dxa"/>
-        <w:bottom w:w="0" w:type="dxa"/>
-        <w:right w:w="108" w:type="dxa"/>
-      </w:tblCellMar>
     </w:tblPr>
     <w:tblStylePr w:type="firstRow">
       <w:rPr>
@@ -16462,18 +16385,11 @@
     <w:tblPr>
       <w:tblStyleRowBandSize w:val="1"/>
       <w:tblStyleColBandSize w:val="1"/>
-      <w:tblInd w:w="0" w:type="dxa"/>
       <w:tblBorders>
         <w:bottom w:val="single" w:sz="4" w:space="0" w:color="5D8AC2" w:themeColor="accent1" w:themeTint="EA"/>
         <w:insideH w:val="single" w:sz="4" w:space="0" w:color="5D8AC2" w:themeColor="accent1" w:themeTint="EA"/>
         <w:insideV w:val="single" w:sz="4" w:space="0" w:color="5D8AC2" w:themeColor="accent1" w:themeTint="EA"/>
       </w:tblBorders>
-      <w:tblCellMar>
-        <w:top w:w="0" w:type="dxa"/>
-        <w:left w:w="108" w:type="dxa"/>
-        <w:bottom w:w="0" w:type="dxa"/>
-        <w:right w:w="108" w:type="dxa"/>
-      </w:tblCellMar>
     </w:tblPr>
     <w:tblStylePr w:type="firstRow">
       <w:rPr>
@@ -16549,18 +16465,11 @@
     <w:tblPr>
       <w:tblStyleRowBandSize w:val="1"/>
       <w:tblStyleColBandSize w:val="1"/>
-      <w:tblInd w:w="0" w:type="dxa"/>
       <w:tblBorders>
         <w:bottom w:val="single" w:sz="4" w:space="0" w:color="D99695" w:themeColor="accent2" w:themeTint="97"/>
         <w:insideH w:val="single" w:sz="4" w:space="0" w:color="D99695" w:themeColor="accent2" w:themeTint="97"/>
         <w:insideV w:val="single" w:sz="4" w:space="0" w:color="D99695" w:themeColor="accent2" w:themeTint="97"/>
       </w:tblBorders>
-      <w:tblCellMar>
-        <w:top w:w="0" w:type="dxa"/>
-        <w:left w:w="108" w:type="dxa"/>
-        <w:bottom w:w="0" w:type="dxa"/>
-        <w:right w:w="108" w:type="dxa"/>
-      </w:tblCellMar>
     </w:tblPr>
     <w:tblStylePr w:type="firstRow">
       <w:rPr>
@@ -16636,18 +16545,11 @@
     <w:tblPr>
       <w:tblStyleRowBandSize w:val="1"/>
       <w:tblStyleColBandSize w:val="1"/>
-      <w:tblInd w:w="0" w:type="dxa"/>
       <w:tblBorders>
         <w:bottom w:val="single" w:sz="4" w:space="0" w:color="9ABB59" w:themeColor="accent3" w:themeTint="FE"/>
         <w:insideH w:val="single" w:sz="4" w:space="0" w:color="9ABB59" w:themeColor="accent3" w:themeTint="FE"/>
         <w:insideV w:val="single" w:sz="4" w:space="0" w:color="9ABB59" w:themeColor="accent3" w:themeTint="FE"/>
       </w:tblBorders>
-      <w:tblCellMar>
-        <w:top w:w="0" w:type="dxa"/>
-        <w:left w:w="108" w:type="dxa"/>
-        <w:bottom w:w="0" w:type="dxa"/>
-        <w:right w:w="108" w:type="dxa"/>
-      </w:tblCellMar>
     </w:tblPr>
     <w:tblStylePr w:type="firstRow">
       <w:rPr>
@@ -16723,18 +16625,11 @@
     <w:tblPr>
       <w:tblStyleRowBandSize w:val="1"/>
       <w:tblStyleColBandSize w:val="1"/>
-      <w:tblInd w:w="0" w:type="dxa"/>
       <w:tblBorders>
         <w:bottom w:val="single" w:sz="4" w:space="0" w:color="B2A1C6" w:themeColor="accent4" w:themeTint="9A"/>
         <w:insideH w:val="single" w:sz="4" w:space="0" w:color="B2A1C6" w:themeColor="accent4" w:themeTint="9A"/>
         <w:insideV w:val="single" w:sz="4" w:space="0" w:color="B2A1C6" w:themeColor="accent4" w:themeTint="9A"/>
       </w:tblBorders>
-      <w:tblCellMar>
-        <w:top w:w="0" w:type="dxa"/>
-        <w:left w:w="108" w:type="dxa"/>
-        <w:bottom w:w="0" w:type="dxa"/>
-        <w:right w:w="108" w:type="dxa"/>
-      </w:tblCellMar>
     </w:tblPr>
     <w:tblStylePr w:type="firstRow">
       <w:rPr>
@@ -16810,18 +16705,11 @@
     <w:tblPr>
       <w:tblStyleRowBandSize w:val="1"/>
       <w:tblStyleColBandSize w:val="1"/>
-      <w:tblInd w:w="0" w:type="dxa"/>
       <w:tblBorders>
         <w:bottom w:val="single" w:sz="4" w:space="0" w:color="4BACC6" w:themeColor="accent5"/>
         <w:insideH w:val="single" w:sz="4" w:space="0" w:color="4BACC6" w:themeColor="accent5"/>
         <w:insideV w:val="single" w:sz="4" w:space="0" w:color="4BACC6" w:themeColor="accent5"/>
       </w:tblBorders>
-      <w:tblCellMar>
-        <w:top w:w="0" w:type="dxa"/>
-        <w:left w:w="108" w:type="dxa"/>
-        <w:bottom w:w="0" w:type="dxa"/>
-        <w:right w:w="108" w:type="dxa"/>
-      </w:tblCellMar>
     </w:tblPr>
     <w:tblStylePr w:type="firstRow">
       <w:rPr>
@@ -16897,18 +16785,11 @@
     <w:tblPr>
       <w:tblStyleRowBandSize w:val="1"/>
       <w:tblStyleColBandSize w:val="1"/>
-      <w:tblInd w:w="0" w:type="dxa"/>
       <w:tblBorders>
         <w:bottom w:val="single" w:sz="4" w:space="0" w:color="F79646" w:themeColor="accent6"/>
         <w:insideH w:val="single" w:sz="4" w:space="0" w:color="F79646" w:themeColor="accent6"/>
         <w:insideV w:val="single" w:sz="4" w:space="0" w:color="F79646" w:themeColor="accent6"/>
       </w:tblBorders>
-      <w:tblCellMar>
-        <w:top w:w="0" w:type="dxa"/>
-        <w:left w:w="108" w:type="dxa"/>
-        <w:bottom w:w="0" w:type="dxa"/>
-        <w:right w:w="108" w:type="dxa"/>
-      </w:tblCellMar>
     </w:tblPr>
     <w:tblStylePr w:type="firstRow">
       <w:rPr>
@@ -16977,25 +16858,18 @@
       </w:tcPr>
     </w:tblStylePr>
   </w:style>
-  <w:style w:type="table" w:styleId="C-3">
+  <w:style w:type="table" w:styleId="-3">
     <w:name w:val="Grid Table 3"/>
     <w:basedOn w:val="a1"/>
     <w:uiPriority w:val="99"/>
     <w:tblPr>
       <w:tblStyleRowBandSize w:val="1"/>
       <w:tblStyleColBandSize w:val="1"/>
-      <w:tblInd w:w="0" w:type="dxa"/>
       <w:tblBorders>
         <w:bottom w:val="single" w:sz="4" w:space="0" w:color="6A6A6A" w:themeColor="text1" w:themeTint="95"/>
         <w:insideH w:val="single" w:sz="4" w:space="0" w:color="6A6A6A" w:themeColor="text1" w:themeTint="95"/>
         <w:insideV w:val="single" w:sz="4" w:space="0" w:color="6A6A6A" w:themeColor="text1" w:themeTint="95"/>
       </w:tblBorders>
-      <w:tblCellMar>
-        <w:top w:w="0" w:type="dxa"/>
-        <w:left w:w="108" w:type="dxa"/>
-        <w:bottom w:w="0" w:type="dxa"/>
-        <w:right w:w="108" w:type="dxa"/>
-      </w:tblCellMar>
     </w:tblPr>
     <w:tblStylePr w:type="firstRow">
       <w:rPr>
@@ -17094,18 +16968,11 @@
     <w:tblPr>
       <w:tblStyleRowBandSize w:val="1"/>
       <w:tblStyleColBandSize w:val="1"/>
-      <w:tblInd w:w="0" w:type="dxa"/>
       <w:tblBorders>
         <w:bottom w:val="single" w:sz="4" w:space="0" w:color="5D8AC2" w:themeColor="accent1" w:themeTint="EA"/>
         <w:insideH w:val="single" w:sz="4" w:space="0" w:color="5D8AC2" w:themeColor="accent1" w:themeTint="EA"/>
         <w:insideV w:val="single" w:sz="4" w:space="0" w:color="5D8AC2" w:themeColor="accent1" w:themeTint="EA"/>
       </w:tblBorders>
-      <w:tblCellMar>
-        <w:top w:w="0" w:type="dxa"/>
-        <w:left w:w="108" w:type="dxa"/>
-        <w:bottom w:w="0" w:type="dxa"/>
-        <w:right w:w="108" w:type="dxa"/>
-      </w:tblCellMar>
     </w:tblPr>
     <w:tblStylePr w:type="firstRow">
       <w:rPr>
@@ -17204,18 +17071,11 @@
     <w:tblPr>
       <w:tblStyleRowBandSize w:val="1"/>
       <w:tblStyleColBandSize w:val="1"/>
-      <w:tblInd w:w="0" w:type="dxa"/>
       <w:tblBorders>
         <w:bottom w:val="single" w:sz="4" w:space="0" w:color="D99695" w:themeColor="accent2" w:themeTint="97"/>
         <w:insideH w:val="single" w:sz="4" w:space="0" w:color="D99695" w:themeColor="accent2" w:themeTint="97"/>
         <w:insideV w:val="single" w:sz="4" w:space="0" w:color="D99695" w:themeColor="accent2" w:themeTint="97"/>
       </w:tblBorders>
-      <w:tblCellMar>
-        <w:top w:w="0" w:type="dxa"/>
-        <w:left w:w="108" w:type="dxa"/>
-        <w:bottom w:w="0" w:type="dxa"/>
-        <w:right w:w="108" w:type="dxa"/>
-      </w:tblCellMar>
     </w:tblPr>
     <w:tblStylePr w:type="firstRow">
       <w:rPr>
@@ -17314,18 +17174,11 @@
     <w:tblPr>
       <w:tblStyleRowBandSize w:val="1"/>
       <w:tblStyleColBandSize w:val="1"/>
-      <w:tblInd w:w="0" w:type="dxa"/>
       <w:tblBorders>
         <w:bottom w:val="single" w:sz="4" w:space="0" w:color="9ABB59" w:themeColor="accent3" w:themeTint="FE"/>
         <w:insideH w:val="single" w:sz="4" w:space="0" w:color="9ABB59" w:themeColor="accent3" w:themeTint="FE"/>
         <w:insideV w:val="single" w:sz="4" w:space="0" w:color="9ABB59" w:themeColor="accent3" w:themeTint="FE"/>
       </w:tblBorders>
-      <w:tblCellMar>
-        <w:top w:w="0" w:type="dxa"/>
-        <w:left w:w="108" w:type="dxa"/>
-        <w:bottom w:w="0" w:type="dxa"/>
-        <w:right w:w="108" w:type="dxa"/>
-      </w:tblCellMar>
     </w:tblPr>
     <w:tblStylePr w:type="firstRow">
       <w:rPr>
@@ -17424,18 +17277,11 @@
     <w:tblPr>
       <w:tblStyleRowBandSize w:val="1"/>
       <w:tblStyleColBandSize w:val="1"/>
-      <w:tblInd w:w="0" w:type="dxa"/>
       <w:tblBorders>
         <w:bottom w:val="single" w:sz="4" w:space="0" w:color="B2A1C6" w:themeColor="accent4" w:themeTint="9A"/>
         <w:insideH w:val="single" w:sz="4" w:space="0" w:color="B2A1C6" w:themeColor="accent4" w:themeTint="9A"/>
         <w:insideV w:val="single" w:sz="4" w:space="0" w:color="B2A1C6" w:themeColor="accent4" w:themeTint="9A"/>
       </w:tblBorders>
-      <w:tblCellMar>
-        <w:top w:w="0" w:type="dxa"/>
-        <w:left w:w="108" w:type="dxa"/>
-        <w:bottom w:w="0" w:type="dxa"/>
-        <w:right w:w="108" w:type="dxa"/>
-      </w:tblCellMar>
     </w:tblPr>
     <w:tblStylePr w:type="firstRow">
       <w:rPr>
@@ -17534,18 +17380,11 @@
     <w:tblPr>
       <w:tblStyleRowBandSize w:val="1"/>
       <w:tblStyleColBandSize w:val="1"/>
-      <w:tblInd w:w="0" w:type="dxa"/>
       <w:tblBorders>
         <w:bottom w:val="single" w:sz="4" w:space="0" w:color="4BACC6" w:themeColor="accent5"/>
         <w:insideH w:val="single" w:sz="4" w:space="0" w:color="4BACC6" w:themeColor="accent5"/>
         <w:insideV w:val="single" w:sz="4" w:space="0" w:color="4BACC6" w:themeColor="accent5"/>
       </w:tblBorders>
-      <w:tblCellMar>
-        <w:top w:w="0" w:type="dxa"/>
-        <w:left w:w="108" w:type="dxa"/>
-        <w:bottom w:w="0" w:type="dxa"/>
-        <w:right w:w="108" w:type="dxa"/>
-      </w:tblCellMar>
     </w:tblPr>
     <w:tblStylePr w:type="firstRow">
       <w:rPr>
@@ -17644,18 +17483,11 @@
     <w:tblPr>
       <w:tblStyleRowBandSize w:val="1"/>
       <w:tblStyleColBandSize w:val="1"/>
-      <w:tblInd w:w="0" w:type="dxa"/>
       <w:tblBorders>
         <w:bottom w:val="single" w:sz="4" w:space="0" w:color="F79646" w:themeColor="accent6"/>
         <w:insideH w:val="single" w:sz="4" w:space="0" w:color="F79646" w:themeColor="accent6"/>
         <w:insideV w:val="single" w:sz="4" w:space="0" w:color="F79646" w:themeColor="accent6"/>
       </w:tblBorders>
-      <w:tblCellMar>
-        <w:top w:w="0" w:type="dxa"/>
-        <w:left w:w="108" w:type="dxa"/>
-        <w:bottom w:w="0" w:type="dxa"/>
-        <w:right w:w="108" w:type="dxa"/>
-      </w:tblCellMar>
     </w:tblPr>
     <w:tblStylePr w:type="firstRow">
       <w:rPr>
@@ -17747,14 +17579,13 @@
       </w:tcPr>
     </w:tblStylePr>
   </w:style>
-  <w:style w:type="table" w:styleId="C-4">
+  <w:style w:type="table" w:styleId="-4">
     <w:name w:val="Grid Table 4"/>
     <w:basedOn w:val="a1"/>
     <w:uiPriority w:val="59"/>
     <w:tblPr>
       <w:tblStyleRowBandSize w:val="1"/>
       <w:tblStyleColBandSize w:val="1"/>
-      <w:tblInd w:w="0" w:type="dxa"/>
       <w:tblBorders>
         <w:top w:val="single" w:sz="4" w:space="0" w:color="6F6F6F" w:themeColor="text1" w:themeTint="90"/>
         <w:left w:val="single" w:sz="4" w:space="0" w:color="6F6F6F" w:themeColor="text1" w:themeTint="90"/>
@@ -17763,12 +17594,6 @@
         <w:insideH w:val="single" w:sz="4" w:space="0" w:color="6F6F6F" w:themeColor="text1" w:themeTint="90"/>
         <w:insideV w:val="single" w:sz="4" w:space="0" w:color="6F6F6F" w:themeColor="text1" w:themeTint="90"/>
       </w:tblBorders>
-      <w:tblCellMar>
-        <w:top w:w="0" w:type="dxa"/>
-        <w:left w:w="108" w:type="dxa"/>
-        <w:bottom w:w="0" w:type="dxa"/>
-        <w:right w:w="108" w:type="dxa"/>
-      </w:tblCellMar>
     </w:tblPr>
     <w:tblStylePr w:type="firstRow">
       <w:rPr>
@@ -17842,7 +17667,6 @@
     <w:tblPr>
       <w:tblStyleRowBandSize w:val="1"/>
       <w:tblStyleColBandSize w:val="1"/>
-      <w:tblInd w:w="0" w:type="dxa"/>
       <w:tblBorders>
         <w:top w:val="single" w:sz="4" w:space="0" w:color="9BB7D9" w:themeColor="accent1" w:themeTint="90"/>
         <w:left w:val="single" w:sz="4" w:space="0" w:color="9BB7D9" w:themeColor="accent1" w:themeTint="90"/>
@@ -17851,12 +17675,6 @@
         <w:insideH w:val="single" w:sz="4" w:space="0" w:color="9BB7D9" w:themeColor="accent1" w:themeTint="90"/>
         <w:insideV w:val="single" w:sz="4" w:space="0" w:color="9BB7D9" w:themeColor="accent1" w:themeTint="90"/>
       </w:tblBorders>
-      <w:tblCellMar>
-        <w:top w:w="0" w:type="dxa"/>
-        <w:left w:w="108" w:type="dxa"/>
-        <w:bottom w:w="0" w:type="dxa"/>
-        <w:right w:w="108" w:type="dxa"/>
-      </w:tblCellMar>
     </w:tblPr>
     <w:tblStylePr w:type="firstRow">
       <w:rPr>
@@ -17930,7 +17748,6 @@
     <w:tblPr>
       <w:tblStyleRowBandSize w:val="1"/>
       <w:tblStyleColBandSize w:val="1"/>
-      <w:tblInd w:w="0" w:type="dxa"/>
       <w:tblBorders>
         <w:top w:val="single" w:sz="4" w:space="0" w:color="DB9B9A" w:themeColor="accent2" w:themeTint="90"/>
         <w:left w:val="single" w:sz="4" w:space="0" w:color="DB9B9A" w:themeColor="accent2" w:themeTint="90"/>
@@ -17939,12 +17756,6 @@
         <w:insideH w:val="single" w:sz="4" w:space="0" w:color="DB9B9A" w:themeColor="accent2" w:themeTint="90"/>
         <w:insideV w:val="single" w:sz="4" w:space="0" w:color="DB9B9A" w:themeColor="accent2" w:themeTint="90"/>
       </w:tblBorders>
-      <w:tblCellMar>
-        <w:top w:w="0" w:type="dxa"/>
-        <w:left w:w="108" w:type="dxa"/>
-        <w:bottom w:w="0" w:type="dxa"/>
-        <w:right w:w="108" w:type="dxa"/>
-      </w:tblCellMar>
     </w:tblPr>
     <w:tblStylePr w:type="firstRow">
       <w:rPr>
@@ -18018,7 +17829,6 @@
     <w:tblPr>
       <w:tblStyleRowBandSize w:val="1"/>
       <w:tblStyleColBandSize w:val="1"/>
-      <w:tblInd w:w="0" w:type="dxa"/>
       <w:tblBorders>
         <w:top w:val="single" w:sz="4" w:space="0" w:color="C6D8A1" w:themeColor="accent3" w:themeTint="90"/>
         <w:left w:val="single" w:sz="4" w:space="0" w:color="C6D8A1" w:themeColor="accent3" w:themeTint="90"/>
@@ -18027,12 +17837,6 @@
         <w:insideH w:val="single" w:sz="4" w:space="0" w:color="C6D8A1" w:themeColor="accent3" w:themeTint="90"/>
         <w:insideV w:val="single" w:sz="4" w:space="0" w:color="C6D8A1" w:themeColor="accent3" w:themeTint="90"/>
       </w:tblBorders>
-      <w:tblCellMar>
-        <w:top w:w="0" w:type="dxa"/>
-        <w:left w:w="108" w:type="dxa"/>
-        <w:bottom w:w="0" w:type="dxa"/>
-        <w:right w:w="108" w:type="dxa"/>
-      </w:tblCellMar>
     </w:tblPr>
     <w:tblStylePr w:type="firstRow">
       <w:rPr>
@@ -18106,7 +17910,6 @@
     <w:tblPr>
       <w:tblStyleRowBandSize w:val="1"/>
       <w:tblStyleColBandSize w:val="1"/>
-      <w:tblInd w:w="0" w:type="dxa"/>
       <w:tblBorders>
         <w:top w:val="single" w:sz="4" w:space="0" w:color="B7A7CA" w:themeColor="accent4" w:themeTint="90"/>
         <w:left w:val="single" w:sz="4" w:space="0" w:color="B7A7CA" w:themeColor="accent4" w:themeTint="90"/>
@@ -18115,12 +17918,6 @@
         <w:insideH w:val="single" w:sz="4" w:space="0" w:color="B7A7CA" w:themeColor="accent4" w:themeTint="90"/>
         <w:insideV w:val="single" w:sz="4" w:space="0" w:color="B7A7CA" w:themeColor="accent4" w:themeTint="90"/>
       </w:tblBorders>
-      <w:tblCellMar>
-        <w:top w:w="0" w:type="dxa"/>
-        <w:left w:w="108" w:type="dxa"/>
-        <w:bottom w:w="0" w:type="dxa"/>
-        <w:right w:w="108" w:type="dxa"/>
-      </w:tblCellMar>
     </w:tblPr>
     <w:tblStylePr w:type="firstRow">
       <w:rPr>
@@ -18194,7 +17991,6 @@
     <w:tblPr>
       <w:tblStyleRowBandSize w:val="1"/>
       <w:tblStyleColBandSize w:val="1"/>
-      <w:tblInd w:w="0" w:type="dxa"/>
       <w:tblBorders>
         <w:top w:val="single" w:sz="4" w:space="0" w:color="99D0DE" w:themeColor="accent5" w:themeTint="90"/>
         <w:left w:val="single" w:sz="4" w:space="0" w:color="99D0DE" w:themeColor="accent5" w:themeTint="90"/>
@@ -18203,12 +17999,6 @@
         <w:insideH w:val="single" w:sz="4" w:space="0" w:color="99D0DE" w:themeColor="accent5" w:themeTint="90"/>
         <w:insideV w:val="single" w:sz="4" w:space="0" w:color="99D0DE" w:themeColor="accent5" w:themeTint="90"/>
       </w:tblBorders>
-      <w:tblCellMar>
-        <w:top w:w="0" w:type="dxa"/>
-        <w:left w:w="108" w:type="dxa"/>
-        <w:bottom w:w="0" w:type="dxa"/>
-        <w:right w:w="108" w:type="dxa"/>
-      </w:tblCellMar>
     </w:tblPr>
     <w:tblStylePr w:type="firstRow">
       <w:rPr>
@@ -18282,7 +18072,6 @@
     <w:tblPr>
       <w:tblStyleRowBandSize w:val="1"/>
       <w:tblStyleColBandSize w:val="1"/>
-      <w:tblInd w:w="0" w:type="dxa"/>
       <w:tblBorders>
         <w:top w:val="single" w:sz="4" w:space="0" w:color="FAC396" w:themeColor="accent6" w:themeTint="90"/>
         <w:left w:val="single" w:sz="4" w:space="0" w:color="FAC396" w:themeColor="accent6" w:themeTint="90"/>
@@ -18291,12 +18080,6 @@
         <w:insideH w:val="single" w:sz="4" w:space="0" w:color="FAC396" w:themeColor="accent6" w:themeTint="90"/>
         <w:insideV w:val="single" w:sz="4" w:space="0" w:color="FAC396" w:themeColor="accent6" w:themeTint="90"/>
       </w:tblBorders>
-      <w:tblCellMar>
-        <w:top w:w="0" w:type="dxa"/>
-        <w:left w:w="108" w:type="dxa"/>
-        <w:bottom w:w="0" w:type="dxa"/>
-        <w:right w:w="108" w:type="dxa"/>
-      </w:tblCellMar>
     </w:tblPr>
     <w:tblStylePr w:type="firstRow">
       <w:rPr>
@@ -18363,14 +18146,13 @@
       </w:tcPr>
     </w:tblStylePr>
   </w:style>
-  <w:style w:type="table" w:styleId="C-5">
+  <w:style w:type="table" w:styleId="-5">
     <w:name w:val="Grid Table 5 Dark"/>
     <w:basedOn w:val="a1"/>
     <w:uiPriority w:val="99"/>
     <w:tblPr>
       <w:tblStyleRowBandSize w:val="1"/>
       <w:tblStyleColBandSize w:val="1"/>
-      <w:tblInd w:w="0" w:type="dxa"/>
       <w:tblBorders>
         <w:top w:val="single" w:sz="4" w:space="0" w:color="FFFFFF" w:themeColor="light1"/>
         <w:left w:val="single" w:sz="4" w:space="0" w:color="FFFFFF" w:themeColor="light1"/>
@@ -18380,12 +18162,6 @@
         <w:insideV w:val="single" w:sz="4" w:space="0" w:color="FFFFFF" w:themeColor="light1"/>
       </w:tblBorders>
       <w:shd w:val="clear" w:color="auto" w:fill="BFBFBF" w:themeFill="text1" w:themeFillTint="40"/>
-      <w:tblCellMar>
-        <w:top w:w="0" w:type="dxa"/>
-        <w:left w:w="108" w:type="dxa"/>
-        <w:bottom w:w="0" w:type="dxa"/>
-        <w:right w:w="108" w:type="dxa"/>
-      </w:tblCellMar>
     </w:tblPr>
     <w:tblStylePr w:type="firstRow">
       <w:rPr>
@@ -18458,7 +18234,6 @@
     <w:tblPr>
       <w:tblStyleRowBandSize w:val="1"/>
       <w:tblStyleColBandSize w:val="1"/>
-      <w:tblInd w:w="0" w:type="dxa"/>
       <w:tblBorders>
         <w:top w:val="single" w:sz="4" w:space="0" w:color="FFFFFF" w:themeColor="light1"/>
         <w:left w:val="single" w:sz="4" w:space="0" w:color="FFFFFF" w:themeColor="light1"/>
@@ -18468,12 +18243,6 @@
         <w:insideV w:val="single" w:sz="4" w:space="0" w:color="FFFFFF" w:themeColor="light1"/>
       </w:tblBorders>
       <w:shd w:val="clear" w:color="auto" w:fill="DAE5F1" w:themeFill="accent1" w:themeFillTint="34"/>
-      <w:tblCellMar>
-        <w:top w:w="0" w:type="dxa"/>
-        <w:left w:w="108" w:type="dxa"/>
-        <w:bottom w:w="0" w:type="dxa"/>
-        <w:right w:w="108" w:type="dxa"/>
-      </w:tblCellMar>
     </w:tblPr>
     <w:tblStylePr w:type="firstRow">
       <w:rPr>
@@ -18546,7 +18315,6 @@
     <w:tblPr>
       <w:tblStyleRowBandSize w:val="1"/>
       <w:tblStyleColBandSize w:val="1"/>
-      <w:tblInd w:w="0" w:type="dxa"/>
       <w:tblBorders>
         <w:top w:val="single" w:sz="4" w:space="0" w:color="FFFFFF" w:themeColor="light1"/>
         <w:left w:val="single" w:sz="4" w:space="0" w:color="FFFFFF" w:themeColor="light1"/>
@@ -18556,12 +18324,6 @@
         <w:insideV w:val="single" w:sz="4" w:space="0" w:color="FFFFFF" w:themeColor="light1"/>
       </w:tblBorders>
       <w:shd w:val="clear" w:color="auto" w:fill="F2DCDC" w:themeFill="accent2" w:themeFillTint="32"/>
-      <w:tblCellMar>
-        <w:top w:w="0" w:type="dxa"/>
-        <w:left w:w="108" w:type="dxa"/>
-        <w:bottom w:w="0" w:type="dxa"/>
-        <w:right w:w="108" w:type="dxa"/>
-      </w:tblCellMar>
     </w:tblPr>
     <w:tblStylePr w:type="firstRow">
       <w:rPr>
@@ -18634,7 +18396,6 @@
     <w:tblPr>
       <w:tblStyleRowBandSize w:val="1"/>
       <w:tblStyleColBandSize w:val="1"/>
-      <w:tblInd w:w="0" w:type="dxa"/>
       <w:tblBorders>
         <w:top w:val="single" w:sz="4" w:space="0" w:color="FFFFFF" w:themeColor="light1"/>
         <w:left w:val="single" w:sz="4" w:space="0" w:color="FFFFFF" w:themeColor="light1"/>
@@ -18644,12 +18405,6 @@
         <w:insideV w:val="single" w:sz="4" w:space="0" w:color="FFFFFF" w:themeColor="light1"/>
       </w:tblBorders>
       <w:shd w:val="clear" w:color="auto" w:fill="EAF1DC" w:themeFill="accent3" w:themeFillTint="34"/>
-      <w:tblCellMar>
-        <w:top w:w="0" w:type="dxa"/>
-        <w:left w:w="108" w:type="dxa"/>
-        <w:bottom w:w="0" w:type="dxa"/>
-        <w:right w:w="108" w:type="dxa"/>
-      </w:tblCellMar>
     </w:tblPr>
     <w:tblStylePr w:type="firstRow">
       <w:rPr>
@@ -18722,7 +18477,6 @@
     <w:tblPr>
       <w:tblStyleRowBandSize w:val="1"/>
       <w:tblStyleColBandSize w:val="1"/>
-      <w:tblInd w:w="0" w:type="dxa"/>
       <w:tblBorders>
         <w:top w:val="single" w:sz="4" w:space="0" w:color="FFFFFF" w:themeColor="light1"/>
         <w:left w:val="single" w:sz="4" w:space="0" w:color="FFFFFF" w:themeColor="light1"/>
@@ -18732,12 +18486,6 @@
         <w:insideV w:val="single" w:sz="4" w:space="0" w:color="FFFFFF" w:themeColor="light1"/>
       </w:tblBorders>
       <w:shd w:val="clear" w:color="auto" w:fill="E5DFEC" w:themeFill="accent4" w:themeFillTint="34"/>
-      <w:tblCellMar>
-        <w:top w:w="0" w:type="dxa"/>
-        <w:left w:w="108" w:type="dxa"/>
-        <w:bottom w:w="0" w:type="dxa"/>
-        <w:right w:w="108" w:type="dxa"/>
-      </w:tblCellMar>
     </w:tblPr>
     <w:tblStylePr w:type="firstRow">
       <w:rPr>
@@ -18810,7 +18558,6 @@
     <w:tblPr>
       <w:tblStyleRowBandSize w:val="1"/>
       <w:tblStyleColBandSize w:val="1"/>
-      <w:tblInd w:w="0" w:type="dxa"/>
       <w:tblBorders>
         <w:top w:val="single" w:sz="4" w:space="0" w:color="FFFFFF" w:themeColor="light1"/>
         <w:left w:val="single" w:sz="4" w:space="0" w:color="FFFFFF" w:themeColor="light1"/>
@@ -18820,12 +18567,6 @@
         <w:insideV w:val="single" w:sz="4" w:space="0" w:color="FFFFFF" w:themeColor="light1"/>
       </w:tblBorders>
       <w:shd w:val="clear" w:color="auto" w:fill="DAEEF3" w:themeFill="accent5" w:themeFillTint="34"/>
-      <w:tblCellMar>
-        <w:top w:w="0" w:type="dxa"/>
-        <w:left w:w="108" w:type="dxa"/>
-        <w:bottom w:w="0" w:type="dxa"/>
-        <w:right w:w="108" w:type="dxa"/>
-      </w:tblCellMar>
     </w:tblPr>
     <w:tblStylePr w:type="firstRow">
       <w:rPr>
@@ -18898,7 +18639,6 @@
     <w:tblPr>
       <w:tblStyleRowBandSize w:val="1"/>
       <w:tblStyleColBandSize w:val="1"/>
-      <w:tblInd w:w="0" w:type="dxa"/>
       <w:tblBorders>
         <w:top w:val="single" w:sz="4" w:space="0" w:color="FFFFFF" w:themeColor="light1"/>
         <w:left w:val="single" w:sz="4" w:space="0" w:color="FFFFFF" w:themeColor="light1"/>
@@ -18908,12 +18648,6 @@
         <w:insideV w:val="single" w:sz="4" w:space="0" w:color="FFFFFF" w:themeColor="light1"/>
       </w:tblBorders>
       <w:shd w:val="clear" w:color="auto" w:fill="FDE9D8" w:themeFill="accent6" w:themeFillTint="34"/>
-      <w:tblCellMar>
-        <w:top w:w="0" w:type="dxa"/>
-        <w:left w:w="108" w:type="dxa"/>
-        <w:bottom w:w="0" w:type="dxa"/>
-        <w:right w:w="108" w:type="dxa"/>
-      </w:tblCellMar>
     </w:tblPr>
     <w:tblStylePr w:type="firstRow">
       <w:rPr>
@@ -18979,14 +18713,13 @@
       </w:tcPr>
     </w:tblStylePr>
   </w:style>
-  <w:style w:type="table" w:styleId="C-6">
+  <w:style w:type="table" w:styleId="-6">
     <w:name w:val="Grid Table 6 Colorful"/>
     <w:basedOn w:val="a1"/>
     <w:uiPriority w:val="99"/>
     <w:tblPr>
       <w:tblStyleRowBandSize w:val="1"/>
       <w:tblStyleColBandSize w:val="1"/>
-      <w:tblInd w:w="0" w:type="dxa"/>
       <w:tblBorders>
         <w:top w:val="single" w:sz="4" w:space="0" w:color="7F7F7F" w:themeColor="text1" w:themeTint="80"/>
         <w:left w:val="single" w:sz="4" w:space="0" w:color="7F7F7F" w:themeColor="text1" w:themeTint="80"/>
@@ -18995,12 +18728,6 @@
         <w:insideH w:val="single" w:sz="4" w:space="0" w:color="7F7F7F" w:themeColor="text1" w:themeTint="80"/>
         <w:insideV w:val="single" w:sz="4" w:space="0" w:color="7F7F7F" w:themeColor="text1" w:themeTint="80"/>
       </w:tblBorders>
-      <w:tblCellMar>
-        <w:top w:w="0" w:type="dxa"/>
-        <w:left w:w="108" w:type="dxa"/>
-        <w:bottom w:w="0" w:type="dxa"/>
-        <w:right w:w="108" w:type="dxa"/>
-      </w:tblCellMar>
     </w:tblPr>
     <w:tblStylePr w:type="firstRow">
       <w:rPr>
@@ -19064,7 +18791,6 @@
     <w:tblPr>
       <w:tblStyleRowBandSize w:val="1"/>
       <w:tblStyleColBandSize w:val="1"/>
-      <w:tblInd w:w="0" w:type="dxa"/>
       <w:tblBorders>
         <w:top w:val="single" w:sz="4" w:space="0" w:color="A6BFDD" w:themeColor="accent1" w:themeTint="80"/>
         <w:left w:val="single" w:sz="4" w:space="0" w:color="A6BFDD" w:themeColor="accent1" w:themeTint="80"/>
@@ -19073,12 +18799,6 @@
         <w:insideH w:val="single" w:sz="4" w:space="0" w:color="A6BFDD" w:themeColor="accent1" w:themeTint="80"/>
         <w:insideV w:val="single" w:sz="4" w:space="0" w:color="A6BFDD" w:themeColor="accent1" w:themeTint="80"/>
       </w:tblBorders>
-      <w:tblCellMar>
-        <w:top w:w="0" w:type="dxa"/>
-        <w:left w:w="108" w:type="dxa"/>
-        <w:bottom w:w="0" w:type="dxa"/>
-        <w:right w:w="108" w:type="dxa"/>
-      </w:tblCellMar>
     </w:tblPr>
     <w:tblStylePr w:type="firstRow">
       <w:rPr>
@@ -19142,7 +18862,6 @@
     <w:tblPr>
       <w:tblStyleRowBandSize w:val="1"/>
       <w:tblStyleColBandSize w:val="1"/>
-      <w:tblInd w:w="0" w:type="dxa"/>
       <w:tblBorders>
         <w:top w:val="single" w:sz="4" w:space="0" w:color="D99695" w:themeColor="accent2" w:themeTint="97"/>
         <w:left w:val="single" w:sz="4" w:space="0" w:color="D99695" w:themeColor="accent2" w:themeTint="97"/>
@@ -19151,12 +18870,6 @@
         <w:insideH w:val="single" w:sz="4" w:space="0" w:color="D99695" w:themeColor="accent2" w:themeTint="97"/>
         <w:insideV w:val="single" w:sz="4" w:space="0" w:color="D99695" w:themeColor="accent2" w:themeTint="97"/>
       </w:tblBorders>
-      <w:tblCellMar>
-        <w:top w:w="0" w:type="dxa"/>
-        <w:left w:w="108" w:type="dxa"/>
-        <w:bottom w:w="0" w:type="dxa"/>
-        <w:right w:w="108" w:type="dxa"/>
-      </w:tblCellMar>
     </w:tblPr>
     <w:tblStylePr w:type="firstRow">
       <w:rPr>
@@ -19220,7 +18933,6 @@
     <w:tblPr>
       <w:tblStyleRowBandSize w:val="1"/>
       <w:tblStyleColBandSize w:val="1"/>
-      <w:tblInd w:w="0" w:type="dxa"/>
       <w:tblBorders>
         <w:top w:val="single" w:sz="4" w:space="0" w:color="9ABB59" w:themeColor="accent3" w:themeTint="FE"/>
         <w:left w:val="single" w:sz="4" w:space="0" w:color="9ABB59" w:themeColor="accent3" w:themeTint="FE"/>
@@ -19229,12 +18941,6 @@
         <w:insideH w:val="single" w:sz="4" w:space="0" w:color="9ABB59" w:themeColor="accent3" w:themeTint="FE"/>
         <w:insideV w:val="single" w:sz="4" w:space="0" w:color="9ABB59" w:themeColor="accent3" w:themeTint="FE"/>
       </w:tblBorders>
-      <w:tblCellMar>
-        <w:top w:w="0" w:type="dxa"/>
-        <w:left w:w="108" w:type="dxa"/>
-        <w:bottom w:w="0" w:type="dxa"/>
-        <w:right w:w="108" w:type="dxa"/>
-      </w:tblCellMar>
     </w:tblPr>
     <w:tblStylePr w:type="firstRow">
       <w:rPr>
@@ -19298,7 +19004,6 @@
     <w:tblPr>
       <w:tblStyleRowBandSize w:val="1"/>
       <w:tblStyleColBandSize w:val="1"/>
-      <w:tblInd w:w="0" w:type="dxa"/>
       <w:tblBorders>
         <w:top w:val="single" w:sz="4" w:space="0" w:color="B2A1C6" w:themeColor="accent4" w:themeTint="9A"/>
         <w:left w:val="single" w:sz="4" w:space="0" w:color="B2A1C6" w:themeColor="accent4" w:themeTint="9A"/>
@@ -19307,12 +19012,6 @@
         <w:insideH w:val="single" w:sz="4" w:space="0" w:color="B2A1C6" w:themeColor="accent4" w:themeTint="9A"/>
         <w:insideV w:val="single" w:sz="4" w:space="0" w:color="B2A1C6" w:themeColor="accent4" w:themeTint="9A"/>
       </w:tblBorders>
-      <w:tblCellMar>
-        <w:top w:w="0" w:type="dxa"/>
-        <w:left w:w="108" w:type="dxa"/>
-        <w:bottom w:w="0" w:type="dxa"/>
-        <w:right w:w="108" w:type="dxa"/>
-      </w:tblCellMar>
     </w:tblPr>
     <w:tblStylePr w:type="firstRow">
       <w:rPr>
@@ -19376,7 +19075,6 @@
     <w:tblPr>
       <w:tblStyleRowBandSize w:val="1"/>
       <w:tblStyleColBandSize w:val="1"/>
-      <w:tblInd w:w="0" w:type="dxa"/>
       <w:tblBorders>
         <w:top w:val="single" w:sz="4" w:space="0" w:color="4BACC6" w:themeColor="accent5"/>
         <w:left w:val="single" w:sz="4" w:space="0" w:color="4BACC6" w:themeColor="accent5"/>
@@ -19385,12 +19083,6 @@
         <w:insideH w:val="single" w:sz="4" w:space="0" w:color="4BACC6" w:themeColor="accent5"/>
         <w:insideV w:val="single" w:sz="4" w:space="0" w:color="4BACC6" w:themeColor="accent5"/>
       </w:tblBorders>
-      <w:tblCellMar>
-        <w:top w:w="0" w:type="dxa"/>
-        <w:left w:w="108" w:type="dxa"/>
-        <w:bottom w:w="0" w:type="dxa"/>
-        <w:right w:w="108" w:type="dxa"/>
-      </w:tblCellMar>
     </w:tblPr>
     <w:tblStylePr w:type="firstRow">
       <w:rPr>
@@ -19454,7 +19146,6 @@
     <w:tblPr>
       <w:tblStyleRowBandSize w:val="1"/>
       <w:tblStyleColBandSize w:val="1"/>
-      <w:tblInd w:w="0" w:type="dxa"/>
       <w:tblBorders>
         <w:top w:val="single" w:sz="4" w:space="0" w:color="F79646" w:themeColor="accent6"/>
         <w:left w:val="single" w:sz="4" w:space="0" w:color="F79646" w:themeColor="accent6"/>
@@ -19463,12 +19154,6 @@
         <w:insideH w:val="single" w:sz="4" w:space="0" w:color="F79646" w:themeColor="accent6"/>
         <w:insideV w:val="single" w:sz="4" w:space="0" w:color="F79646" w:themeColor="accent6"/>
       </w:tblBorders>
-      <w:tblCellMar>
-        <w:top w:w="0" w:type="dxa"/>
-        <w:left w:w="108" w:type="dxa"/>
-        <w:bottom w:w="0" w:type="dxa"/>
-        <w:right w:w="108" w:type="dxa"/>
-      </w:tblCellMar>
     </w:tblPr>
     <w:tblStylePr w:type="firstRow">
       <w:rPr>
@@ -19525,26 +19210,19 @@
       </w:rPr>
     </w:tblStylePr>
   </w:style>
-  <w:style w:type="table" w:styleId="C-7">
+  <w:style w:type="table" w:styleId="-7">
     <w:name w:val="Grid Table 7 Colorful"/>
     <w:basedOn w:val="a1"/>
     <w:uiPriority w:val="99"/>
     <w:tblPr>
       <w:tblStyleRowBandSize w:val="1"/>
       <w:tblStyleColBandSize w:val="1"/>
-      <w:tblInd w:w="0" w:type="dxa"/>
       <w:tblBorders>
         <w:bottom w:val="single" w:sz="4" w:space="0" w:color="7F7F7F" w:themeColor="text1" w:themeTint="80"/>
         <w:right w:val="single" w:sz="4" w:space="0" w:color="7F7F7F" w:themeColor="text1" w:themeTint="80"/>
         <w:insideH w:val="single" w:sz="4" w:space="0" w:color="7F7F7F" w:themeColor="text1" w:themeTint="80"/>
         <w:insideV w:val="single" w:sz="4" w:space="0" w:color="7F7F7F" w:themeColor="text1" w:themeTint="80"/>
       </w:tblBorders>
-      <w:tblCellMar>
-        <w:top w:w="0" w:type="dxa"/>
-        <w:left w:w="108" w:type="dxa"/>
-        <w:bottom w:w="0" w:type="dxa"/>
-        <w:right w:w="108" w:type="dxa"/>
-      </w:tblCellMar>
     </w:tblPr>
     <w:tblStylePr w:type="firstRow">
       <w:rPr>
@@ -19653,19 +19331,12 @@
     <w:tblPr>
       <w:tblStyleRowBandSize w:val="1"/>
       <w:tblStyleColBandSize w:val="1"/>
-      <w:tblInd w:w="0" w:type="dxa"/>
       <w:tblBorders>
         <w:bottom w:val="single" w:sz="4" w:space="0" w:color="A6BFDD" w:themeColor="accent1" w:themeTint="80"/>
         <w:right w:val="single" w:sz="4" w:space="0" w:color="A6BFDD" w:themeColor="accent1" w:themeTint="80"/>
         <w:insideH w:val="single" w:sz="4" w:space="0" w:color="A6BFDD" w:themeColor="accent1" w:themeTint="80"/>
         <w:insideV w:val="single" w:sz="4" w:space="0" w:color="A6BFDD" w:themeColor="accent1" w:themeTint="80"/>
       </w:tblBorders>
-      <w:tblCellMar>
-        <w:top w:w="0" w:type="dxa"/>
-        <w:left w:w="108" w:type="dxa"/>
-        <w:bottom w:w="0" w:type="dxa"/>
-        <w:right w:w="108" w:type="dxa"/>
-      </w:tblCellMar>
     </w:tblPr>
     <w:tblStylePr w:type="firstRow">
       <w:rPr>
@@ -19774,19 +19445,12 @@
     <w:tblPr>
       <w:tblStyleRowBandSize w:val="1"/>
       <w:tblStyleColBandSize w:val="1"/>
-      <w:tblInd w:w="0" w:type="dxa"/>
       <w:tblBorders>
         <w:bottom w:val="single" w:sz="4" w:space="0" w:color="D99695" w:themeColor="accent2" w:themeTint="97"/>
         <w:right w:val="single" w:sz="4" w:space="0" w:color="D99695" w:themeColor="accent2" w:themeTint="97"/>
         <w:insideH w:val="single" w:sz="4" w:space="0" w:color="D99695" w:themeColor="accent2" w:themeTint="97"/>
         <w:insideV w:val="single" w:sz="4" w:space="0" w:color="D99695" w:themeColor="accent2" w:themeTint="97"/>
       </w:tblBorders>
-      <w:tblCellMar>
-        <w:top w:w="0" w:type="dxa"/>
-        <w:left w:w="108" w:type="dxa"/>
-        <w:bottom w:w="0" w:type="dxa"/>
-        <w:right w:w="108" w:type="dxa"/>
-      </w:tblCellMar>
     </w:tblPr>
     <w:tblStylePr w:type="firstRow">
       <w:rPr>
@@ -19895,19 +19559,12 @@
     <w:tblPr>
       <w:tblStyleRowBandSize w:val="1"/>
       <w:tblStyleColBandSize w:val="1"/>
-      <w:tblInd w:w="0" w:type="dxa"/>
       <w:tblBorders>
         <w:bottom w:val="single" w:sz="4" w:space="0" w:color="9ABB59" w:themeColor="accent3" w:themeTint="FE"/>
         <w:right w:val="single" w:sz="4" w:space="0" w:color="9ABB59" w:themeColor="accent3" w:themeTint="FE"/>
         <w:insideH w:val="single" w:sz="4" w:space="0" w:color="9ABB59" w:themeColor="accent3" w:themeTint="FE"/>
         <w:insideV w:val="single" w:sz="4" w:space="0" w:color="9ABB59" w:themeColor="accent3" w:themeTint="FE"/>
       </w:tblBorders>
-      <w:tblCellMar>
-        <w:top w:w="0" w:type="dxa"/>
-        <w:left w:w="108" w:type="dxa"/>
-        <w:bottom w:w="0" w:type="dxa"/>
-        <w:right w:w="108" w:type="dxa"/>
-      </w:tblCellMar>
     </w:tblPr>
     <w:tblStylePr w:type="firstRow">
       <w:rPr>
@@ -20016,19 +19673,12 @@
     <w:tblPr>
       <w:tblStyleRowBandSize w:val="1"/>
       <w:tblStyleColBandSize w:val="1"/>
-      <w:tblInd w:w="0" w:type="dxa"/>
       <w:tblBorders>
         <w:bottom w:val="single" w:sz="4" w:space="0" w:color="B2A1C6" w:themeColor="accent4" w:themeTint="9A"/>
         <w:right w:val="single" w:sz="4" w:space="0" w:color="B2A1C6" w:themeColor="accent4" w:themeTint="9A"/>
         <w:insideH w:val="single" w:sz="4" w:space="0" w:color="B2A1C6" w:themeColor="accent4" w:themeTint="9A"/>
         <w:insideV w:val="single" w:sz="4" w:space="0" w:color="B2A1C6" w:themeColor="accent4" w:themeTint="9A"/>
       </w:tblBorders>
-      <w:tblCellMar>
-        <w:top w:w="0" w:type="dxa"/>
-        <w:left w:w="108" w:type="dxa"/>
-        <w:bottom w:w="0" w:type="dxa"/>
-        <w:right w:w="108" w:type="dxa"/>
-      </w:tblCellMar>
     </w:tblPr>
     <w:tblStylePr w:type="firstRow">
       <w:rPr>
@@ -20137,19 +19787,12 @@
     <w:tblPr>
       <w:tblStyleRowBandSize w:val="1"/>
       <w:tblStyleColBandSize w:val="1"/>
-      <w:tblInd w:w="0" w:type="dxa"/>
       <w:tblBorders>
         <w:bottom w:val="single" w:sz="4" w:space="0" w:color="99D0DE" w:themeColor="accent5" w:themeTint="90"/>
         <w:right w:val="single" w:sz="4" w:space="0" w:color="99D0DE" w:themeColor="accent5" w:themeTint="90"/>
         <w:insideH w:val="single" w:sz="4" w:space="0" w:color="99D0DE" w:themeColor="accent5" w:themeTint="90"/>
         <w:insideV w:val="single" w:sz="4" w:space="0" w:color="99D0DE" w:themeColor="accent5" w:themeTint="90"/>
       </w:tblBorders>
-      <w:tblCellMar>
-        <w:top w:w="0" w:type="dxa"/>
-        <w:left w:w="108" w:type="dxa"/>
-        <w:bottom w:w="0" w:type="dxa"/>
-        <w:right w:w="108" w:type="dxa"/>
-      </w:tblCellMar>
     </w:tblPr>
     <w:tblStylePr w:type="firstRow">
       <w:rPr>
@@ -20258,19 +19901,12 @@
     <w:tblPr>
       <w:tblStyleRowBandSize w:val="1"/>
       <w:tblStyleColBandSize w:val="1"/>
-      <w:tblInd w:w="0" w:type="dxa"/>
       <w:tblBorders>
         <w:bottom w:val="single" w:sz="4" w:space="0" w:color="FAC396" w:themeColor="accent6" w:themeTint="90"/>
         <w:right w:val="single" w:sz="4" w:space="0" w:color="FAC396" w:themeColor="accent6" w:themeTint="90"/>
         <w:insideH w:val="single" w:sz="4" w:space="0" w:color="FAC396" w:themeColor="accent6" w:themeTint="90"/>
         <w:insideV w:val="single" w:sz="4" w:space="0" w:color="FAC396" w:themeColor="accent6" w:themeTint="90"/>
       </w:tblBorders>
-      <w:tblCellMar>
-        <w:top w:w="0" w:type="dxa"/>
-        <w:left w:w="108" w:type="dxa"/>
-        <w:bottom w:w="0" w:type="dxa"/>
-        <w:right w:w="108" w:type="dxa"/>
-      </w:tblCellMar>
     </w:tblPr>
     <w:tblStylePr w:type="firstRow">
       <w:rPr>
@@ -20372,20 +20008,13 @@
       </w:rPr>
     </w:tblStylePr>
   </w:style>
-  <w:style w:type="table" w:styleId="-1">
+  <w:style w:type="table" w:styleId="-10">
     <w:name w:val="List Table 1 Light"/>
     <w:basedOn w:val="a1"/>
     <w:uiPriority w:val="99"/>
     <w:tblPr>
       <w:tblStyleRowBandSize w:val="1"/>
       <w:tblStyleColBandSize w:val="1"/>
-      <w:tblInd w:w="0" w:type="dxa"/>
-      <w:tblCellMar>
-        <w:top w:w="0" w:type="dxa"/>
-        <w:left w:w="108" w:type="dxa"/>
-        <w:bottom w:w="0" w:type="dxa"/>
-        <w:right w:w="108" w:type="dxa"/>
-      </w:tblCellMar>
     </w:tblPr>
     <w:tblStylePr w:type="firstRow">
       <w:rPr>
@@ -20449,13 +20078,6 @@
     <w:tblPr>
       <w:tblStyleRowBandSize w:val="1"/>
       <w:tblStyleColBandSize w:val="1"/>
-      <w:tblInd w:w="0" w:type="dxa"/>
-      <w:tblCellMar>
-        <w:top w:w="0" w:type="dxa"/>
-        <w:left w:w="108" w:type="dxa"/>
-        <w:bottom w:w="0" w:type="dxa"/>
-        <w:right w:w="108" w:type="dxa"/>
-      </w:tblCellMar>
     </w:tblPr>
     <w:tblStylePr w:type="firstRow">
       <w:rPr>
@@ -20519,13 +20141,6 @@
     <w:tblPr>
       <w:tblStyleRowBandSize w:val="1"/>
       <w:tblStyleColBandSize w:val="1"/>
-      <w:tblInd w:w="0" w:type="dxa"/>
-      <w:tblCellMar>
-        <w:top w:w="0" w:type="dxa"/>
-        <w:left w:w="108" w:type="dxa"/>
-        <w:bottom w:w="0" w:type="dxa"/>
-        <w:right w:w="108" w:type="dxa"/>
-      </w:tblCellMar>
     </w:tblPr>
     <w:tblStylePr w:type="firstRow">
       <w:rPr>
@@ -20589,13 +20204,6 @@
     <w:tblPr>
       <w:tblStyleRowBandSize w:val="1"/>
       <w:tblStyleColBandSize w:val="1"/>
-      <w:tblInd w:w="0" w:type="dxa"/>
-      <w:tblCellMar>
-        <w:top w:w="0" w:type="dxa"/>
-        <w:left w:w="108" w:type="dxa"/>
-        <w:bottom w:w="0" w:type="dxa"/>
-        <w:right w:w="108" w:type="dxa"/>
-      </w:tblCellMar>
     </w:tblPr>
     <w:tblStylePr w:type="firstRow">
       <w:rPr>
@@ -20659,13 +20267,6 @@
     <w:tblPr>
       <w:tblStyleRowBandSize w:val="1"/>
       <w:tblStyleColBandSize w:val="1"/>
-      <w:tblInd w:w="0" w:type="dxa"/>
-      <w:tblCellMar>
-        <w:top w:w="0" w:type="dxa"/>
-        <w:left w:w="108" w:type="dxa"/>
-        <w:bottom w:w="0" w:type="dxa"/>
-        <w:right w:w="108" w:type="dxa"/>
-      </w:tblCellMar>
     </w:tblPr>
     <w:tblStylePr w:type="firstRow">
       <w:rPr>
@@ -20729,13 +20330,6 @@
     <w:tblPr>
       <w:tblStyleRowBandSize w:val="1"/>
       <w:tblStyleColBandSize w:val="1"/>
-      <w:tblInd w:w="0" w:type="dxa"/>
-      <w:tblCellMar>
-        <w:top w:w="0" w:type="dxa"/>
-        <w:left w:w="108" w:type="dxa"/>
-        <w:bottom w:w="0" w:type="dxa"/>
-        <w:right w:w="108" w:type="dxa"/>
-      </w:tblCellMar>
     </w:tblPr>
     <w:tblStylePr w:type="firstRow">
       <w:rPr>
@@ -20799,13 +20393,6 @@
     <w:tblPr>
       <w:tblStyleRowBandSize w:val="1"/>
       <w:tblStyleColBandSize w:val="1"/>
-      <w:tblInd w:w="0" w:type="dxa"/>
-      <w:tblCellMar>
-        <w:top w:w="0" w:type="dxa"/>
-        <w:left w:w="108" w:type="dxa"/>
-        <w:bottom w:w="0" w:type="dxa"/>
-        <w:right w:w="108" w:type="dxa"/>
-      </w:tblCellMar>
     </w:tblPr>
     <w:tblStylePr w:type="firstRow">
       <w:rPr>
@@ -20862,25 +20449,18 @@
       </w:tcPr>
     </w:tblStylePr>
   </w:style>
-  <w:style w:type="table" w:styleId="-2">
+  <w:style w:type="table" w:styleId="-20">
     <w:name w:val="List Table 2"/>
     <w:basedOn w:val="a1"/>
     <w:uiPriority w:val="99"/>
     <w:tblPr>
       <w:tblStyleRowBandSize w:val="1"/>
       <w:tblStyleColBandSize w:val="1"/>
-      <w:tblInd w:w="0" w:type="dxa"/>
       <w:tblBorders>
         <w:top w:val="single" w:sz="4" w:space="0" w:color="6F6F6F" w:themeColor="text1" w:themeTint="90"/>
         <w:bottom w:val="single" w:sz="4" w:space="0" w:color="6F6F6F" w:themeColor="text1" w:themeTint="90"/>
         <w:insideH w:val="single" w:sz="4" w:space="0" w:color="6F6F6F" w:themeColor="text1" w:themeTint="90"/>
       </w:tblBorders>
-      <w:tblCellMar>
-        <w:top w:w="0" w:type="dxa"/>
-        <w:left w:w="108" w:type="dxa"/>
-        <w:bottom w:w="0" w:type="dxa"/>
-        <w:right w:w="108" w:type="dxa"/>
-      </w:tblCellMar>
     </w:tblPr>
     <w:tblStylePr w:type="firstRow">
       <w:rPr>
@@ -20962,18 +20542,11 @@
     <w:tblPr>
       <w:tblStyleRowBandSize w:val="1"/>
       <w:tblStyleColBandSize w:val="1"/>
-      <w:tblInd w:w="0" w:type="dxa"/>
       <w:tblBorders>
         <w:top w:val="single" w:sz="4" w:space="0" w:color="9BB7D9" w:themeColor="accent1" w:themeTint="90"/>
         <w:bottom w:val="single" w:sz="4" w:space="0" w:color="9BB7D9" w:themeColor="accent1" w:themeTint="90"/>
         <w:insideH w:val="single" w:sz="4" w:space="0" w:color="9BB7D9" w:themeColor="accent1" w:themeTint="90"/>
       </w:tblBorders>
-      <w:tblCellMar>
-        <w:top w:w="0" w:type="dxa"/>
-        <w:left w:w="108" w:type="dxa"/>
-        <w:bottom w:w="0" w:type="dxa"/>
-        <w:right w:w="108" w:type="dxa"/>
-      </w:tblCellMar>
     </w:tblPr>
     <w:tblStylePr w:type="firstRow">
       <w:rPr>
@@ -21055,18 +20628,11 @@
     <w:tblPr>
       <w:tblStyleRowBandSize w:val="1"/>
       <w:tblStyleColBandSize w:val="1"/>
-      <w:tblInd w:w="0" w:type="dxa"/>
       <w:tblBorders>
         <w:top w:val="single" w:sz="4" w:space="0" w:color="DB9B9A" w:themeColor="accent2" w:themeTint="90"/>
         <w:bottom w:val="single" w:sz="4" w:space="0" w:color="DB9B9A" w:themeColor="accent2" w:themeTint="90"/>
         <w:insideH w:val="single" w:sz="4" w:space="0" w:color="DB9B9A" w:themeColor="accent2" w:themeTint="90"/>
       </w:tblBorders>
-      <w:tblCellMar>
-        <w:top w:w="0" w:type="dxa"/>
-        <w:left w:w="108" w:type="dxa"/>
-        <w:bottom w:w="0" w:type="dxa"/>
-        <w:right w:w="108" w:type="dxa"/>
-      </w:tblCellMar>
     </w:tblPr>
     <w:tblStylePr w:type="firstRow">
       <w:rPr>
@@ -21148,18 +20714,11 @@
     <w:tblPr>
       <w:tblStyleRowBandSize w:val="1"/>
       <w:tblStyleColBandSize w:val="1"/>
-      <w:tblInd w:w="0" w:type="dxa"/>
       <w:tblBorders>
         <w:top w:val="single" w:sz="4" w:space="0" w:color="C6D8A1" w:themeColor="accent3" w:themeTint="90"/>
         <w:bottom w:val="single" w:sz="4" w:space="0" w:color="C6D8A1" w:themeColor="accent3" w:themeTint="90"/>
         <w:insideH w:val="single" w:sz="4" w:space="0" w:color="C6D8A1" w:themeColor="accent3" w:themeTint="90"/>
       </w:tblBorders>
-      <w:tblCellMar>
-        <w:top w:w="0" w:type="dxa"/>
-        <w:left w:w="108" w:type="dxa"/>
-        <w:bottom w:w="0" w:type="dxa"/>
-        <w:right w:w="108" w:type="dxa"/>
-      </w:tblCellMar>
     </w:tblPr>
     <w:tblStylePr w:type="firstRow">
       <w:rPr>
@@ -21241,18 +20800,11 @@
     <w:tblPr>
       <w:tblStyleRowBandSize w:val="1"/>
       <w:tblStyleColBandSize w:val="1"/>
-      <w:tblInd w:w="0" w:type="dxa"/>
       <w:tblBorders>
         <w:top w:val="single" w:sz="4" w:space="0" w:color="B7A7CA" w:themeColor="accent4" w:themeTint="90"/>
         <w:bottom w:val="single" w:sz="4" w:space="0" w:color="B7A7CA" w:themeColor="accent4" w:themeTint="90"/>
         <w:insideH w:val="single" w:sz="4" w:space="0" w:color="B7A7CA" w:themeColor="accent4" w:themeTint="90"/>
       </w:tblBorders>
-      <w:tblCellMar>
-        <w:top w:w="0" w:type="dxa"/>
-        <w:left w:w="108" w:type="dxa"/>
-        <w:bottom w:w="0" w:type="dxa"/>
-        <w:right w:w="108" w:type="dxa"/>
-      </w:tblCellMar>
     </w:tblPr>
     <w:tblStylePr w:type="firstRow">
       <w:rPr>
@@ -21334,18 +20886,11 @@
     <w:tblPr>
       <w:tblStyleRowBandSize w:val="1"/>
       <w:tblStyleColBandSize w:val="1"/>
-      <w:tblInd w:w="0" w:type="dxa"/>
       <w:tblBorders>
         <w:top w:val="single" w:sz="4" w:space="0" w:color="99D0DE" w:themeColor="accent5" w:themeTint="90"/>
         <w:bottom w:val="single" w:sz="4" w:space="0" w:color="99D0DE" w:themeColor="accent5" w:themeTint="90"/>
         <w:insideH w:val="single" w:sz="4" w:space="0" w:color="99D0DE" w:themeColor="accent5" w:themeTint="90"/>
       </w:tblBorders>
-      <w:tblCellMar>
-        <w:top w:w="0" w:type="dxa"/>
-        <w:left w:w="108" w:type="dxa"/>
-        <w:bottom w:w="0" w:type="dxa"/>
-        <w:right w:w="108" w:type="dxa"/>
-      </w:tblCellMar>
     </w:tblPr>
     <w:tblStylePr w:type="firstRow">
       <w:rPr>
@@ -21427,18 +20972,11 @@
     <w:tblPr>
       <w:tblStyleRowBandSize w:val="1"/>
       <w:tblStyleColBandSize w:val="1"/>
-      <w:tblInd w:w="0" w:type="dxa"/>
       <w:tblBorders>
         <w:top w:val="single" w:sz="4" w:space="0" w:color="FAC396" w:themeColor="accent6" w:themeTint="90"/>
         <w:bottom w:val="single" w:sz="4" w:space="0" w:color="FAC396" w:themeColor="accent6" w:themeTint="90"/>
         <w:insideH w:val="single" w:sz="4" w:space="0" w:color="FAC396" w:themeColor="accent6" w:themeTint="90"/>
       </w:tblBorders>
-      <w:tblCellMar>
-        <w:top w:w="0" w:type="dxa"/>
-        <w:left w:w="108" w:type="dxa"/>
-        <w:bottom w:w="0" w:type="dxa"/>
-        <w:right w:w="108" w:type="dxa"/>
-      </w:tblCellMar>
     </w:tblPr>
     <w:tblStylePr w:type="firstRow">
       <w:rPr>
@@ -21513,26 +21051,19 @@
       </w:tcPr>
     </w:tblStylePr>
   </w:style>
-  <w:style w:type="table" w:styleId="-3">
+  <w:style w:type="table" w:styleId="-30">
     <w:name w:val="List Table 3"/>
     <w:basedOn w:val="a1"/>
     <w:uiPriority w:val="99"/>
     <w:tblPr>
       <w:tblStyleRowBandSize w:val="1"/>
       <w:tblStyleColBandSize w:val="1"/>
-      <w:tblInd w:w="0" w:type="dxa"/>
       <w:tblBorders>
         <w:top w:val="single" w:sz="4" w:space="0" w:color="000000" w:themeColor="text1"/>
         <w:left w:val="single" w:sz="4" w:space="0" w:color="000000" w:themeColor="text1"/>
         <w:bottom w:val="single" w:sz="4" w:space="0" w:color="000000" w:themeColor="text1"/>
         <w:right w:val="single" w:sz="4" w:space="0" w:color="000000" w:themeColor="text1"/>
       </w:tblBorders>
-      <w:tblCellMar>
-        <w:top w:w="0" w:type="dxa"/>
-        <w:left w:w="108" w:type="dxa"/>
-        <w:bottom w:w="0" w:type="dxa"/>
-        <w:right w:w="108" w:type="dxa"/>
-      </w:tblCellMar>
     </w:tblPr>
     <w:tblStylePr w:type="firstRow">
       <w:rPr>
@@ -21600,19 +21131,12 @@
     <w:tblPr>
       <w:tblStyleRowBandSize w:val="1"/>
       <w:tblStyleColBandSize w:val="1"/>
-      <w:tblInd w:w="0" w:type="dxa"/>
       <w:tblBorders>
         <w:top w:val="single" w:sz="4" w:space="0" w:color="4F81BD" w:themeColor="accent1"/>
         <w:left w:val="single" w:sz="4" w:space="0" w:color="4F81BD" w:themeColor="accent1"/>
         <w:bottom w:val="single" w:sz="4" w:space="0" w:color="4F81BD" w:themeColor="accent1"/>
         <w:right w:val="single" w:sz="4" w:space="0" w:color="4F81BD" w:themeColor="accent1"/>
       </w:tblBorders>
-      <w:tblCellMar>
-        <w:top w:w="0" w:type="dxa"/>
-        <w:left w:w="108" w:type="dxa"/>
-        <w:bottom w:w="0" w:type="dxa"/>
-        <w:right w:w="108" w:type="dxa"/>
-      </w:tblCellMar>
     </w:tblPr>
     <w:tblStylePr w:type="firstRow">
       <w:rPr>
@@ -21680,19 +21204,12 @@
     <w:tblPr>
       <w:tblStyleRowBandSize w:val="1"/>
       <w:tblStyleColBandSize w:val="1"/>
-      <w:tblInd w:w="0" w:type="dxa"/>
       <w:tblBorders>
         <w:top w:val="single" w:sz="4" w:space="0" w:color="D99695" w:themeColor="accent2" w:themeTint="97"/>
         <w:left w:val="single" w:sz="4" w:space="0" w:color="D99695" w:themeColor="accent2" w:themeTint="97"/>
         <w:bottom w:val="single" w:sz="4" w:space="0" w:color="D99695" w:themeColor="accent2" w:themeTint="97"/>
         <w:right w:val="single" w:sz="4" w:space="0" w:color="D99695" w:themeColor="accent2" w:themeTint="97"/>
       </w:tblBorders>
-      <w:tblCellMar>
-        <w:top w:w="0" w:type="dxa"/>
-        <w:left w:w="108" w:type="dxa"/>
-        <w:bottom w:w="0" w:type="dxa"/>
-        <w:right w:w="108" w:type="dxa"/>
-      </w:tblCellMar>
     </w:tblPr>
     <w:tblStylePr w:type="firstRow">
       <w:rPr>
@@ -21760,19 +21277,12 @@
     <w:tblPr>
       <w:tblStyleRowBandSize w:val="1"/>
       <w:tblStyleColBandSize w:val="1"/>
-      <w:tblInd w:w="0" w:type="dxa"/>
       <w:tblBorders>
         <w:top w:val="single" w:sz="4" w:space="0" w:color="C3D69B" w:themeColor="accent3" w:themeTint="98"/>
         <w:left w:val="single" w:sz="4" w:space="0" w:color="C3D69B" w:themeColor="accent3" w:themeTint="98"/>
         <w:bottom w:val="single" w:sz="4" w:space="0" w:color="C3D69B" w:themeColor="accent3" w:themeTint="98"/>
         <w:right w:val="single" w:sz="4" w:space="0" w:color="C3D69B" w:themeColor="accent3" w:themeTint="98"/>
       </w:tblBorders>
-      <w:tblCellMar>
-        <w:top w:w="0" w:type="dxa"/>
-        <w:left w:w="108" w:type="dxa"/>
-        <w:bottom w:w="0" w:type="dxa"/>
-        <w:right w:w="108" w:type="dxa"/>
-      </w:tblCellMar>
     </w:tblPr>
     <w:tblStylePr w:type="firstRow">
       <w:rPr>
@@ -21840,19 +21350,12 @@
     <w:tblPr>
       <w:tblStyleRowBandSize w:val="1"/>
       <w:tblStyleColBandSize w:val="1"/>
-      <w:tblInd w:w="0" w:type="dxa"/>
       <w:tblBorders>
         <w:top w:val="single" w:sz="4" w:space="0" w:color="B2A1C6" w:themeColor="accent4" w:themeTint="9A"/>
         <w:left w:val="single" w:sz="4" w:space="0" w:color="B2A1C6" w:themeColor="accent4" w:themeTint="9A"/>
         <w:bottom w:val="single" w:sz="4" w:space="0" w:color="B2A1C6" w:themeColor="accent4" w:themeTint="9A"/>
         <w:right w:val="single" w:sz="4" w:space="0" w:color="B2A1C6" w:themeColor="accent4" w:themeTint="9A"/>
       </w:tblBorders>
-      <w:tblCellMar>
-        <w:top w:w="0" w:type="dxa"/>
-        <w:left w:w="108" w:type="dxa"/>
-        <w:bottom w:w="0" w:type="dxa"/>
-        <w:right w:w="108" w:type="dxa"/>
-      </w:tblCellMar>
     </w:tblPr>
     <w:tblStylePr w:type="firstRow">
       <w:rPr>
@@ -21920,19 +21423,12 @@
     <w:tblPr>
       <w:tblStyleRowBandSize w:val="1"/>
       <w:tblStyleColBandSize w:val="1"/>
-      <w:tblInd w:w="0" w:type="dxa"/>
       <w:tblBorders>
         <w:top w:val="single" w:sz="4" w:space="0" w:color="92CCDC" w:themeColor="accent5" w:themeTint="9A"/>
         <w:left w:val="single" w:sz="4" w:space="0" w:color="92CCDC" w:themeColor="accent5" w:themeTint="9A"/>
         <w:bottom w:val="single" w:sz="4" w:space="0" w:color="92CCDC" w:themeColor="accent5" w:themeTint="9A"/>
         <w:right w:val="single" w:sz="4" w:space="0" w:color="92CCDC" w:themeColor="accent5" w:themeTint="9A"/>
       </w:tblBorders>
-      <w:tblCellMar>
-        <w:top w:w="0" w:type="dxa"/>
-        <w:left w:w="108" w:type="dxa"/>
-        <w:bottom w:w="0" w:type="dxa"/>
-        <w:right w:w="108" w:type="dxa"/>
-      </w:tblCellMar>
     </w:tblPr>
     <w:tblStylePr w:type="firstRow">
       <w:rPr>
@@ -22000,19 +21496,12 @@
     <w:tblPr>
       <w:tblStyleRowBandSize w:val="1"/>
       <w:tblStyleColBandSize w:val="1"/>
-      <w:tblInd w:w="0" w:type="dxa"/>
       <w:tblBorders>
         <w:top w:val="single" w:sz="4" w:space="0" w:color="FAC090" w:themeColor="accent6" w:themeTint="98"/>
         <w:left w:val="single" w:sz="4" w:space="0" w:color="FAC090" w:themeColor="accent6" w:themeTint="98"/>
         <w:bottom w:val="single" w:sz="4" w:space="0" w:color="FAC090" w:themeColor="accent6" w:themeTint="98"/>
         <w:right w:val="single" w:sz="4" w:space="0" w:color="FAC090" w:themeColor="accent6" w:themeTint="98"/>
       </w:tblBorders>
-      <w:tblCellMar>
-        <w:top w:w="0" w:type="dxa"/>
-        <w:left w:w="108" w:type="dxa"/>
-        <w:bottom w:w="0" w:type="dxa"/>
-        <w:right w:w="108" w:type="dxa"/>
-      </w:tblCellMar>
     </w:tblPr>
     <w:tblStylePr w:type="firstRow">
       <w:rPr>
@@ -22073,14 +21562,13 @@
       </w:tcPr>
     </w:tblStylePr>
   </w:style>
-  <w:style w:type="table" w:styleId="-4">
+  <w:style w:type="table" w:styleId="-40">
     <w:name w:val="List Table 4"/>
     <w:basedOn w:val="a1"/>
     <w:uiPriority w:val="99"/>
     <w:tblPr>
       <w:tblStyleRowBandSize w:val="1"/>
       <w:tblStyleColBandSize w:val="1"/>
-      <w:tblInd w:w="0" w:type="dxa"/>
       <w:tblBorders>
         <w:top w:val="single" w:sz="4" w:space="0" w:color="000000" w:themeColor="text1"/>
         <w:left w:val="single" w:sz="4" w:space="0" w:color="000000" w:themeColor="text1"/>
@@ -22088,12 +21576,6 @@
         <w:right w:val="single" w:sz="4" w:space="0" w:color="000000" w:themeColor="text1"/>
         <w:insideH w:val="single" w:sz="4" w:space="0" w:color="000000" w:themeColor="text1"/>
       </w:tblBorders>
-      <w:tblCellMar>
-        <w:top w:w="0" w:type="dxa"/>
-        <w:left w:w="108" w:type="dxa"/>
-        <w:bottom w:w="0" w:type="dxa"/>
-        <w:right w:w="108" w:type="dxa"/>
-      </w:tblCellMar>
     </w:tblPr>
     <w:tblStylePr w:type="firstRow">
       <w:rPr>
@@ -22155,7 +21637,6 @@
     <w:tblPr>
       <w:tblStyleRowBandSize w:val="1"/>
       <w:tblStyleColBandSize w:val="1"/>
-      <w:tblInd w:w="0" w:type="dxa"/>
       <w:tblBorders>
         <w:top w:val="single" w:sz="4" w:space="0" w:color="9BB7D9" w:themeColor="accent1" w:themeTint="90"/>
         <w:left w:val="single" w:sz="4" w:space="0" w:color="9BB7D9" w:themeColor="accent1" w:themeTint="90"/>
@@ -22163,12 +21644,6 @@
         <w:right w:val="single" w:sz="4" w:space="0" w:color="9BB7D9" w:themeColor="accent1" w:themeTint="90"/>
         <w:insideH w:val="single" w:sz="4" w:space="0" w:color="9BB7D9" w:themeColor="accent1" w:themeTint="90"/>
       </w:tblBorders>
-      <w:tblCellMar>
-        <w:top w:w="0" w:type="dxa"/>
-        <w:left w:w="108" w:type="dxa"/>
-        <w:bottom w:w="0" w:type="dxa"/>
-        <w:right w:w="108" w:type="dxa"/>
-      </w:tblCellMar>
     </w:tblPr>
     <w:tblStylePr w:type="firstRow">
       <w:rPr>
@@ -22230,7 +21705,6 @@
     <w:tblPr>
       <w:tblStyleRowBandSize w:val="1"/>
       <w:tblStyleColBandSize w:val="1"/>
-      <w:tblInd w:w="0" w:type="dxa"/>
       <w:tblBorders>
         <w:top w:val="single" w:sz="4" w:space="0" w:color="DB9B9A" w:themeColor="accent2" w:themeTint="90"/>
         <w:left w:val="single" w:sz="4" w:space="0" w:color="DB9B9A" w:themeColor="accent2" w:themeTint="90"/>
@@ -22238,12 +21712,6 @@
         <w:right w:val="single" w:sz="4" w:space="0" w:color="DB9B9A" w:themeColor="accent2" w:themeTint="90"/>
         <w:insideH w:val="single" w:sz="4" w:space="0" w:color="DB9B9A" w:themeColor="accent2" w:themeTint="90"/>
       </w:tblBorders>
-      <w:tblCellMar>
-        <w:top w:w="0" w:type="dxa"/>
-        <w:left w:w="108" w:type="dxa"/>
-        <w:bottom w:w="0" w:type="dxa"/>
-        <w:right w:w="108" w:type="dxa"/>
-      </w:tblCellMar>
     </w:tblPr>
     <w:tblStylePr w:type="firstRow">
       <w:rPr>
@@ -22305,7 +21773,6 @@
     <w:tblPr>
       <w:tblStyleRowBandSize w:val="1"/>
       <w:tblStyleColBandSize w:val="1"/>
-      <w:tblInd w:w="0" w:type="dxa"/>
       <w:tblBorders>
         <w:top w:val="single" w:sz="4" w:space="0" w:color="C6D8A1" w:themeColor="accent3" w:themeTint="90"/>
         <w:left w:val="single" w:sz="4" w:space="0" w:color="C6D8A1" w:themeColor="accent3" w:themeTint="90"/>
@@ -22313,12 +21780,6 @@
         <w:right w:val="single" w:sz="4" w:space="0" w:color="C6D8A1" w:themeColor="accent3" w:themeTint="90"/>
         <w:insideH w:val="single" w:sz="4" w:space="0" w:color="C6D8A1" w:themeColor="accent3" w:themeTint="90"/>
       </w:tblBorders>
-      <w:tblCellMar>
-        <w:top w:w="0" w:type="dxa"/>
-        <w:left w:w="108" w:type="dxa"/>
-        <w:bottom w:w="0" w:type="dxa"/>
-        <w:right w:w="108" w:type="dxa"/>
-      </w:tblCellMar>
     </w:tblPr>
     <w:tblStylePr w:type="firstRow">
       <w:rPr>
@@ -22380,7 +21841,6 @@
     <w:tblPr>
       <w:tblStyleRowBandSize w:val="1"/>
       <w:tblStyleColBandSize w:val="1"/>
-      <w:tblInd w:w="0" w:type="dxa"/>
       <w:tblBorders>
         <w:top w:val="single" w:sz="4" w:space="0" w:color="B7A7CA" w:themeColor="accent4" w:themeTint="90"/>
         <w:left w:val="single" w:sz="4" w:space="0" w:color="B7A7CA" w:themeColor="accent4" w:themeTint="90"/>
@@ -22388,12 +21848,6 @@
         <w:right w:val="single" w:sz="4" w:space="0" w:color="B7A7CA" w:themeColor="accent4" w:themeTint="90"/>
         <w:insideH w:val="single" w:sz="4" w:space="0" w:color="B7A7CA" w:themeColor="accent4" w:themeTint="90"/>
       </w:tblBorders>
-      <w:tblCellMar>
-        <w:top w:w="0" w:type="dxa"/>
-        <w:left w:w="108" w:type="dxa"/>
-        <w:bottom w:w="0" w:type="dxa"/>
-        <w:right w:w="108" w:type="dxa"/>
-      </w:tblCellMar>
     </w:tblPr>
     <w:tblStylePr w:type="firstRow">
       <w:rPr>
@@ -22455,7 +21909,6 @@
     <w:tblPr>
       <w:tblStyleRowBandSize w:val="1"/>
       <w:tblStyleColBandSize w:val="1"/>
-      <w:tblInd w:w="0" w:type="dxa"/>
       <w:tblBorders>
         <w:top w:val="single" w:sz="4" w:space="0" w:color="99D0DE" w:themeColor="accent5" w:themeTint="90"/>
         <w:left w:val="single" w:sz="4" w:space="0" w:color="99D0DE" w:themeColor="accent5" w:themeTint="90"/>
@@ -22463,12 +21916,6 @@
         <w:right w:val="single" w:sz="4" w:space="0" w:color="99D0DE" w:themeColor="accent5" w:themeTint="90"/>
         <w:insideH w:val="single" w:sz="4" w:space="0" w:color="99D0DE" w:themeColor="accent5" w:themeTint="90"/>
       </w:tblBorders>
-      <w:tblCellMar>
-        <w:top w:w="0" w:type="dxa"/>
-        <w:left w:w="108" w:type="dxa"/>
-        <w:bottom w:w="0" w:type="dxa"/>
-        <w:right w:w="108" w:type="dxa"/>
-      </w:tblCellMar>
     </w:tblPr>
     <w:tblStylePr w:type="firstRow">
       <w:rPr>
@@ -22530,7 +21977,6 @@
     <w:tblPr>
       <w:tblStyleRowBandSize w:val="1"/>
       <w:tblStyleColBandSize w:val="1"/>
-      <w:tblInd w:w="0" w:type="dxa"/>
       <w:tblBorders>
         <w:top w:val="single" w:sz="4" w:space="0" w:color="FAC396" w:themeColor="accent6" w:themeTint="90"/>
         <w:left w:val="single" w:sz="4" w:space="0" w:color="FAC396" w:themeColor="accent6" w:themeTint="90"/>
@@ -22538,12 +21984,6 @@
         <w:right w:val="single" w:sz="4" w:space="0" w:color="FAC396" w:themeColor="accent6" w:themeTint="90"/>
         <w:insideH w:val="single" w:sz="4" w:space="0" w:color="FAC396" w:themeColor="accent6" w:themeTint="90"/>
       </w:tblBorders>
-      <w:tblCellMar>
-        <w:top w:w="0" w:type="dxa"/>
-        <w:left w:w="108" w:type="dxa"/>
-        <w:bottom w:w="0" w:type="dxa"/>
-        <w:right w:w="108" w:type="dxa"/>
-      </w:tblCellMar>
     </w:tblPr>
     <w:tblStylePr w:type="firstRow">
       <w:rPr>
@@ -22598,14 +22038,13 @@
       </w:tcPr>
     </w:tblStylePr>
   </w:style>
-  <w:style w:type="table" w:styleId="-5">
+  <w:style w:type="table" w:styleId="-50">
     <w:name w:val="List Table 5 Dark"/>
     <w:basedOn w:val="a1"/>
     <w:uiPriority w:val="99"/>
     <w:tblPr>
       <w:tblStyleRowBandSize w:val="1"/>
       <w:tblStyleColBandSize w:val="1"/>
-      <w:tblInd w:w="0" w:type="dxa"/>
       <w:tblBorders>
         <w:top w:val="single" w:sz="32" w:space="0" w:color="7F7F7F" w:themeColor="text1" w:themeTint="80"/>
         <w:left w:val="single" w:sz="32" w:space="0" w:color="7F7F7F" w:themeColor="text1" w:themeTint="80"/>
@@ -22613,12 +22052,6 @@
         <w:right w:val="single" w:sz="32" w:space="0" w:color="7F7F7F" w:themeColor="text1" w:themeTint="80"/>
       </w:tblBorders>
       <w:shd w:val="clear" w:color="auto" w:fill="7F7F7F" w:themeFill="text1" w:themeFillTint="80"/>
-      <w:tblCellMar>
-        <w:top w:w="0" w:type="dxa"/>
-        <w:left w:w="108" w:type="dxa"/>
-        <w:bottom w:w="0" w:type="dxa"/>
-        <w:right w:w="108" w:type="dxa"/>
-      </w:tblCellMar>
     </w:tblPr>
     <w:tblStylePr w:type="firstRow">
       <w:rPr>
@@ -22715,7 +22148,6 @@
     <w:tblPr>
       <w:tblStyleRowBandSize w:val="1"/>
       <w:tblStyleColBandSize w:val="1"/>
-      <w:tblInd w:w="0" w:type="dxa"/>
       <w:tblBorders>
         <w:top w:val="single" w:sz="32" w:space="0" w:color="4F81BD" w:themeColor="accent1"/>
         <w:left w:val="single" w:sz="32" w:space="0" w:color="4F81BD" w:themeColor="accent1"/>
@@ -22723,12 +22155,6 @@
         <w:right w:val="single" w:sz="32" w:space="0" w:color="4F81BD" w:themeColor="accent1"/>
       </w:tblBorders>
       <w:shd w:val="clear" w:color="auto" w:fill="4F81BD" w:themeFill="accent1"/>
-      <w:tblCellMar>
-        <w:top w:w="0" w:type="dxa"/>
-        <w:left w:w="108" w:type="dxa"/>
-        <w:bottom w:w="0" w:type="dxa"/>
-        <w:right w:w="108" w:type="dxa"/>
-      </w:tblCellMar>
     </w:tblPr>
     <w:tblStylePr w:type="firstRow">
       <w:rPr>
@@ -22825,7 +22251,6 @@
     <w:tblPr>
       <w:tblStyleRowBandSize w:val="1"/>
       <w:tblStyleColBandSize w:val="1"/>
-      <w:tblInd w:w="0" w:type="dxa"/>
       <w:tblBorders>
         <w:top w:val="single" w:sz="32" w:space="0" w:color="D99695" w:themeColor="accent2" w:themeTint="97"/>
         <w:left w:val="single" w:sz="32" w:space="0" w:color="D99695" w:themeColor="accent2" w:themeTint="97"/>
@@ -22833,12 +22258,6 @@
         <w:right w:val="single" w:sz="32" w:space="0" w:color="D99695" w:themeColor="accent2" w:themeTint="97"/>
       </w:tblBorders>
       <w:shd w:val="clear" w:color="auto" w:fill="D99695" w:themeFill="accent2" w:themeFillTint="97"/>
-      <w:tblCellMar>
-        <w:top w:w="0" w:type="dxa"/>
-        <w:left w:w="108" w:type="dxa"/>
-        <w:bottom w:w="0" w:type="dxa"/>
-        <w:right w:w="108" w:type="dxa"/>
-      </w:tblCellMar>
     </w:tblPr>
     <w:tblStylePr w:type="firstRow">
       <w:rPr>
@@ -22935,7 +22354,6 @@
     <w:tblPr>
       <w:tblStyleRowBandSize w:val="1"/>
       <w:tblStyleColBandSize w:val="1"/>
-      <w:tblInd w:w="0" w:type="dxa"/>
       <w:tblBorders>
         <w:top w:val="single" w:sz="32" w:space="0" w:color="C3D69B" w:themeColor="accent3" w:themeTint="98"/>
         <w:left w:val="single" w:sz="32" w:space="0" w:color="C3D69B" w:themeColor="accent3" w:themeTint="98"/>
@@ -22943,12 +22361,6 @@
         <w:right w:val="single" w:sz="32" w:space="0" w:color="C3D69B" w:themeColor="accent3" w:themeTint="98"/>
       </w:tblBorders>
       <w:shd w:val="clear" w:color="auto" w:fill="C3D69B" w:themeFill="accent3" w:themeFillTint="98"/>
-      <w:tblCellMar>
-        <w:top w:w="0" w:type="dxa"/>
-        <w:left w:w="108" w:type="dxa"/>
-        <w:bottom w:w="0" w:type="dxa"/>
-        <w:right w:w="108" w:type="dxa"/>
-      </w:tblCellMar>
     </w:tblPr>
     <w:tblStylePr w:type="firstRow">
       <w:rPr>
@@ -23045,7 +22457,6 @@
     <w:tblPr>
       <w:tblStyleRowBandSize w:val="1"/>
       <w:tblStyleColBandSize w:val="1"/>
-      <w:tblInd w:w="0" w:type="dxa"/>
       <w:tblBorders>
         <w:top w:val="single" w:sz="32" w:space="0" w:color="B2A1C6" w:themeColor="accent4" w:themeTint="9A"/>
         <w:left w:val="single" w:sz="32" w:space="0" w:color="B2A1C6" w:themeColor="accent4" w:themeTint="9A"/>
@@ -23053,12 +22464,6 @@
         <w:right w:val="single" w:sz="32" w:space="0" w:color="B2A1C6" w:themeColor="accent4" w:themeTint="9A"/>
       </w:tblBorders>
       <w:shd w:val="clear" w:color="auto" w:fill="B2A1C6" w:themeFill="accent4" w:themeFillTint="9A"/>
-      <w:tblCellMar>
-        <w:top w:w="0" w:type="dxa"/>
-        <w:left w:w="108" w:type="dxa"/>
-        <w:bottom w:w="0" w:type="dxa"/>
-        <w:right w:w="108" w:type="dxa"/>
-      </w:tblCellMar>
     </w:tblPr>
     <w:tblStylePr w:type="firstRow">
       <w:rPr>
@@ -23155,7 +22560,6 @@
     <w:tblPr>
       <w:tblStyleRowBandSize w:val="1"/>
       <w:tblStyleColBandSize w:val="1"/>
-      <w:tblInd w:w="0" w:type="dxa"/>
       <w:tblBorders>
         <w:top w:val="single" w:sz="32" w:space="0" w:color="92CCDC" w:themeColor="accent5" w:themeTint="9A"/>
         <w:left w:val="single" w:sz="32" w:space="0" w:color="92CCDC" w:themeColor="accent5" w:themeTint="9A"/>
@@ -23163,12 +22567,6 @@
         <w:right w:val="single" w:sz="32" w:space="0" w:color="92CCDC" w:themeColor="accent5" w:themeTint="9A"/>
       </w:tblBorders>
       <w:shd w:val="clear" w:color="auto" w:fill="92CCDC" w:themeFill="accent5" w:themeFillTint="9A"/>
-      <w:tblCellMar>
-        <w:top w:w="0" w:type="dxa"/>
-        <w:left w:w="108" w:type="dxa"/>
-        <w:bottom w:w="0" w:type="dxa"/>
-        <w:right w:w="108" w:type="dxa"/>
-      </w:tblCellMar>
     </w:tblPr>
     <w:tblStylePr w:type="firstRow">
       <w:rPr>
@@ -23265,7 +22663,6 @@
     <w:tblPr>
       <w:tblStyleRowBandSize w:val="1"/>
       <w:tblStyleColBandSize w:val="1"/>
-      <w:tblInd w:w="0" w:type="dxa"/>
       <w:tblBorders>
         <w:top w:val="single" w:sz="32" w:space="0" w:color="FAC090" w:themeColor="accent6" w:themeTint="98"/>
         <w:left w:val="single" w:sz="32" w:space="0" w:color="FAC090" w:themeColor="accent6" w:themeTint="98"/>
@@ -23273,12 +22670,6 @@
         <w:right w:val="single" w:sz="32" w:space="0" w:color="FAC090" w:themeColor="accent6" w:themeTint="98"/>
       </w:tblBorders>
       <w:shd w:val="clear" w:color="auto" w:fill="FAC090" w:themeFill="accent6" w:themeFillTint="98"/>
-      <w:tblCellMar>
-        <w:top w:w="0" w:type="dxa"/>
-        <w:left w:w="108" w:type="dxa"/>
-        <w:bottom w:w="0" w:type="dxa"/>
-        <w:right w:w="108" w:type="dxa"/>
-      </w:tblCellMar>
     </w:tblPr>
     <w:tblStylePr w:type="firstRow">
       <w:rPr>
@@ -23368,24 +22759,17 @@
       </w:tcPr>
     </w:tblStylePr>
   </w:style>
-  <w:style w:type="table" w:styleId="-6">
+  <w:style w:type="table" w:styleId="-60">
     <w:name w:val="List Table 6 Colorful"/>
     <w:basedOn w:val="a1"/>
     <w:uiPriority w:val="99"/>
     <w:tblPr>
       <w:tblStyleRowBandSize w:val="1"/>
       <w:tblStyleColBandSize w:val="1"/>
-      <w:tblInd w:w="0" w:type="dxa"/>
       <w:tblBorders>
         <w:top w:val="single" w:sz="4" w:space="0" w:color="7F7F7F" w:themeColor="text1" w:themeTint="80"/>
         <w:bottom w:val="single" w:sz="4" w:space="0" w:color="7F7F7F" w:themeColor="text1" w:themeTint="80"/>
       </w:tblBorders>
-      <w:tblCellMar>
-        <w:top w:w="0" w:type="dxa"/>
-        <w:left w:w="108" w:type="dxa"/>
-        <w:bottom w:w="0" w:type="dxa"/>
-        <w:right w:w="108" w:type="dxa"/>
-      </w:tblCellMar>
     </w:tblPr>
     <w:tblStylePr w:type="firstRow">
       <w:rPr>
@@ -23455,17 +22839,10 @@
     <w:tblPr>
       <w:tblStyleRowBandSize w:val="1"/>
       <w:tblStyleColBandSize w:val="1"/>
-      <w:tblInd w:w="0" w:type="dxa"/>
       <w:tblBorders>
         <w:top w:val="single" w:sz="4" w:space="0" w:color="4F81BD" w:themeColor="accent1"/>
         <w:bottom w:val="single" w:sz="4" w:space="0" w:color="4F81BD" w:themeColor="accent1"/>
       </w:tblBorders>
-      <w:tblCellMar>
-        <w:top w:w="0" w:type="dxa"/>
-        <w:left w:w="108" w:type="dxa"/>
-        <w:bottom w:w="0" w:type="dxa"/>
-        <w:right w:w="108" w:type="dxa"/>
-      </w:tblCellMar>
     </w:tblPr>
     <w:tblStylePr w:type="firstRow">
       <w:rPr>
@@ -23535,17 +22912,10 @@
     <w:tblPr>
       <w:tblStyleRowBandSize w:val="1"/>
       <w:tblStyleColBandSize w:val="1"/>
-      <w:tblInd w:w="0" w:type="dxa"/>
       <w:tblBorders>
         <w:top w:val="single" w:sz="4" w:space="0" w:color="D99695" w:themeColor="accent2" w:themeTint="97"/>
         <w:bottom w:val="single" w:sz="4" w:space="0" w:color="D99695" w:themeColor="accent2" w:themeTint="97"/>
       </w:tblBorders>
-      <w:tblCellMar>
-        <w:top w:w="0" w:type="dxa"/>
-        <w:left w:w="108" w:type="dxa"/>
-        <w:bottom w:w="0" w:type="dxa"/>
-        <w:right w:w="108" w:type="dxa"/>
-      </w:tblCellMar>
     </w:tblPr>
     <w:tblStylePr w:type="firstRow">
       <w:rPr>
@@ -23615,17 +22985,10 @@
     <w:tblPr>
       <w:tblStyleRowBandSize w:val="1"/>
       <w:tblStyleColBandSize w:val="1"/>
-      <w:tblInd w:w="0" w:type="dxa"/>
       <w:tblBorders>
         <w:top w:val="single" w:sz="4" w:space="0" w:color="C3D69B" w:themeColor="accent3" w:themeTint="98"/>
         <w:bottom w:val="single" w:sz="4" w:space="0" w:color="C3D69B" w:themeColor="accent3" w:themeTint="98"/>
       </w:tblBorders>
-      <w:tblCellMar>
-        <w:top w:w="0" w:type="dxa"/>
-        <w:left w:w="108" w:type="dxa"/>
-        <w:bottom w:w="0" w:type="dxa"/>
-        <w:right w:w="108" w:type="dxa"/>
-      </w:tblCellMar>
     </w:tblPr>
     <w:tblStylePr w:type="firstRow">
       <w:rPr>
@@ -23695,17 +23058,10 @@
     <w:tblPr>
       <w:tblStyleRowBandSize w:val="1"/>
       <w:tblStyleColBandSize w:val="1"/>
-      <w:tblInd w:w="0" w:type="dxa"/>
       <w:tblBorders>
         <w:top w:val="single" w:sz="4" w:space="0" w:color="B2A1C6" w:themeColor="accent4" w:themeTint="9A"/>
         <w:bottom w:val="single" w:sz="4" w:space="0" w:color="B2A1C6" w:themeColor="accent4" w:themeTint="9A"/>
       </w:tblBorders>
-      <w:tblCellMar>
-        <w:top w:w="0" w:type="dxa"/>
-        <w:left w:w="108" w:type="dxa"/>
-        <w:bottom w:w="0" w:type="dxa"/>
-        <w:right w:w="108" w:type="dxa"/>
-      </w:tblCellMar>
     </w:tblPr>
     <w:tblStylePr w:type="firstRow">
       <w:rPr>
@@ -23775,17 +23131,10 @@
     <w:tblPr>
       <w:tblStyleRowBandSize w:val="1"/>
       <w:tblStyleColBandSize w:val="1"/>
-      <w:tblInd w:w="0" w:type="dxa"/>
       <w:tblBorders>
         <w:top w:val="single" w:sz="4" w:space="0" w:color="92CCDC" w:themeColor="accent5" w:themeTint="9A"/>
         <w:bottom w:val="single" w:sz="4" w:space="0" w:color="92CCDC" w:themeColor="accent5" w:themeTint="9A"/>
       </w:tblBorders>
-      <w:tblCellMar>
-        <w:top w:w="0" w:type="dxa"/>
-        <w:left w:w="108" w:type="dxa"/>
-        <w:bottom w:w="0" w:type="dxa"/>
-        <w:right w:w="108" w:type="dxa"/>
-      </w:tblCellMar>
     </w:tblPr>
     <w:tblStylePr w:type="firstRow">
       <w:rPr>
@@ -23855,17 +23204,10 @@
     <w:tblPr>
       <w:tblStyleRowBandSize w:val="1"/>
       <w:tblStyleColBandSize w:val="1"/>
-      <w:tblInd w:w="0" w:type="dxa"/>
       <w:tblBorders>
         <w:top w:val="single" w:sz="4" w:space="0" w:color="FAC090" w:themeColor="accent6" w:themeTint="98"/>
         <w:bottom w:val="single" w:sz="4" w:space="0" w:color="FAC090" w:themeColor="accent6" w:themeTint="98"/>
       </w:tblBorders>
-      <w:tblCellMar>
-        <w:top w:w="0" w:type="dxa"/>
-        <w:left w:w="108" w:type="dxa"/>
-        <w:bottom w:w="0" w:type="dxa"/>
-        <w:right w:w="108" w:type="dxa"/>
-      </w:tblCellMar>
     </w:tblPr>
     <w:tblStylePr w:type="firstRow">
       <w:rPr>
@@ -23928,23 +23270,16 @@
       </w:rPr>
     </w:tblStylePr>
   </w:style>
-  <w:style w:type="table" w:styleId="-7">
+  <w:style w:type="table" w:styleId="-70">
     <w:name w:val="List Table 7 Colorful"/>
     <w:basedOn w:val="a1"/>
     <w:uiPriority w:val="99"/>
     <w:tblPr>
       <w:tblStyleRowBandSize w:val="1"/>
       <w:tblStyleColBandSize w:val="1"/>
-      <w:tblInd w:w="0" w:type="dxa"/>
       <w:tblBorders>
         <w:right w:val="single" w:sz="4" w:space="0" w:color="7F7F7F" w:themeColor="text1" w:themeTint="80"/>
       </w:tblBorders>
-      <w:tblCellMar>
-        <w:top w:w="0" w:type="dxa"/>
-        <w:left w:w="108" w:type="dxa"/>
-        <w:bottom w:w="0" w:type="dxa"/>
-        <w:right w:w="108" w:type="dxa"/>
-      </w:tblCellMar>
     </w:tblPr>
     <w:tblStylePr w:type="firstRow">
       <w:rPr>
@@ -24053,16 +23388,9 @@
     <w:tblPr>
       <w:tblStyleRowBandSize w:val="1"/>
       <w:tblStyleColBandSize w:val="1"/>
-      <w:tblInd w:w="0" w:type="dxa"/>
       <w:tblBorders>
         <w:right w:val="single" w:sz="4" w:space="0" w:color="4F81BD" w:themeColor="accent1"/>
       </w:tblBorders>
-      <w:tblCellMar>
-        <w:top w:w="0" w:type="dxa"/>
-        <w:left w:w="108" w:type="dxa"/>
-        <w:bottom w:w="0" w:type="dxa"/>
-        <w:right w:w="108" w:type="dxa"/>
-      </w:tblCellMar>
     </w:tblPr>
     <w:tblStylePr w:type="firstRow">
       <w:rPr>
@@ -24171,16 +23499,9 @@
     <w:tblPr>
       <w:tblStyleRowBandSize w:val="1"/>
       <w:tblStyleColBandSize w:val="1"/>
-      <w:tblInd w:w="0" w:type="dxa"/>
       <w:tblBorders>
         <w:right w:val="single" w:sz="4" w:space="0" w:color="D99695" w:themeColor="accent2" w:themeTint="97"/>
       </w:tblBorders>
-      <w:tblCellMar>
-        <w:top w:w="0" w:type="dxa"/>
-        <w:left w:w="108" w:type="dxa"/>
-        <w:bottom w:w="0" w:type="dxa"/>
-        <w:right w:w="108" w:type="dxa"/>
-      </w:tblCellMar>
     </w:tblPr>
     <w:tblStylePr w:type="firstRow">
       <w:rPr>
@@ -24289,16 +23610,9 @@
     <w:tblPr>
       <w:tblStyleRowBandSize w:val="1"/>
       <w:tblStyleColBandSize w:val="1"/>
-      <w:tblInd w:w="0" w:type="dxa"/>
       <w:tblBorders>
         <w:right w:val="single" w:sz="4" w:space="0" w:color="C3D69B" w:themeColor="accent3" w:themeTint="98"/>
       </w:tblBorders>
-      <w:tblCellMar>
-        <w:top w:w="0" w:type="dxa"/>
-        <w:left w:w="108" w:type="dxa"/>
-        <w:bottom w:w="0" w:type="dxa"/>
-        <w:right w:w="108" w:type="dxa"/>
-      </w:tblCellMar>
     </w:tblPr>
     <w:tblStylePr w:type="firstRow">
       <w:rPr>
@@ -24407,16 +23721,9 @@
     <w:tblPr>
       <w:tblStyleRowBandSize w:val="1"/>
       <w:tblStyleColBandSize w:val="1"/>
-      <w:tblInd w:w="0" w:type="dxa"/>
       <w:tblBorders>
         <w:right w:val="single" w:sz="4" w:space="0" w:color="B2A1C6" w:themeColor="accent4" w:themeTint="9A"/>
       </w:tblBorders>
-      <w:tblCellMar>
-        <w:top w:w="0" w:type="dxa"/>
-        <w:left w:w="108" w:type="dxa"/>
-        <w:bottom w:w="0" w:type="dxa"/>
-        <w:right w:w="108" w:type="dxa"/>
-      </w:tblCellMar>
     </w:tblPr>
     <w:tblStylePr w:type="firstRow">
       <w:rPr>
@@ -24525,16 +23832,9 @@
     <w:tblPr>
       <w:tblStyleRowBandSize w:val="1"/>
       <w:tblStyleColBandSize w:val="1"/>
-      <w:tblInd w:w="0" w:type="dxa"/>
       <w:tblBorders>
         <w:right w:val="single" w:sz="4" w:space="0" w:color="92CCDC" w:themeColor="accent5" w:themeTint="9A"/>
       </w:tblBorders>
-      <w:tblCellMar>
-        <w:top w:w="0" w:type="dxa"/>
-        <w:left w:w="108" w:type="dxa"/>
-        <w:bottom w:w="0" w:type="dxa"/>
-        <w:right w:w="108" w:type="dxa"/>
-      </w:tblCellMar>
     </w:tblPr>
     <w:tblStylePr w:type="firstRow">
       <w:rPr>
@@ -24643,16 +23943,9 @@
     <w:tblPr>
       <w:tblStyleRowBandSize w:val="1"/>
       <w:tblStyleColBandSize w:val="1"/>
-      <w:tblInd w:w="0" w:type="dxa"/>
       <w:tblBorders>
         <w:right w:val="single" w:sz="4" w:space="0" w:color="FAC090" w:themeColor="accent6" w:themeTint="98"/>
       </w:tblBorders>
-      <w:tblCellMar>
-        <w:top w:w="0" w:type="dxa"/>
-        <w:left w:w="108" w:type="dxa"/>
-        <w:bottom w:w="0" w:type="dxa"/>
-        <w:right w:w="108" w:type="dxa"/>
-      </w:tblCellMar>
     </w:tblPr>
     <w:tblStylePr w:type="firstRow">
       <w:rPr>
@@ -24767,13 +24060,6 @@
     <w:tblPr>
       <w:tblStyleRowBandSize w:val="1"/>
       <w:tblStyleColBandSize w:val="1"/>
-      <w:tblInd w:w="0" w:type="dxa"/>
-      <w:tblCellMar>
-        <w:top w:w="0" w:type="dxa"/>
-        <w:left w:w="108" w:type="dxa"/>
-        <w:bottom w:w="0" w:type="dxa"/>
-        <w:right w:w="108" w:type="dxa"/>
-      </w:tblCellMar>
     </w:tblPr>
     <w:tblStylePr w:type="firstRow">
       <w:rPr>
@@ -24869,13 +24155,6 @@
     <w:tblPr>
       <w:tblStyleRowBandSize w:val="1"/>
       <w:tblStyleColBandSize w:val="1"/>
-      <w:tblInd w:w="0" w:type="dxa"/>
-      <w:tblCellMar>
-        <w:top w:w="0" w:type="dxa"/>
-        <w:left w:w="108" w:type="dxa"/>
-        <w:bottom w:w="0" w:type="dxa"/>
-        <w:right w:w="108" w:type="dxa"/>
-      </w:tblCellMar>
     </w:tblPr>
     <w:tblStylePr w:type="firstRow">
       <w:rPr>
@@ -24971,13 +24250,6 @@
     <w:tblPr>
       <w:tblStyleRowBandSize w:val="1"/>
       <w:tblStyleColBandSize w:val="1"/>
-      <w:tblInd w:w="0" w:type="dxa"/>
-      <w:tblCellMar>
-        <w:top w:w="0" w:type="dxa"/>
-        <w:left w:w="108" w:type="dxa"/>
-        <w:bottom w:w="0" w:type="dxa"/>
-        <w:right w:w="108" w:type="dxa"/>
-      </w:tblCellMar>
     </w:tblPr>
     <w:tblStylePr w:type="firstRow">
       <w:rPr>
@@ -25073,13 +24345,6 @@
     <w:tblPr>
       <w:tblStyleRowBandSize w:val="1"/>
       <w:tblStyleColBandSize w:val="1"/>
-      <w:tblInd w:w="0" w:type="dxa"/>
-      <w:tblCellMar>
-        <w:top w:w="0" w:type="dxa"/>
-        <w:left w:w="108" w:type="dxa"/>
-        <w:bottom w:w="0" w:type="dxa"/>
-        <w:right w:w="108" w:type="dxa"/>
-      </w:tblCellMar>
     </w:tblPr>
     <w:tblStylePr w:type="firstRow">
       <w:rPr>
@@ -25175,13 +24440,6 @@
     <w:tblPr>
       <w:tblStyleRowBandSize w:val="1"/>
       <w:tblStyleColBandSize w:val="1"/>
-      <w:tblInd w:w="0" w:type="dxa"/>
-      <w:tblCellMar>
-        <w:top w:w="0" w:type="dxa"/>
-        <w:left w:w="108" w:type="dxa"/>
-        <w:bottom w:w="0" w:type="dxa"/>
-        <w:right w:w="108" w:type="dxa"/>
-      </w:tblCellMar>
     </w:tblPr>
     <w:tblStylePr w:type="firstRow">
       <w:rPr>
@@ -25277,13 +24535,6 @@
     <w:tblPr>
       <w:tblStyleRowBandSize w:val="1"/>
       <w:tblStyleColBandSize w:val="1"/>
-      <w:tblInd w:w="0" w:type="dxa"/>
-      <w:tblCellMar>
-        <w:top w:w="0" w:type="dxa"/>
-        <w:left w:w="108" w:type="dxa"/>
-        <w:bottom w:w="0" w:type="dxa"/>
-        <w:right w:w="108" w:type="dxa"/>
-      </w:tblCellMar>
     </w:tblPr>
     <w:tblStylePr w:type="firstRow">
       <w:rPr>
@@ -25379,13 +24630,6 @@
     <w:tblPr>
       <w:tblStyleRowBandSize w:val="1"/>
       <w:tblStyleColBandSize w:val="1"/>
-      <w:tblInd w:w="0" w:type="dxa"/>
-      <w:tblCellMar>
-        <w:top w:w="0" w:type="dxa"/>
-        <w:left w:w="108" w:type="dxa"/>
-        <w:bottom w:w="0" w:type="dxa"/>
-        <w:right w:w="108" w:type="dxa"/>
-      </w:tblCellMar>
     </w:tblPr>
     <w:tblStylePr w:type="firstRow">
       <w:rPr>
@@ -25481,7 +24725,6 @@
     <w:tblPr>
       <w:tblStyleRowBandSize w:val="1"/>
       <w:tblStyleColBandSize w:val="1"/>
-      <w:tblInd w:w="0" w:type="dxa"/>
       <w:tblBorders>
         <w:top w:val="single" w:sz="4" w:space="0" w:color="595959" w:themeColor="text1" w:themeTint="A6"/>
         <w:left w:val="single" w:sz="4" w:space="0" w:color="595959" w:themeColor="text1" w:themeTint="A6"/>
@@ -25490,12 +24733,6 @@
         <w:insideH w:val="single" w:sz="4" w:space="0" w:color="595959" w:themeColor="text1" w:themeTint="A6"/>
         <w:insideV w:val="single" w:sz="4" w:space="0" w:color="595959" w:themeColor="text1" w:themeTint="A6"/>
       </w:tblBorders>
-      <w:tblCellMar>
-        <w:top w:w="0" w:type="dxa"/>
-        <w:left w:w="108" w:type="dxa"/>
-        <w:bottom w:w="0" w:type="dxa"/>
-        <w:right w:w="108" w:type="dxa"/>
-      </w:tblCellMar>
     </w:tblPr>
     <w:tblStylePr w:type="firstRow">
       <w:rPr>
@@ -25591,7 +24828,6 @@
     <w:tblPr>
       <w:tblStyleRowBandSize w:val="1"/>
       <w:tblStyleColBandSize w:val="1"/>
-      <w:tblInd w:w="0" w:type="dxa"/>
       <w:tblBorders>
         <w:top w:val="single" w:sz="4" w:space="0" w:color="2A4A71" w:themeColor="accent1" w:themeShade="95"/>
         <w:left w:val="single" w:sz="4" w:space="0" w:color="2A4A71" w:themeColor="accent1" w:themeShade="95"/>
@@ -25600,12 +24836,6 @@
         <w:insideH w:val="single" w:sz="4" w:space="0" w:color="2A4A71" w:themeColor="accent1" w:themeShade="95"/>
         <w:insideV w:val="single" w:sz="4" w:space="0" w:color="2A4A71" w:themeColor="accent1" w:themeShade="95"/>
       </w:tblBorders>
-      <w:tblCellMar>
-        <w:top w:w="0" w:type="dxa"/>
-        <w:left w:w="108" w:type="dxa"/>
-        <w:bottom w:w="0" w:type="dxa"/>
-        <w:right w:w="108" w:type="dxa"/>
-      </w:tblCellMar>
     </w:tblPr>
     <w:tblStylePr w:type="firstRow">
       <w:rPr>
@@ -25701,7 +24931,6 @@
     <w:tblPr>
       <w:tblStyleRowBandSize w:val="1"/>
       <w:tblStyleColBandSize w:val="1"/>
-      <w:tblInd w:w="0" w:type="dxa"/>
       <w:tblBorders>
         <w:top w:val="single" w:sz="4" w:space="0" w:color="732A29" w:themeColor="accent2" w:themeShade="95"/>
         <w:left w:val="single" w:sz="4" w:space="0" w:color="732A29" w:themeColor="accent2" w:themeShade="95"/>
@@ -25710,12 +24939,6 @@
         <w:insideH w:val="single" w:sz="4" w:space="0" w:color="732A29" w:themeColor="accent2" w:themeShade="95"/>
         <w:insideV w:val="single" w:sz="4" w:space="0" w:color="732A29" w:themeColor="accent2" w:themeShade="95"/>
       </w:tblBorders>
-      <w:tblCellMar>
-        <w:top w:w="0" w:type="dxa"/>
-        <w:left w:w="108" w:type="dxa"/>
-        <w:bottom w:w="0" w:type="dxa"/>
-        <w:right w:w="108" w:type="dxa"/>
-      </w:tblCellMar>
     </w:tblPr>
     <w:tblStylePr w:type="firstRow">
       <w:rPr>
@@ -25811,7 +25034,6 @@
     <w:tblPr>
       <w:tblStyleRowBandSize w:val="1"/>
       <w:tblStyleColBandSize w:val="1"/>
-      <w:tblInd w:w="0" w:type="dxa"/>
       <w:tblBorders>
         <w:top w:val="single" w:sz="4" w:space="0" w:color="5B722E" w:themeColor="accent3" w:themeShade="95"/>
         <w:left w:val="single" w:sz="4" w:space="0" w:color="5B722E" w:themeColor="accent3" w:themeShade="95"/>
@@ -25820,12 +25042,6 @@
         <w:insideH w:val="single" w:sz="4" w:space="0" w:color="5B722E" w:themeColor="accent3" w:themeShade="95"/>
         <w:insideV w:val="single" w:sz="4" w:space="0" w:color="5B722E" w:themeColor="accent3" w:themeShade="95"/>
       </w:tblBorders>
-      <w:tblCellMar>
-        <w:top w:w="0" w:type="dxa"/>
-        <w:left w:w="108" w:type="dxa"/>
-        <w:bottom w:w="0" w:type="dxa"/>
-        <w:right w:w="108" w:type="dxa"/>
-      </w:tblCellMar>
     </w:tblPr>
     <w:tblStylePr w:type="firstRow">
       <w:rPr>
@@ -25921,7 +25137,6 @@
     <w:tblPr>
       <w:tblStyleRowBandSize w:val="1"/>
       <w:tblStyleColBandSize w:val="1"/>
-      <w:tblInd w:w="0" w:type="dxa"/>
       <w:tblBorders>
         <w:top w:val="single" w:sz="4" w:space="0" w:color="4A395F" w:themeColor="accent4" w:themeShade="95"/>
         <w:left w:val="single" w:sz="4" w:space="0" w:color="4A395F" w:themeColor="accent4" w:themeShade="95"/>
@@ -25930,12 +25145,6 @@
         <w:insideH w:val="single" w:sz="4" w:space="0" w:color="4A395F" w:themeColor="accent4" w:themeShade="95"/>
         <w:insideV w:val="single" w:sz="4" w:space="0" w:color="4A395F" w:themeColor="accent4" w:themeShade="95"/>
       </w:tblBorders>
-      <w:tblCellMar>
-        <w:top w:w="0" w:type="dxa"/>
-        <w:left w:w="108" w:type="dxa"/>
-        <w:bottom w:w="0" w:type="dxa"/>
-        <w:right w:w="108" w:type="dxa"/>
-      </w:tblCellMar>
     </w:tblPr>
     <w:tblStylePr w:type="firstRow">
       <w:rPr>
@@ -26031,7 +25240,6 @@
     <w:tblPr>
       <w:tblStyleRowBandSize w:val="1"/>
       <w:tblStyleColBandSize w:val="1"/>
-      <w:tblInd w:w="0" w:type="dxa"/>
       <w:tblBorders>
         <w:top w:val="single" w:sz="4" w:space="0" w:color="266779" w:themeColor="accent5" w:themeShade="95"/>
         <w:left w:val="single" w:sz="4" w:space="0" w:color="266779" w:themeColor="accent5" w:themeShade="95"/>
@@ -26040,12 +25248,6 @@
         <w:insideH w:val="single" w:sz="4" w:space="0" w:color="266779" w:themeColor="accent5" w:themeShade="95"/>
         <w:insideV w:val="single" w:sz="4" w:space="0" w:color="266779" w:themeColor="accent5" w:themeShade="95"/>
       </w:tblBorders>
-      <w:tblCellMar>
-        <w:top w:w="0" w:type="dxa"/>
-        <w:left w:w="108" w:type="dxa"/>
-        <w:bottom w:w="0" w:type="dxa"/>
-        <w:right w:w="108" w:type="dxa"/>
-      </w:tblCellMar>
     </w:tblPr>
     <w:tblStylePr w:type="firstRow">
       <w:rPr>
@@ -26141,7 +25343,6 @@
     <w:tblPr>
       <w:tblStyleRowBandSize w:val="1"/>
       <w:tblStyleColBandSize w:val="1"/>
-      <w:tblInd w:w="0" w:type="dxa"/>
       <w:tblBorders>
         <w:top w:val="single" w:sz="4" w:space="0" w:color="B15407" w:themeColor="accent6" w:themeShade="95"/>
         <w:left w:val="single" w:sz="4" w:space="0" w:color="B15407" w:themeColor="accent6" w:themeShade="95"/>
@@ -26150,12 +25351,6 @@
         <w:insideH w:val="single" w:sz="4" w:space="0" w:color="B15407" w:themeColor="accent6" w:themeShade="95"/>
         <w:insideV w:val="single" w:sz="4" w:space="0" w:color="B15407" w:themeColor="accent6" w:themeShade="95"/>
       </w:tblBorders>
-      <w:tblCellMar>
-        <w:top w:w="0" w:type="dxa"/>
-        <w:left w:w="108" w:type="dxa"/>
-        <w:bottom w:w="0" w:type="dxa"/>
-        <w:right w:w="108" w:type="dxa"/>
-      </w:tblCellMar>
     </w:tblPr>
     <w:tblStylePr w:type="firstRow">
       <w:rPr>
@@ -26245,7 +25440,6 @@
     <w:tblPr>
       <w:tblStyleRowBandSize w:val="1"/>
       <w:tblStyleColBandSize w:val="1"/>
-      <w:tblInd w:w="0" w:type="dxa"/>
       <w:tblBorders>
         <w:top w:val="single" w:sz="4" w:space="0" w:color="D9D9D9" w:themeColor="text1" w:themeTint="26"/>
         <w:left w:val="single" w:sz="4" w:space="0" w:color="D9D9D9" w:themeColor="text1" w:themeTint="26"/>
@@ -26254,12 +25448,6 @@
         <w:insideH w:val="single" w:sz="4" w:space="0" w:color="D9D9D9" w:themeColor="text1" w:themeTint="26"/>
         <w:insideV w:val="single" w:sz="4" w:space="0" w:color="D9D9D9" w:themeColor="text1" w:themeTint="26"/>
       </w:tblBorders>
-      <w:tblCellMar>
-        <w:top w:w="0" w:type="dxa"/>
-        <w:left w:w="108" w:type="dxa"/>
-        <w:bottom w:w="0" w:type="dxa"/>
-        <w:right w:w="108" w:type="dxa"/>
-      </w:tblCellMar>
     </w:tblPr>
     <w:tblStylePr w:type="firstRow">
       <w:rPr>
@@ -26331,7 +25519,6 @@
     <w:tblPr>
       <w:tblStyleRowBandSize w:val="1"/>
       <w:tblStyleColBandSize w:val="1"/>
-      <w:tblInd w:w="0" w:type="dxa"/>
       <w:tblBorders>
         <w:top w:val="single" w:sz="4" w:space="0" w:color="B7CBE4" w:themeColor="accent1" w:themeTint="67"/>
         <w:left w:val="single" w:sz="4" w:space="0" w:color="B7CBE4" w:themeColor="accent1" w:themeTint="67"/>
@@ -26340,12 +25527,6 @@
         <w:insideH w:val="single" w:sz="4" w:space="0" w:color="B7CBE4" w:themeColor="accent1" w:themeTint="67"/>
         <w:insideV w:val="single" w:sz="4" w:space="0" w:color="B7CBE4" w:themeColor="accent1" w:themeTint="67"/>
       </w:tblBorders>
-      <w:tblCellMar>
-        <w:top w:w="0" w:type="dxa"/>
-        <w:left w:w="108" w:type="dxa"/>
-        <w:bottom w:w="0" w:type="dxa"/>
-        <w:right w:w="108" w:type="dxa"/>
-      </w:tblCellMar>
     </w:tblPr>
     <w:tblStylePr w:type="firstRow">
       <w:rPr>
@@ -26417,7 +25598,6 @@
     <w:tblPr>
       <w:tblStyleRowBandSize w:val="1"/>
       <w:tblStyleColBandSize w:val="1"/>
-      <w:tblInd w:w="0" w:type="dxa"/>
       <w:tblBorders>
         <w:top w:val="single" w:sz="4" w:space="0" w:color="E5B7B6" w:themeColor="accent2" w:themeTint="67"/>
         <w:left w:val="single" w:sz="4" w:space="0" w:color="E5B7B6" w:themeColor="accent2" w:themeTint="67"/>
@@ -26426,12 +25606,6 @@
         <w:insideH w:val="single" w:sz="4" w:space="0" w:color="E5B7B6" w:themeColor="accent2" w:themeTint="67"/>
         <w:insideV w:val="single" w:sz="4" w:space="0" w:color="E5B7B6" w:themeColor="accent2" w:themeTint="67"/>
       </w:tblBorders>
-      <w:tblCellMar>
-        <w:top w:w="0" w:type="dxa"/>
-        <w:left w:w="108" w:type="dxa"/>
-        <w:bottom w:w="0" w:type="dxa"/>
-        <w:right w:w="108" w:type="dxa"/>
-      </w:tblCellMar>
     </w:tblPr>
     <w:tblStylePr w:type="firstRow">
       <w:rPr>
@@ -26503,7 +25677,6 @@
     <w:tblPr>
       <w:tblStyleRowBandSize w:val="1"/>
       <w:tblStyleColBandSize w:val="1"/>
-      <w:tblInd w:w="0" w:type="dxa"/>
       <w:tblBorders>
         <w:top w:val="single" w:sz="4" w:space="0" w:color="D6E3BB" w:themeColor="accent3" w:themeTint="67"/>
         <w:left w:val="single" w:sz="4" w:space="0" w:color="D6E3BB" w:themeColor="accent3" w:themeTint="67"/>
@@ -26512,12 +25685,6 @@
         <w:insideH w:val="single" w:sz="4" w:space="0" w:color="D6E3BB" w:themeColor="accent3" w:themeTint="67"/>
         <w:insideV w:val="single" w:sz="4" w:space="0" w:color="D6E3BB" w:themeColor="accent3" w:themeTint="67"/>
       </w:tblBorders>
-      <w:tblCellMar>
-        <w:top w:w="0" w:type="dxa"/>
-        <w:left w:w="108" w:type="dxa"/>
-        <w:bottom w:w="0" w:type="dxa"/>
-        <w:right w:w="108" w:type="dxa"/>
-      </w:tblCellMar>
     </w:tblPr>
     <w:tblStylePr w:type="firstRow">
       <w:rPr>
@@ -26589,7 +25756,6 @@
     <w:tblPr>
       <w:tblStyleRowBandSize w:val="1"/>
       <w:tblStyleColBandSize w:val="1"/>
-      <w:tblInd w:w="0" w:type="dxa"/>
       <w:tblBorders>
         <w:top w:val="single" w:sz="4" w:space="0" w:color="CBC0D9" w:themeColor="accent4" w:themeTint="67"/>
         <w:left w:val="single" w:sz="4" w:space="0" w:color="CBC0D9" w:themeColor="accent4" w:themeTint="67"/>
@@ -26598,12 +25764,6 @@
         <w:insideH w:val="single" w:sz="4" w:space="0" w:color="CBC0D9" w:themeColor="accent4" w:themeTint="67"/>
         <w:insideV w:val="single" w:sz="4" w:space="0" w:color="CBC0D9" w:themeColor="accent4" w:themeTint="67"/>
       </w:tblBorders>
-      <w:tblCellMar>
-        <w:top w:w="0" w:type="dxa"/>
-        <w:left w:w="108" w:type="dxa"/>
-        <w:bottom w:w="0" w:type="dxa"/>
-        <w:right w:w="108" w:type="dxa"/>
-      </w:tblCellMar>
     </w:tblPr>
     <w:tblStylePr w:type="firstRow">
       <w:rPr>
@@ -26675,7 +25835,6 @@
     <w:tblPr>
       <w:tblStyleRowBandSize w:val="1"/>
       <w:tblStyleColBandSize w:val="1"/>
-      <w:tblInd w:w="0" w:type="dxa"/>
       <w:tblBorders>
         <w:top w:val="single" w:sz="4" w:space="0" w:color="B6DDE8" w:themeColor="accent5" w:themeTint="67"/>
         <w:left w:val="single" w:sz="4" w:space="0" w:color="B6DDE8" w:themeColor="accent5" w:themeTint="67"/>
@@ -26684,12 +25843,6 @@
         <w:insideH w:val="single" w:sz="4" w:space="0" w:color="B6DDE8" w:themeColor="accent5" w:themeTint="67"/>
         <w:insideV w:val="single" w:sz="4" w:space="0" w:color="B6DDE8" w:themeColor="accent5" w:themeTint="67"/>
       </w:tblBorders>
-      <w:tblCellMar>
-        <w:top w:w="0" w:type="dxa"/>
-        <w:left w:w="108" w:type="dxa"/>
-        <w:bottom w:w="0" w:type="dxa"/>
-        <w:right w:w="108" w:type="dxa"/>
-      </w:tblCellMar>
     </w:tblPr>
     <w:tblStylePr w:type="firstRow">
       <w:rPr>
@@ -26761,7 +25914,6 @@
     <w:tblPr>
       <w:tblStyleRowBandSize w:val="1"/>
       <w:tblStyleColBandSize w:val="1"/>
-      <w:tblInd w:w="0" w:type="dxa"/>
       <w:tblBorders>
         <w:top w:val="single" w:sz="4" w:space="0" w:color="FBD4B4" w:themeColor="accent6" w:themeTint="67"/>
         <w:left w:val="single" w:sz="4" w:space="0" w:color="FBD4B4" w:themeColor="accent6" w:themeTint="67"/>
@@ -26770,12 +25922,6 @@
         <w:insideH w:val="single" w:sz="4" w:space="0" w:color="FBD4B4" w:themeColor="accent6" w:themeTint="67"/>
         <w:insideV w:val="single" w:sz="4" w:space="0" w:color="FBD4B4" w:themeColor="accent6" w:themeTint="67"/>
       </w:tblBorders>
-      <w:tblCellMar>
-        <w:top w:w="0" w:type="dxa"/>
-        <w:left w:w="108" w:type="dxa"/>
-        <w:bottom w:w="0" w:type="dxa"/>
-        <w:right w:w="108" w:type="dxa"/>
-      </w:tblCellMar>
     </w:tblPr>
     <w:tblStylePr w:type="firstRow">
       <w:rPr>
@@ -27173,7 +26319,6 @@
     <w:basedOn w:val="a1"/>
     <w:uiPriority w:val="59"/>
     <w:tblPr>
-      <w:tblInd w:w="0" w:type="dxa"/>
       <w:tblBorders>
         <w:top w:val="single" w:sz="4" w:space="0" w:color="000000"/>
         <w:left w:val="single" w:sz="4" w:space="0" w:color="000000"/>
@@ -27182,12 +26327,6 @@
         <w:insideH w:val="single" w:sz="4" w:space="0" w:color="000000"/>
         <w:insideV w:val="single" w:sz="4" w:space="0" w:color="000000"/>
       </w:tblBorders>
-      <w:tblCellMar>
-        <w:top w:w="0" w:type="dxa"/>
-        <w:left w:w="108" w:type="dxa"/>
-        <w:bottom w:w="0" w:type="dxa"/>
-        <w:right w:w="108" w:type="dxa"/>
-      </w:tblCellMar>
     </w:tblPr>
   </w:style>
 </w:styles>

</xml_diff>